<commit_message>
24th Jan: Added table of content documentation
</commit_message>
<xml_diff>
--- a/src/pages/overview/document-generation-api/docgenTemplateDocumentation.docx
+++ b/src/pages/overview/document-generation-api/docgenTemplateDocumentation.docx
@@ -3626,7 +3626,7 @@
           </w14:textOutline>
         </w:rPr>
         <w:drawing>
-          <wp:inline distT="0" distB="0" distL="0" distR="0" wp14:anchorId="02A0EE15" wp14:editId="61E419C0">
+          <wp:inline distT="0" distB="0" distL="0" distR="0" wp14:anchorId="02A0EE15" wp14:editId="2953F36F">
             <wp:extent cx="468000" cy="223200"/>
             <wp:effectExtent l="0" t="0" r="1905" b="0"/>
             <wp:docPr id="3" name="Picture 3" descr="Icon&#10;&#10;Description automatically generated"/>
@@ -4970,7 +4970,7 @@
           </w14:textOutline>
         </w:rPr>
         <w:drawing>
-          <wp:inline distT="0" distB="0" distL="0" distR="0" wp14:anchorId="2307EEAB" wp14:editId="01CAF34A">
+          <wp:inline distT="0" distB="0" distL="0" distR="0" wp14:anchorId="2307EEAB" wp14:editId="65B69A8D">
             <wp:extent cx="460678" cy="222059"/>
             <wp:effectExtent l="0" t="0" r="0" b="3175"/>
             <wp:docPr id="94" name="Picture 94" descr="Icon&#10;&#10;Description automatically generated"/>
@@ -7476,7 +7476,7 @@
           </w14:textOutline>
         </w:rPr>
         <w:drawing>
-          <wp:inline distT="0" distB="0" distL="0" distR="0" wp14:anchorId="468839ED" wp14:editId="1E4CC269">
+          <wp:inline distT="0" distB="0" distL="0" distR="0" wp14:anchorId="468839ED" wp14:editId="07912149">
             <wp:extent cx="467818" cy="222250"/>
             <wp:effectExtent l="0" t="0" r="2540" b="0"/>
             <wp:docPr id="33" name="Picture 33" descr="Icon&#10;&#10;Description automatically generated"/>
@@ -9444,9 +9444,9 @@
         <w:rPr>
           <w:noProof/>
         </w:rPr>
-        <w:pict w14:anchorId="2E195F7E">
-          <v:shape id="Picture 10" o:spid="_x0000_i1025" type="#_x0000_t75" alt="Shape, circle&#13;&#13;&#13;&#13;&#13;&#13;&#13;&#13;&#13;&#13;&#13;&#13;&#13;&#13;&#13;&#13;&#13;&#13;&#13;&#13;&#13;&#13;&#13;&#13;&#10;&#13;&#13;&#13;&#13;&#13;&#13;&#13;&#13;&#13;&#13;&#13;&#13;&#13;&#13;&#13;&#13;&#13;&#13;&#13;&#13;&#13;&#13;&#13;&#13;&#10;Description automatically generated" style="width:8pt;height:8pt;rotation:90;visibility:visible;mso-wrap-style:square;mso-width-percent:0;mso-height-percent:0;mso-width-percent:0;mso-height-percent:0">
-            <v:imagedata r:id="rId14" o:title="Shape, circle&#13;&#13;&#13;&#13;&#13;&#13;&#13;&#13;&#13;&#13;&#13;&#13;&#13;&#13;&#13;&#13;&#13;&#13;&#13;&#13;&#13;&#13;&#13;&#13;&#10;&#13;&#13;&#13;&#13;&#13;&#13;&#13;&#13;&#13;&#13;&#13;&#13;&#13;&#13;&#13;&#13;&#13;&#13;&#13;&#13;&#13;&#13;&#13;&#13;&#10;Description automatically generated"/>
+        <w:pict w14:anchorId="5438D5C2">
+          <v:shape id="Picture 10" o:spid="_x0000_i1025" type="#_x0000_t75" alt="Shape, circle&#13;&#13;&#13;&#13;&#13;&#13;&#13;&#13;&#13;&#13;&#13;&#13;&#13;&#13;&#13;&#13;&#13;&#13;&#13;&#13;&#13;&#13;&#13;&#13;&#13;&#10;&#13;&#13;&#13;&#13;&#13;&#13;&#13;&#13;&#13;&#13;&#13;&#13;&#13;&#13;&#13;&#13;&#13;&#13;&#13;&#13;&#13;&#13;&#13;&#13;&#13;&#10;Description automatically generated" style="width:8.25pt;height:8.25pt;rotation:90;visibility:visible;mso-wrap-style:square;mso-width-percent:0;mso-height-percent:0;mso-width-percent:0;mso-height-percent:0">
+            <v:imagedata r:id="rId14" o:title="Shape, circle&#13;&#13;&#13;&#13;&#13;&#13;&#13;&#13;&#13;&#13;&#13;&#13;&#13;&#13;&#13;&#13;&#13;&#13;&#13;&#13;&#13;&#13;&#13;&#13;&#13;&#10;&#13;&#13;&#13;&#13;&#13;&#13;&#13;&#13;&#13;&#13;&#13;&#13;&#13;&#13;&#13;&#13;&#13;&#13;&#13;&#13;&#13;&#13;&#13;&#13;&#13;&#10;Description automatically generated"/>
             <o:lock v:ext="edit" aspectratio="f"/>
           </v:shape>
         </w:pict>
@@ -9880,7 +9880,7 @@
           <w:noProof/>
         </w:rPr>
         <w:drawing>
-          <wp:inline distT="0" distB="0" distL="0" distR="0" wp14:anchorId="15731AE8" wp14:editId="635DBDF1">
+          <wp:inline distT="0" distB="0" distL="0" distR="0" wp14:anchorId="15731AE8" wp14:editId="225A919E">
             <wp:extent cx="89750" cy="93407"/>
             <wp:effectExtent l="0" t="1905" r="0" b="0"/>
             <wp:docPr id="8" name="Picture 10" descr="Shape, circle&#10;&#10;Description automatically generated"/>
@@ -11173,7 +11173,7 @@
           <w:color w:val="000000" w:themeColor="text1"/>
         </w:rPr>
         <w:drawing>
-          <wp:inline distT="0" distB="0" distL="0" distR="0" wp14:anchorId="1D14452F" wp14:editId="486B9C73">
+          <wp:inline distT="0" distB="0" distL="0" distR="0" wp14:anchorId="1D14452F" wp14:editId="58572606">
             <wp:extent cx="3276671" cy="760730"/>
             <wp:effectExtent l="0" t="0" r="0" b="1270"/>
             <wp:docPr id="13" name="Picture 13" descr="Table&#10;&#10;Description automatically generated"/>
@@ -11266,7 +11266,7 @@
           <w:color w:val="000000" w:themeColor="text1"/>
         </w:rPr>
         <w:drawing>
-          <wp:inline distT="0" distB="0" distL="0" distR="0" wp14:anchorId="1727092A" wp14:editId="16A1634F">
+          <wp:inline distT="0" distB="0" distL="0" distR="0" wp14:anchorId="1727092A" wp14:editId="6BBD4D9B">
             <wp:extent cx="2393244" cy="837420"/>
             <wp:effectExtent l="0" t="0" r="0" b="1270"/>
             <wp:docPr id="21" name="Picture 21" descr="Graphical user interface, text, application&#10;&#10;Description automatically generated"/>
@@ -11542,7 +11542,7 @@
           <w:color w:val="000000" w:themeColor="text1"/>
         </w:rPr>
         <w:drawing>
-          <wp:inline distT="0" distB="0" distL="0" distR="0" wp14:anchorId="51D75712" wp14:editId="5EE8736F">
+          <wp:inline distT="0" distB="0" distL="0" distR="0" wp14:anchorId="51D75712" wp14:editId="6B530A41">
             <wp:extent cx="3276671" cy="760730"/>
             <wp:effectExtent l="0" t="0" r="0" b="1270"/>
             <wp:docPr id="26" name="Picture 26" descr="Table&#10;&#10;Description automatically generated"/>
@@ -31285,7 +31285,7 @@
           <w:noProof/>
         </w:rPr>
         <w:drawing>
-          <wp:anchor distT="0" distB="0" distL="114300" distR="114300" simplePos="0" relativeHeight="251681792" behindDoc="1" locked="0" layoutInCell="1" allowOverlap="1" wp14:anchorId="06A4F7DD" wp14:editId="317E8CB3">
+          <wp:anchor distT="0" distB="0" distL="114300" distR="114300" simplePos="0" relativeHeight="251681792" behindDoc="1" locked="0" layoutInCell="1" allowOverlap="1" wp14:anchorId="06A4F7DD" wp14:editId="420F9850">
             <wp:simplePos x="0" y="0"/>
             <wp:positionH relativeFrom="column">
               <wp:posOffset>4179487</wp:posOffset>
@@ -31367,7 +31367,7 @@
           </w14:textOutline>
         </w:rPr>
         <w:drawing>
-          <wp:inline distT="0" distB="0" distL="0" distR="0" wp14:anchorId="71918464" wp14:editId="59948350">
+          <wp:inline distT="0" distB="0" distL="0" distR="0" wp14:anchorId="71918464" wp14:editId="4C1AFAAD">
             <wp:extent cx="468630" cy="222636"/>
             <wp:effectExtent l="0" t="0" r="1270" b="0"/>
             <wp:docPr id="15" name="Picture 15" descr="Icon&#10;&#10;Description automatically generated"/>
@@ -31466,7 +31466,7 @@
                                 <wp:inline distT="0" distB="0" distL="0" distR="0" wp14:anchorId="51AB2E87" wp14:editId="2F24C471">
                                   <wp:extent cx="343728" cy="220345"/>
                                   <wp:effectExtent l="0" t="0" r="0" b="0"/>
-                                  <wp:docPr id="66" name="Picture 66" descr="Icon&#10;&#10;Description automatically generated"/>
+                                  <wp:docPr id="2074269640" name="Picture 2074269640" descr="Icon&#10;&#10;Description automatically generated"/>
                                   <wp:cNvGraphicFramePr>
                                     <a:graphicFrameLocks xmlns:a="http://schemas.openxmlformats.org/drawingml/2006/main" noChangeAspect="1"/>
                                   </wp:cNvGraphicFramePr>
@@ -31535,7 +31535,7 @@
                           <wp:inline distT="0" distB="0" distL="0" distR="0" wp14:anchorId="51AB2E87" wp14:editId="2F24C471">
                             <wp:extent cx="343728" cy="220345"/>
                             <wp:effectExtent l="0" t="0" r="0" b="0"/>
-                            <wp:docPr id="66" name="Picture 66" descr="Icon&#10;&#10;Description automatically generated"/>
+                            <wp:docPr id="2074269640" name="Picture 2074269640" descr="Icon&#10;&#10;Description automatically generated"/>
                             <wp:cNvGraphicFramePr>
                               <a:graphicFrameLocks xmlns:a="http://schemas.openxmlformats.org/drawingml/2006/main" noChangeAspect="1"/>
                             </wp:cNvGraphicFramePr>
@@ -31694,7 +31694,7 @@
           <w:color w:val="2F5496" w:themeColor="accent1" w:themeShade="BF"/>
         </w:rPr>
         <w:drawing>
-          <wp:inline distT="0" distB="0" distL="0" distR="0" wp14:anchorId="209BF75C" wp14:editId="10AD0B3B">
+          <wp:inline distT="0" distB="0" distL="0" distR="0" wp14:anchorId="209BF75C" wp14:editId="2BFE0BE4">
             <wp:extent cx="5556885" cy="1740642"/>
             <wp:effectExtent l="0" t="0" r="5715" b="0"/>
             <wp:docPr id="52" name="Picture 52"/>
@@ -31959,7 +31959,7 @@
                                 <wp:inline distT="0" distB="0" distL="0" distR="0" wp14:anchorId="75972475" wp14:editId="425E9DC1">
                                   <wp:extent cx="343728" cy="220345"/>
                                   <wp:effectExtent l="0" t="0" r="0" b="0"/>
-                                  <wp:docPr id="80" name="Picture 80" descr="Icon&#10;&#10;Description automatically generated"/>
+                                  <wp:docPr id="579303304" name="Picture 579303304" descr="Icon&#10;&#10;Description automatically generated"/>
                                   <wp:cNvGraphicFramePr>
                                     <a:graphicFrameLocks xmlns:a="http://schemas.openxmlformats.org/drawingml/2006/main" noChangeAspect="1"/>
                                   </wp:cNvGraphicFramePr>
@@ -32029,7 +32029,7 @@
                           <wp:inline distT="0" distB="0" distL="0" distR="0" wp14:anchorId="75972475" wp14:editId="425E9DC1">
                             <wp:extent cx="343728" cy="220345"/>
                             <wp:effectExtent l="0" t="0" r="0" b="0"/>
-                            <wp:docPr id="80" name="Picture 80" descr="Icon&#10;&#10;Description automatically generated"/>
+                            <wp:docPr id="579303304" name="Picture 579303304" descr="Icon&#10;&#10;Description automatically generated"/>
                             <wp:cNvGraphicFramePr>
                               <a:graphicFrameLocks xmlns:a="http://schemas.openxmlformats.org/drawingml/2006/main" noChangeAspect="1"/>
                             </wp:cNvGraphicFramePr>
@@ -32125,7 +32125,7 @@
           <w:color w:val="000000" w:themeColor="text1"/>
         </w:rPr>
         <w:drawing>
-          <wp:inline distT="0" distB="0" distL="0" distR="0" wp14:anchorId="1EF6373C" wp14:editId="7A119C7B">
+          <wp:inline distT="0" distB="0" distL="0" distR="0" wp14:anchorId="1EF6373C" wp14:editId="7D7FD43C">
             <wp:extent cx="4726771" cy="717331"/>
             <wp:effectExtent l="0" t="0" r="0" b="0"/>
             <wp:docPr id="82" name="Picture 82" descr="Text&#10;&#10;Description automatically generated"/>
@@ -32289,7 +32289,7 @@
           <w:noProof/>
         </w:rPr>
         <w:drawing>
-          <wp:inline distT="0" distB="0" distL="0" distR="0" wp14:anchorId="29DDC49C" wp14:editId="61399B8F">
+          <wp:inline distT="0" distB="0" distL="0" distR="0" wp14:anchorId="29DDC49C" wp14:editId="3A558298">
             <wp:extent cx="4193245" cy="1407068"/>
             <wp:effectExtent l="0" t="0" r="0" b="3175"/>
             <wp:docPr id="74" name="Picture 74"/>
@@ -32397,7 +32397,7 @@
                                 <wp:inline distT="0" distB="0" distL="0" distR="0" wp14:anchorId="5DDCA919" wp14:editId="754FFD52">
                                   <wp:extent cx="343535" cy="220221"/>
                                   <wp:effectExtent l="0" t="0" r="0" b="0"/>
-                                  <wp:docPr id="20" name="Picture 20" descr="Icon&#10;&#10;Description automatically generated"/>
+                                  <wp:docPr id="859502652" name="Picture 859502652" descr="Icon&#10;&#10;Description automatically generated"/>
                                   <wp:cNvGraphicFramePr>
                                     <a:graphicFrameLocks xmlns:a="http://schemas.openxmlformats.org/drawingml/2006/main" noChangeAspect="1"/>
                                   </wp:cNvGraphicFramePr>
@@ -32467,7 +32467,7 @@
                           <wp:inline distT="0" distB="0" distL="0" distR="0" wp14:anchorId="5DDCA919" wp14:editId="754FFD52">
                             <wp:extent cx="343535" cy="220221"/>
                             <wp:effectExtent l="0" t="0" r="0" b="0"/>
-                            <wp:docPr id="20" name="Picture 20" descr="Icon&#10;&#10;Description automatically generated"/>
+                            <wp:docPr id="859502652" name="Picture 859502652" descr="Icon&#10;&#10;Description automatically generated"/>
                             <wp:cNvGraphicFramePr>
                               <a:graphicFrameLocks xmlns:a="http://schemas.openxmlformats.org/drawingml/2006/main" noChangeAspect="1"/>
                             </wp:cNvGraphicFramePr>
@@ -32684,7 +32684,7 @@
           <w:color w:val="000000" w:themeColor="text1"/>
         </w:rPr>
         <w:drawing>
-          <wp:inline distT="0" distB="0" distL="0" distR="0" wp14:anchorId="7A041D97" wp14:editId="201859CC">
+          <wp:inline distT="0" distB="0" distL="0" distR="0" wp14:anchorId="7A041D97" wp14:editId="07CC0E84">
             <wp:extent cx="4792717" cy="864464"/>
             <wp:effectExtent l="0" t="0" r="0" b="0"/>
             <wp:docPr id="77" name="Picture 77" descr="Graphical user interface, text&#10;&#10;Description automatically generated"/>
@@ -32814,7 +32814,7 @@
           <w:color w:val="000000" w:themeColor="text1"/>
         </w:rPr>
         <w:drawing>
-          <wp:inline distT="0" distB="0" distL="0" distR="0" wp14:anchorId="2D96E253" wp14:editId="14E7EA68">
+          <wp:inline distT="0" distB="0" distL="0" distR="0" wp14:anchorId="2D96E253" wp14:editId="790D2186">
             <wp:extent cx="3059571" cy="222885"/>
             <wp:effectExtent l="0" t="0" r="1270" b="5715"/>
             <wp:docPr id="49" name="Picture 49"/>
@@ -32966,7 +32966,7 @@
           <w:noProof/>
         </w:rPr>
         <w:drawing>
-          <wp:inline distT="0" distB="0" distL="0" distR="0" wp14:anchorId="17F138C7" wp14:editId="192754AB">
+          <wp:inline distT="0" distB="0" distL="0" distR="0" wp14:anchorId="17F138C7" wp14:editId="1053C72F">
             <wp:extent cx="343910" cy="160020"/>
             <wp:effectExtent l="0" t="0" r="0" b="0"/>
             <wp:docPr id="57" name="Picture 57" descr="Icon&#10;&#10;Description automatically generated"/>
@@ -33109,7 +33109,7 @@
           <w:color w:val="000000" w:themeColor="text1"/>
         </w:rPr>
         <w:drawing>
-          <wp:inline distT="0" distB="0" distL="0" distR="0" wp14:anchorId="18D18BBC" wp14:editId="5ACD82FF">
+          <wp:inline distT="0" distB="0" distL="0" distR="0" wp14:anchorId="18D18BBC" wp14:editId="3384FFBD">
             <wp:extent cx="4784834" cy="232596"/>
             <wp:effectExtent l="0" t="0" r="0" b="0"/>
             <wp:docPr id="38" name="Picture 38"/>
@@ -33523,7 +33523,7 @@
                                 <wp:inline distT="0" distB="0" distL="0" distR="0" wp14:anchorId="1CABBA11" wp14:editId="030DF1A6">
                                   <wp:extent cx="346710" cy="220980"/>
                                   <wp:effectExtent l="0" t="0" r="0" b="0"/>
-                                  <wp:docPr id="51" name="Picture 92" descr="Icon&#10;&#10;Description automatically generated"/>
+                                  <wp:docPr id="1274437397" name="Picture 92" descr="Icon&#10;&#10;Description automatically generated"/>
                                   <wp:cNvGraphicFramePr>
                                     <a:graphicFrameLocks xmlns:a="http://schemas.openxmlformats.org/drawingml/2006/main"/>
                                   </wp:cNvGraphicFramePr>
@@ -33602,7 +33602,7 @@
                           <wp:inline distT="0" distB="0" distL="0" distR="0" wp14:anchorId="1CABBA11" wp14:editId="030DF1A6">
                             <wp:extent cx="346710" cy="220980"/>
                             <wp:effectExtent l="0" t="0" r="0" b="0"/>
-                            <wp:docPr id="51" name="Picture 92" descr="Icon&#10;&#10;Description automatically generated"/>
+                            <wp:docPr id="1274437397" name="Picture 92" descr="Icon&#10;&#10;Description automatically generated"/>
                             <wp:cNvGraphicFramePr>
                               <a:graphicFrameLocks xmlns:a="http://schemas.openxmlformats.org/drawingml/2006/main"/>
                             </wp:cNvGraphicFramePr>
@@ -33840,7 +33840,7 @@
                                 <wp:inline distT="0" distB="0" distL="0" distR="0" wp14:anchorId="173DEB05" wp14:editId="75A2F9D3">
                                   <wp:extent cx="3105961" cy="1167493"/>
                                   <wp:effectExtent l="0" t="0" r="0" b="1270"/>
-                                  <wp:docPr id="88" name="Picture 88" descr="Table&#10;&#10;Description automatically generated"/>
+                                  <wp:docPr id="1917229487" name="Picture 1917229487" descr="Table&#10;&#10;Description automatically generated"/>
                                   <wp:cNvGraphicFramePr>
                                     <a:graphicFrameLocks xmlns:a="http://schemas.openxmlformats.org/drawingml/2006/main" noChangeAspect="1"/>
                                   </wp:cNvGraphicFramePr>
@@ -33913,7 +33913,7 @@
                           <wp:inline distT="0" distB="0" distL="0" distR="0" wp14:anchorId="173DEB05" wp14:editId="75A2F9D3">
                             <wp:extent cx="3105961" cy="1167493"/>
                             <wp:effectExtent l="0" t="0" r="0" b="1270"/>
-                            <wp:docPr id="88" name="Picture 88" descr="Table&#10;&#10;Description automatically generated"/>
+                            <wp:docPr id="1917229487" name="Picture 1917229487" descr="Table&#10;&#10;Description automatically generated"/>
                             <wp:cNvGraphicFramePr>
                               <a:graphicFrameLocks xmlns:a="http://schemas.openxmlformats.org/drawingml/2006/main" noChangeAspect="1"/>
                             </wp:cNvGraphicFramePr>
@@ -34021,7 +34021,7 @@
                                 <wp:inline distT="0" distB="0" distL="0" distR="0" wp14:anchorId="4ED19B48" wp14:editId="7A3E0BE7">
                                   <wp:extent cx="3314700" cy="914400"/>
                                   <wp:effectExtent l="0" t="0" r="0" b="0"/>
-                                  <wp:docPr id="89" name="Picture 89" descr="Table&#10;&#10;Description automatically generated"/>
+                                  <wp:docPr id="519451528" name="Picture 519451528" descr="Table&#10;&#10;Description automatically generated"/>
                                   <wp:cNvGraphicFramePr>
                                     <a:graphicFrameLocks xmlns:a="http://schemas.openxmlformats.org/drawingml/2006/main" noChangeAspect="1"/>
                                   </wp:cNvGraphicFramePr>
@@ -34109,7 +34109,7 @@
                           <wp:inline distT="0" distB="0" distL="0" distR="0" wp14:anchorId="4ED19B48" wp14:editId="7A3E0BE7">
                             <wp:extent cx="3314700" cy="914400"/>
                             <wp:effectExtent l="0" t="0" r="0" b="0"/>
-                            <wp:docPr id="89" name="Picture 89" descr="Table&#10;&#10;Description automatically generated"/>
+                            <wp:docPr id="519451528" name="Picture 519451528" descr="Table&#10;&#10;Description automatically generated"/>
                             <wp:cNvGraphicFramePr>
                               <a:graphicFrameLocks xmlns:a="http://schemas.openxmlformats.org/drawingml/2006/main" noChangeAspect="1"/>
                             </wp:cNvGraphicFramePr>
@@ -34489,7 +34489,7 @@
                                 <wp:inline distT="0" distB="0" distL="0" distR="0" wp14:anchorId="5AADEF33" wp14:editId="471E231E">
                                   <wp:extent cx="3107241" cy="1289957"/>
                                   <wp:effectExtent l="0" t="0" r="4445" b="5715"/>
-                                  <wp:docPr id="70" name="Picture 70" descr="Table&#10;&#10;Description automatically generated"/>
+                                  <wp:docPr id="943383269" name="Picture 943383269" descr="Table&#10;&#10;Description automatically generated"/>
                                   <wp:cNvGraphicFramePr>
                                     <a:graphicFrameLocks xmlns:a="http://schemas.openxmlformats.org/drawingml/2006/main" noChangeAspect="1"/>
                                   </wp:cNvGraphicFramePr>
@@ -34564,7 +34564,7 @@
                           <wp:inline distT="0" distB="0" distL="0" distR="0" wp14:anchorId="5AADEF33" wp14:editId="471E231E">
                             <wp:extent cx="3107241" cy="1289957"/>
                             <wp:effectExtent l="0" t="0" r="4445" b="5715"/>
-                            <wp:docPr id="70" name="Picture 70" descr="Table&#10;&#10;Description automatically generated"/>
+                            <wp:docPr id="943383269" name="Picture 943383269" descr="Table&#10;&#10;Description automatically generated"/>
                             <wp:cNvGraphicFramePr>
                               <a:graphicFrameLocks xmlns:a="http://schemas.openxmlformats.org/drawingml/2006/main" noChangeAspect="1"/>
                             </wp:cNvGraphicFramePr>
@@ -34664,7 +34664,7 @@
                                 <wp:inline distT="0" distB="0" distL="0" distR="0" wp14:anchorId="2EE2B76C" wp14:editId="1FCDBF90">
                                   <wp:extent cx="3081655" cy="1020354"/>
                                   <wp:effectExtent l="0" t="0" r="4445" b="0"/>
-                                  <wp:docPr id="68" name="Picture 68" descr="Graphical user interface, application&#10;&#10;Description automatically generated with medium confidence"/>
+                                  <wp:docPr id="585260351" name="Picture 585260351" descr="Graphical user interface, application&#10;&#10;Description automatically generated with medium confidence"/>
                                   <wp:cNvGraphicFramePr>
                                     <a:graphicFrameLocks xmlns:a="http://schemas.openxmlformats.org/drawingml/2006/main" noChangeAspect="1"/>
                                   </wp:cNvGraphicFramePr>
@@ -34739,7 +34739,7 @@
                           <wp:inline distT="0" distB="0" distL="0" distR="0" wp14:anchorId="2EE2B76C" wp14:editId="1FCDBF90">
                             <wp:extent cx="3081655" cy="1020354"/>
                             <wp:effectExtent l="0" t="0" r="4445" b="0"/>
-                            <wp:docPr id="68" name="Picture 68" descr="Graphical user interface, application&#10;&#10;Description automatically generated with medium confidence"/>
+                            <wp:docPr id="585260351" name="Picture 585260351" descr="Graphical user interface, application&#10;&#10;Description automatically generated with medium confidence"/>
                             <wp:cNvGraphicFramePr>
                               <a:graphicFrameLocks xmlns:a="http://schemas.openxmlformats.org/drawingml/2006/main" noChangeAspect="1"/>
                             </wp:cNvGraphicFramePr>
@@ -35539,19 +35539,2097 @@
         <w:rPr>
           <w:rFonts w:ascii="Calibri" w:hAnsi="Calibri"/>
           <w:color w:val="000000" w:themeColor="text1"/>
+          <w:sz w:val="36"/>
+          <w:szCs w:val="36"/>
         </w:rPr>
       </w:pPr>
       <w:r>
         <w:rPr>
           <w:rFonts w:ascii="Calibri" w:hAnsi="Calibri"/>
           <w:color w:val="000000" w:themeColor="text1"/>
+          <w:sz w:val="36"/>
+          <w:szCs w:val="36"/>
+        </w:rPr>
+        <w:t>Table of Content</w:t>
+      </w:r>
+    </w:p>
+    <w:p>
+      <w:pPr>
+        <w:rPr>
+          <w:noProof/>
+          <w:color w:val="538135" w:themeColor="accent6" w:themeShade="BF"/>
+        </w:rPr>
+      </w:pPr>
+    </w:p>
+    <w:p>
+      <w:pPr>
+        <w:rPr>
+          <w:sz w:val="32"/>
+          <w:szCs w:val="32"/>
+          <w:lang w:val="en-US"/>
+        </w:rPr>
+      </w:pPr>
+      <w:r>
+        <w:rPr>
+          <w:noProof/>
+          <w:color w:val="538135" w:themeColor="accent6" w:themeShade="BF"/>
+          <w:sz w:val="32"/>
+          <w:szCs w:val="32"/>
+        </w:rPr>
+        <w:t>{% autogen-marker</w:t>
+      </w:r>
+      <w:r>
+        <w:rPr>
+          <w:noProof/>
+          <w:sz w:val="32"/>
+          <w:szCs w:val="32"/>
+        </w:rPr>
+        <w:t xml:space="preserve"> </w:t>
+      </w:r>
+      <w:r>
+        <w:rPr>
+          <w:noProof/>
+          <w:color w:val="C00000"/>
+          <w:sz w:val="32"/>
+          <w:szCs w:val="32"/>
+        </w:rPr>
+        <w:t>table-of-content</w:t>
+      </w:r>
+      <w:r>
+        <w:rPr>
+          <w:noProof/>
+          <w:sz w:val="32"/>
+          <w:szCs w:val="32"/>
+        </w:rPr>
+        <w:t xml:space="preserve"> </w:t>
+      </w:r>
+      <w:r>
+        <w:rPr>
+          <w:noProof/>
+          <w:color w:val="538135" w:themeColor="accent6" w:themeShade="BF"/>
+          <w:sz w:val="32"/>
+          <w:szCs w:val="32"/>
+        </w:rPr>
+        <w:t>%}</w:t>
+      </w:r>
+    </w:p>
+    <w:p>
+      <w:pPr>
+        <w:pStyle w:val="Heading1"/>
+        <w:rPr>
+          <w:lang w:val="en-US"/>
+        </w:rPr>
+      </w:pPr>
+      <w:bookmarkStart w:id="7" w:name="_Toc155178513"/>
+      <w:bookmarkStart w:id="8" w:name="_Toc155180547"/>
+      <w:bookmarkStart w:id="9" w:name="_Toc155274529"/>
+      <w:bookmarkStart w:id="10" w:name="_Toc155275416"/>
+      <w:bookmarkStart w:id="11" w:name="_Toc155275436"/>
+      <w:bookmarkStart w:id="12" w:name="_Toc156576255"/>
+      <w:bookmarkStart w:id="13" w:name="_Toc156576496"/>
+      <w:bookmarkStart w:id="14" w:name="_Toc156577650"/>
+      <w:bookmarkStart w:id="15" w:name="_Toc156603531"/>
+      <w:r>
+        <w:rPr>
+          <w:lang w:val="en-US"/>
+        </w:rPr>
+        <w:t>Outline</w:t>
+      </w:r>
+      <w:bookmarkEnd w:id="7"/>
+      <w:bookmarkEnd w:id="8"/>
+      <w:bookmarkEnd w:id="9"/>
+      <w:bookmarkEnd w:id="10"/>
+      <w:bookmarkEnd w:id="11"/>
+      <w:bookmarkEnd w:id="12"/>
+      <w:bookmarkEnd w:id="13"/>
+      <w:bookmarkEnd w:id="14"/>
+      <w:bookmarkEnd w:id="15"/>
+    </w:p>
+    <w:p>
+      <w:pPr>
+        <w:rPr>
+          <w:lang w:val="en-US"/>
+        </w:rPr>
+      </w:pPr>
+      <w:r>
+        <w:rPr>
+          <w:lang w:val="en-US"/>
+        </w:rPr>
+        <w:t>This is a test document for passport verification prerequisite.</w:t>
+      </w:r>
+    </w:p>
+    <w:p>
+      <w:pPr>
+        <w:rPr>
+          <w:lang w:val="en-US"/>
+        </w:rPr>
+      </w:pPr>
+    </w:p>
+    <w:p>
+      <w:pPr>
+        <w:pStyle w:val="Heading1"/>
+        <w:rPr>
+          <w:lang w:val="en-US"/>
+        </w:rPr>
+      </w:pPr>
+      <w:bookmarkStart w:id="16" w:name="_Toc155178514"/>
+      <w:bookmarkStart w:id="17" w:name="_Toc155180548"/>
+      <w:bookmarkStart w:id="18" w:name="_Toc155274530"/>
+      <w:bookmarkStart w:id="19" w:name="_Toc155275417"/>
+      <w:bookmarkStart w:id="20" w:name="_Toc155275437"/>
+      <w:bookmarkStart w:id="21" w:name="_Toc156576256"/>
+      <w:bookmarkStart w:id="22" w:name="_Toc156576497"/>
+      <w:bookmarkStart w:id="23" w:name="_Toc156577651"/>
+      <w:bookmarkStart w:id="24" w:name="_Toc156603532"/>
+      <w:r>
+        <w:rPr>
+          <w:lang w:val="en-US"/>
+        </w:rPr>
+        <w:t>Prerequisite</w:t>
+      </w:r>
+      <w:bookmarkEnd w:id="16"/>
+      <w:bookmarkEnd w:id="17"/>
+      <w:bookmarkEnd w:id="18"/>
+      <w:bookmarkEnd w:id="19"/>
+      <w:bookmarkEnd w:id="20"/>
+      <w:bookmarkEnd w:id="21"/>
+      <w:bookmarkEnd w:id="22"/>
+      <w:bookmarkEnd w:id="23"/>
+      <w:bookmarkEnd w:id="24"/>
+    </w:p>
+    <w:p>
+      <w:pPr>
+        <w:pStyle w:val="ListParagraph"/>
+        <w:numPr>
+          <w:ilvl w:val="0"/>
+          <w:numId w:val="9"/>
+        </w:numPr>
+        <w:rPr>
+          <w:lang w:val="en-US"/>
+        </w:rPr>
+      </w:pPr>
+      <w:r>
+        <w:rPr>
+          <w:lang w:val="en-US"/>
+        </w:rPr>
+        <w:t>Aadhar Card</w:t>
+      </w:r>
+    </w:p>
+    <w:p>
+      <w:pPr>
+        <w:pStyle w:val="ListParagraph"/>
+        <w:numPr>
+          <w:ilvl w:val="0"/>
+          <w:numId w:val="9"/>
+        </w:numPr>
+        <w:rPr>
+          <w:lang w:val="en-US"/>
+        </w:rPr>
+      </w:pPr>
+      <w:r>
+        <w:rPr>
+          <w:lang w:val="en-US"/>
+        </w:rPr>
+        <w:t>Pan Card</w:t>
+      </w:r>
+    </w:p>
+    <w:p>
+      <w:pPr>
+        <w:pStyle w:val="ListParagraph"/>
+        <w:numPr>
+          <w:ilvl w:val="0"/>
+          <w:numId w:val="9"/>
+        </w:numPr>
+        <w:rPr>
+          <w:lang w:val="en-US"/>
+        </w:rPr>
+      </w:pPr>
+      <w:r>
+        <w:rPr>
+          <w:lang w:val="en-US"/>
+        </w:rPr>
+        <w:t>Voter Card</w:t>
+      </w:r>
+    </w:p>
+    <w:p>
+      <w:pPr>
+        <w:rPr>
+          <w:lang w:val="en-US"/>
+        </w:rPr>
+      </w:pPr>
+      <w:r>
+        <w:rPr>
+          <w:rFonts w:ascii="Calibri" w:hAnsi="Calibri"/>
+          <w:noProof/>
+          <w:color w:val="000000" w:themeColor="text1"/>
+          <w:sz w:val="32"/>
+          <w:szCs w:val="32"/>
+        </w:rPr>
+        <w:drawing>
+          <wp:anchor distT="0" distB="0" distL="114300" distR="114300" simplePos="0" relativeHeight="251810816" behindDoc="0" locked="0" layoutInCell="1" allowOverlap="1" wp14:anchorId="4E3FF005" wp14:editId="51976F6F">
+            <wp:simplePos x="0" y="0"/>
+            <wp:positionH relativeFrom="margin">
+              <wp:posOffset>-285750</wp:posOffset>
+            </wp:positionH>
+            <wp:positionV relativeFrom="margin">
+              <wp:posOffset>2740660</wp:posOffset>
+            </wp:positionV>
+            <wp:extent cx="2970530" cy="1931670"/>
+            <wp:effectExtent l="0" t="0" r="1270" b="0"/>
+            <wp:wrapSquare wrapText="bothSides"/>
+            <wp:docPr id="2051295594" name="Picture 5" descr="A screenshot of a computer&#10;&#10;Description automatically generated"/>
+            <wp:cNvGraphicFramePr>
+              <a:graphicFrameLocks xmlns:a="http://schemas.openxmlformats.org/drawingml/2006/main" noChangeAspect="1"/>
+            </wp:cNvGraphicFramePr>
+            <a:graphic xmlns:a="http://schemas.openxmlformats.org/drawingml/2006/main">
+              <a:graphicData uri="http://schemas.openxmlformats.org/drawingml/2006/picture">
+                <pic:pic xmlns:pic="http://schemas.openxmlformats.org/drawingml/2006/picture">
+                  <pic:nvPicPr>
+                    <pic:cNvPr id="2051295594" name="Picture 5" descr="A screenshot of a computer&#10;&#10;Description automatically generated"/>
+                    <pic:cNvPicPr/>
+                  </pic:nvPicPr>
+                  <pic:blipFill>
+                    <a:blip r:embed="rId42" cstate="print">
+                      <a:extLst>
+                        <a:ext uri="{28A0092B-C50C-407E-A947-70E740481C1C}">
+                          <a14:useLocalDpi xmlns:a14="http://schemas.microsoft.com/office/drawing/2010/main" val="0"/>
+                        </a:ext>
+                      </a:extLst>
+                    </a:blip>
+                    <a:stretch>
+                      <a:fillRect/>
+                    </a:stretch>
+                  </pic:blipFill>
+                  <pic:spPr>
+                    <a:xfrm>
+                      <a:off x="0" y="0"/>
+                      <a:ext cx="2970530" cy="1931670"/>
+                    </a:xfrm>
+                    <a:prstGeom prst="rect">
+                      <a:avLst/>
+                    </a:prstGeom>
+                  </pic:spPr>
+                </pic:pic>
+              </a:graphicData>
+            </a:graphic>
+            <wp14:sizeRelH relativeFrom="margin">
+              <wp14:pctWidth>0</wp14:pctWidth>
+            </wp14:sizeRelH>
+            <wp14:sizeRelV relativeFrom="margin">
+              <wp14:pctHeight>0</wp14:pctHeight>
+            </wp14:sizeRelV>
+          </wp:anchor>
+        </w:drawing>
+      </w:r>
+      <w:r>
+        <w:rPr>
+          <w:noProof/>
+          <w:lang w:val="en-US"/>
+        </w:rPr>
+        <w:drawing>
+          <wp:anchor distT="0" distB="0" distL="114300" distR="114300" simplePos="0" relativeHeight="251809792" behindDoc="0" locked="0" layoutInCell="1" allowOverlap="1" wp14:anchorId="20E852F5" wp14:editId="31D4479B">
+            <wp:simplePos x="0" y="0"/>
+            <wp:positionH relativeFrom="margin">
+              <wp:posOffset>3353435</wp:posOffset>
+            </wp:positionH>
+            <wp:positionV relativeFrom="margin">
+              <wp:posOffset>2740660</wp:posOffset>
+            </wp:positionV>
+            <wp:extent cx="3782060" cy="2235200"/>
+            <wp:effectExtent l="0" t="0" r="2540" b="0"/>
+            <wp:wrapSquare wrapText="bothSides"/>
+            <wp:docPr id="667923677" name="Picture 4"/>
+            <wp:cNvGraphicFramePr>
+              <a:graphicFrameLocks xmlns:a="http://schemas.openxmlformats.org/drawingml/2006/main" noChangeAspect="1"/>
+            </wp:cNvGraphicFramePr>
+            <a:graphic xmlns:a="http://schemas.openxmlformats.org/drawingml/2006/main">
+              <a:graphicData uri="http://schemas.openxmlformats.org/drawingml/2006/picture">
+                <pic:pic xmlns:pic="http://schemas.openxmlformats.org/drawingml/2006/picture">
+                  <pic:nvPicPr>
+                    <pic:cNvPr id="667923677" name="Picture 667923677"/>
+                    <pic:cNvPicPr/>
+                  </pic:nvPicPr>
+                  <pic:blipFill>
+                    <a:blip r:embed="rId43" cstate="print">
+                      <a:extLst>
+                        <a:ext uri="{28A0092B-C50C-407E-A947-70E740481C1C}">
+                          <a14:useLocalDpi xmlns:a14="http://schemas.microsoft.com/office/drawing/2010/main" val="0"/>
+                        </a:ext>
+                      </a:extLst>
+                    </a:blip>
+                    <a:stretch>
+                      <a:fillRect/>
+                    </a:stretch>
+                  </pic:blipFill>
+                  <pic:spPr>
+                    <a:xfrm>
+                      <a:off x="0" y="0"/>
+                      <a:ext cx="3782060" cy="2235200"/>
+                    </a:xfrm>
+                    <a:prstGeom prst="rect">
+                      <a:avLst/>
+                    </a:prstGeom>
+                  </pic:spPr>
+                </pic:pic>
+              </a:graphicData>
+            </a:graphic>
+            <wp14:sizeRelH relativeFrom="margin">
+              <wp14:pctWidth>0</wp14:pctWidth>
+            </wp14:sizeRelH>
+            <wp14:sizeRelV relativeFrom="margin">
+              <wp14:pctHeight>0</wp14:pctHeight>
+            </wp14:sizeRelV>
+          </wp:anchor>
+        </w:drawing>
+      </w:r>
+    </w:p>
+    <w:p>
+      <w:pPr>
+        <w:rPr>
+          <w:lang w:val="en-US"/>
+        </w:rPr>
+      </w:pPr>
+    </w:p>
+    <w:p>
+      <w:pPr>
+        <w:spacing w:line="259" w:lineRule="auto"/>
+        <w:rPr>
+          <w:rFonts w:ascii="Calibri" w:hAnsi="Calibri"/>
+          <w:color w:val="000000" w:themeColor="text1"/>
+          <w:sz w:val="32"/>
+          <w:szCs w:val="32"/>
+        </w:rPr>
+      </w:pPr>
+    </w:p>
+    <w:p>
+      <w:pPr>
+        <w:spacing w:line="259" w:lineRule="auto"/>
+        <w:rPr>
+          <w:rFonts w:ascii="Calibri" w:hAnsi="Calibri"/>
+          <w:color w:val="000000" w:themeColor="text1"/>
+          <w:sz w:val="32"/>
+          <w:szCs w:val="32"/>
+        </w:rPr>
+      </w:pPr>
+      <w:r>
+        <w:rPr>
+          <w:noProof/>
+          <w:color w:val="4472C4" w:themeColor="accent1"/>
+          <w14:shadow w14:blurRad="38100" w14:dist="25400" w14:dir="5400000" w14:sx="100000" w14:sy="100000" w14:kx="0" w14:ky="0" w14:algn="ctr">
+            <w14:srgbClr w14:val="6E747A">
+              <w14:alpha w14:val="57000"/>
+            </w14:srgbClr>
+          </w14:shadow>
+          <w14:textOutline w14:w="0" w14:cap="flat" w14:cmpd="sng" w14:algn="ctr">
+            <w14:noFill/>
+            <w14:prstDash w14:val="solid"/>
+            <w14:round/>
+          </w14:textOutline>
+        </w:rPr>
+        <w:drawing>
+          <wp:anchor distT="0" distB="0" distL="114300" distR="114300" simplePos="0" relativeHeight="251795456" behindDoc="0" locked="0" layoutInCell="1" allowOverlap="1" wp14:anchorId="0B869CDE" wp14:editId="08F4631F">
+            <wp:simplePos x="0" y="0"/>
+            <wp:positionH relativeFrom="margin">
+              <wp:posOffset>2764155</wp:posOffset>
+            </wp:positionH>
+            <wp:positionV relativeFrom="margin">
+              <wp:posOffset>3567305</wp:posOffset>
+            </wp:positionV>
+            <wp:extent cx="468630" cy="222250"/>
+            <wp:effectExtent l="0" t="0" r="1270" b="0"/>
+            <wp:wrapSquare wrapText="bothSides"/>
+            <wp:docPr id="1945524232" name="Picture 1945524232" descr="Icon&#10;&#10;Description automatically generated"/>
+            <wp:cNvGraphicFramePr>
+              <a:graphicFrameLocks xmlns:a="http://schemas.openxmlformats.org/drawingml/2006/main" noChangeAspect="1"/>
+            </wp:cNvGraphicFramePr>
+            <a:graphic xmlns:a="http://schemas.openxmlformats.org/drawingml/2006/main">
+              <a:graphicData uri="http://schemas.openxmlformats.org/drawingml/2006/picture">
+                <pic:pic xmlns:pic="http://schemas.openxmlformats.org/drawingml/2006/picture">
+                  <pic:nvPicPr>
+                    <pic:cNvPr id="1" name="Picture 1" descr="Icon&#10;&#10;Description automatically generated"/>
+                    <pic:cNvPicPr/>
+                  </pic:nvPicPr>
+                  <pic:blipFill>
+                    <a:blip r:embed="rId11" cstate="print">
+                      <a:extLst>
+                        <a:ext uri="{28A0092B-C50C-407E-A947-70E740481C1C}">
+                          <a14:useLocalDpi xmlns:a14="http://schemas.microsoft.com/office/drawing/2010/main" val="0"/>
+                        </a:ext>
+                      </a:extLst>
+                    </a:blip>
+                    <a:stretch>
+                      <a:fillRect/>
+                    </a:stretch>
+                  </pic:blipFill>
+                  <pic:spPr>
+                    <a:xfrm>
+                      <a:off x="0" y="0"/>
+                      <a:ext cx="468630" cy="222250"/>
+                    </a:xfrm>
+                    <a:prstGeom prst="rect">
+                      <a:avLst/>
+                    </a:prstGeom>
+                  </pic:spPr>
+                </pic:pic>
+              </a:graphicData>
+            </a:graphic>
+          </wp:anchor>
+        </w:drawing>
+      </w:r>
+    </w:p>
+    <w:p>
+      <w:pPr>
+        <w:spacing w:line="259" w:lineRule="auto"/>
+        <w:rPr>
+          <w:rFonts w:ascii="Calibri" w:hAnsi="Calibri"/>
+          <w:color w:val="000000" w:themeColor="text1"/>
+          <w:sz w:val="32"/>
+          <w:szCs w:val="32"/>
+        </w:rPr>
+      </w:pPr>
+    </w:p>
+    <w:p>
+      <w:pPr>
+        <w:spacing w:line="259" w:lineRule="auto"/>
+        <w:rPr>
+          <w:rFonts w:ascii="Calibri" w:hAnsi="Calibri"/>
+          <w:color w:val="000000" w:themeColor="text1"/>
+          <w:sz w:val="32"/>
+          <w:szCs w:val="32"/>
+        </w:rPr>
+      </w:pPr>
+    </w:p>
+    <w:p>
+      <w:pPr>
+        <w:spacing w:line="259" w:lineRule="auto"/>
+        <w:rPr>
+          <w:rFonts w:ascii="Calibri" w:hAnsi="Calibri"/>
+          <w:color w:val="000000" w:themeColor="text1"/>
+          <w:sz w:val="32"/>
+          <w:szCs w:val="32"/>
+        </w:rPr>
+      </w:pPr>
+    </w:p>
+    <w:p>
+      <w:pPr>
+        <w:spacing w:line="259" w:lineRule="auto"/>
+        <w:rPr>
+          <w:rFonts w:ascii="Calibri" w:hAnsi="Calibri"/>
+          <w:color w:val="000000" w:themeColor="text1"/>
+          <w:sz w:val="32"/>
+          <w:szCs w:val="32"/>
+        </w:rPr>
+      </w:pPr>
+    </w:p>
+    <w:p>
+      <w:pPr>
+        <w:spacing w:line="259" w:lineRule="auto"/>
+        <w:rPr>
+          <w:rFonts w:ascii="Calibri" w:hAnsi="Calibri"/>
+          <w:color w:val="000000" w:themeColor="text1"/>
+          <w:sz w:val="32"/>
+          <w:szCs w:val="32"/>
+        </w:rPr>
+      </w:pPr>
+    </w:p>
+    <w:p>
+      <w:pPr>
+        <w:rPr>
+          <w:noProof/>
+          <w:color w:val="538135" w:themeColor="accent6" w:themeShade="BF"/>
+        </w:rPr>
+      </w:pPr>
+    </w:p>
+    <w:p>
+      <w:pPr>
+        <w:rPr>
+          <w:noProof/>
+          <w:color w:val="538135" w:themeColor="accent6" w:themeShade="BF"/>
+        </w:rPr>
+      </w:pPr>
+    </w:p>
+    <w:p>
+      <w:pPr>
+        <w:rPr>
+          <w:lang w:val="en-US"/>
+        </w:rPr>
+      </w:pPr>
+      <w:r>
+        <w:rPr>
+          <w:noProof/>
+          <w:color w:val="538135" w:themeColor="accent6" w:themeShade="BF"/>
+        </w:rPr>
+        <w:t>{% autogen-marker</w:t>
+      </w:r>
+      <w:r>
+        <w:rPr>
+          <w:noProof/>
+        </w:rPr>
+        <w:t xml:space="preserve"> </w:t>
+      </w:r>
+      <w:r>
+        <w:rPr>
+          <w:noProof/>
+          <w:color w:val="C00000"/>
+        </w:rPr>
+        <w:t>table-of-content</w:t>
+      </w:r>
+      <w:r>
+        <w:rPr>
+          <w:noProof/>
+          <w:color w:val="00B0F0"/>
+        </w:rPr>
+        <w:t>:depth(</w:t>
+      </w:r>
+      <w:r>
+        <w:rPr>
+          <w:noProof/>
+          <w:color w:val="00B0F0"/>
+        </w:rPr>
+        <w:t>1</w:t>
+      </w:r>
+      <w:r>
+        <w:rPr>
+          <w:noProof/>
+          <w:color w:val="00B0F0"/>
+        </w:rPr>
+        <w:t xml:space="preserve">) </w:t>
+      </w:r>
+      <w:r>
+        <w:rPr>
+          <w:noProof/>
+          <w:color w:val="538135" w:themeColor="accent6" w:themeShade="BF"/>
+        </w:rPr>
+        <w:t>%}</w:t>
+      </w:r>
+    </w:p>
+    <w:p>
+      <w:pPr>
+        <w:pStyle w:val="Heading1"/>
+        <w:rPr>
+          <w:lang w:val="en-US"/>
+        </w:rPr>
+      </w:pPr>
+      <w:r>
+        <w:rPr>
+          <w:noProof/>
+        </w:rPr>
+        <mc:AlternateContent>
+          <mc:Choice Requires="wps">
+            <w:drawing>
+              <wp:anchor distT="0" distB="0" distL="114300" distR="114300" simplePos="0" relativeHeight="251803648" behindDoc="0" locked="0" layoutInCell="1" allowOverlap="1" wp14:anchorId="16A10EC9" wp14:editId="193B96A2">
+                <wp:simplePos x="0" y="0"/>
+                <wp:positionH relativeFrom="column">
+                  <wp:posOffset>715991</wp:posOffset>
+                </wp:positionH>
+                <wp:positionV relativeFrom="paragraph">
+                  <wp:posOffset>253760</wp:posOffset>
+                </wp:positionV>
+                <wp:extent cx="564959" cy="47685"/>
+                <wp:effectExtent l="25400" t="38100" r="6985" b="53975"/>
+                <wp:wrapNone/>
+                <wp:docPr id="21449057" name="Straight Arrow Connector 1"/>
+                <wp:cNvGraphicFramePr/>
+                <a:graphic xmlns:a="http://schemas.openxmlformats.org/drawingml/2006/main">
+                  <a:graphicData uri="http://schemas.microsoft.com/office/word/2010/wordprocessingShape">
+                    <wps:wsp>
+                      <wps:cNvCnPr/>
+                      <wps:spPr>
+                        <a:xfrm flipH="1">
+                          <a:off x="0" y="0"/>
+                          <a:ext cx="564959" cy="47685"/>
+                        </a:xfrm>
+                        <a:prstGeom prst="straightConnector1">
+                          <a:avLst/>
+                        </a:prstGeom>
+                        <a:ln>
+                          <a:tailEnd type="triangle"/>
+                        </a:ln>
+                      </wps:spPr>
+                      <wps:style>
+                        <a:lnRef idx="3">
+                          <a:schemeClr val="accent2"/>
+                        </a:lnRef>
+                        <a:fillRef idx="0">
+                          <a:schemeClr val="accent2"/>
+                        </a:fillRef>
+                        <a:effectRef idx="2">
+                          <a:schemeClr val="accent2"/>
+                        </a:effectRef>
+                        <a:fontRef idx="minor">
+                          <a:schemeClr val="tx1"/>
+                        </a:fontRef>
+                      </wps:style>
+                      <wps:bodyPr/>
+                    </wps:wsp>
+                  </a:graphicData>
+                </a:graphic>
+                <wp14:sizeRelH relativeFrom="margin">
+                  <wp14:pctWidth>0</wp14:pctWidth>
+                </wp14:sizeRelH>
+                <wp14:sizeRelV relativeFrom="margin">
+                  <wp14:pctHeight>0</wp14:pctHeight>
+                </wp14:sizeRelV>
+              </wp:anchor>
+            </w:drawing>
+          </mc:Choice>
+          <mc:Fallback>
+            <w:pict>
+              <v:shapetype w14:anchorId="2A119F68" id="_x0000_t32" coordsize="21600,21600" o:spt="32" o:oned="t" path="m,l21600,21600e" filled="f">
+                <v:path arrowok="t" fillok="f" o:connecttype="none"/>
+                <o:lock v:ext="edit" shapetype="t"/>
+              </v:shapetype>
+              <v:shape id="Straight Arrow Connector 1" o:spid="_x0000_s1026" type="#_x0000_t32" style="position:absolute;margin-left:56.4pt;margin-top:20pt;width:44.5pt;height:3.75pt;flip:x;z-index:251803648;visibility:visible;mso-wrap-style:square;mso-width-percent:0;mso-height-percent:0;mso-wrap-distance-left:9pt;mso-wrap-distance-top:0;mso-wrap-distance-right:9pt;mso-wrap-distance-bottom:0;mso-position-horizontal:absolute;mso-position-horizontal-relative:text;mso-position-vertical:absolute;mso-position-vertical-relative:text;mso-width-percent:0;mso-height-percent:0;mso-width-relative:margin;mso-height-relative:margin" o:gfxdata="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" strokecolor="#ed7d31 [3205]" strokeweight="1.5pt">
+                <v:stroke endarrow="block" joinstyle="miter"/>
+              </v:shape>
+            </w:pict>
+          </mc:Fallback>
+        </mc:AlternateContent>
+      </w:r>
+      <w:r>
+        <w:rPr>
+          <w:noProof/>
+          <w:lang w:val="en-US"/>
+        </w:rPr>
+        <mc:AlternateContent>
+          <mc:Choice Requires="wps">
+            <w:drawing>
+              <wp:anchor distT="0" distB="0" distL="114300" distR="114300" simplePos="0" relativeHeight="251797504" behindDoc="0" locked="0" layoutInCell="1" allowOverlap="1" wp14:anchorId="39D358DF" wp14:editId="37F5ED45">
+                <wp:simplePos x="0" y="0"/>
+                <wp:positionH relativeFrom="column">
+                  <wp:posOffset>1285336</wp:posOffset>
+                </wp:positionH>
+                <wp:positionV relativeFrom="paragraph">
+                  <wp:posOffset>77158</wp:posOffset>
+                </wp:positionV>
+                <wp:extent cx="1009290" cy="301925"/>
+                <wp:effectExtent l="0" t="0" r="0" b="3175"/>
+                <wp:wrapNone/>
+                <wp:docPr id="297090501" name="Text Box 1"/>
+                <wp:cNvGraphicFramePr/>
+                <a:graphic xmlns:a="http://schemas.openxmlformats.org/drawingml/2006/main">
+                  <a:graphicData uri="http://schemas.microsoft.com/office/word/2010/wordprocessingShape">
+                    <wps:wsp>
+                      <wps:cNvSpPr txBox="1"/>
+                      <wps:spPr>
+                        <a:xfrm>
+                          <a:off x="0" y="0"/>
+                          <a:ext cx="1009290" cy="301925"/>
+                        </a:xfrm>
+                        <a:prstGeom prst="rect">
+                          <a:avLst/>
+                        </a:prstGeom>
+                        <a:solidFill>
+                          <a:schemeClr val="lt1"/>
+                        </a:solidFill>
+                        <a:ln w="6350">
+                          <a:noFill/>
+                        </a:ln>
+                      </wps:spPr>
+                      <wps:txbx>
+                        <w:txbxContent>
+                          <w:p>
+                            <w:pPr>
+                              <w:rPr>
+                                <w:color w:val="FF0000"/>
+                                <w:lang w:val="en-US"/>
+                              </w:rPr>
+                            </w:pPr>
+                            <w:r>
+                              <w:rPr>
+                                <w:color w:val="FF0000"/>
+                                <w:lang w:val="en-US"/>
+                              </w:rPr>
+                              <w:t>Heading 1</w:t>
+                            </w:r>
+                          </w:p>
+                        </w:txbxContent>
+                      </wps:txbx>
+                      <wps:bodyPr rot="0" spcFirstLastPara="0" vertOverflow="overflow" horzOverflow="overflow" vert="horz" wrap="square" lIns="91440" tIns="45720" rIns="91440" bIns="45720" numCol="1" spcCol="0" rtlCol="0" fromWordArt="0" anchor="t" anchorCtr="0" forceAA="0" compatLnSpc="1">
+                        <a:prstTxWarp prst="textNoShape">
+                          <a:avLst/>
+                        </a:prstTxWarp>
+                        <a:noAutofit/>
+                      </wps:bodyPr>
+                    </wps:wsp>
+                  </a:graphicData>
+                </a:graphic>
+                <wp14:sizeRelH relativeFrom="margin">
+                  <wp14:pctWidth>0</wp14:pctWidth>
+                </wp14:sizeRelH>
+              </wp:anchor>
+            </w:drawing>
+          </mc:Choice>
+          <mc:Fallback>
+            <w:pict>
+              <v:shape w14:anchorId="39D358DF" id="_x0000_s1051" type="#_x0000_t202" style="position:absolute;margin-left:101.2pt;margin-top:6.1pt;width:79.45pt;height:23.75pt;z-index:251797504;visibility:visible;mso-wrap-style:square;mso-width-percent:0;mso-wrap-distance-left:9pt;mso-wrap-distance-top:0;mso-wrap-distance-right:9pt;mso-wrap-distance-bottom:0;mso-position-horizontal:absolute;mso-position-horizontal-relative:text;mso-position-vertical:absolute;mso-position-vertical-relative:text;mso-width-percent:0;mso-width-relative:margin;v-text-anchor:top" o:gfxdata="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" fillcolor="white [3201]" stroked="f" strokeweight=".5pt">
+                <v:textbox>
+                  <w:txbxContent>
+                    <w:p>
+                      <w:pPr>
+                        <w:rPr>
+                          <w:color w:val="FF0000"/>
+                          <w:lang w:val="en-US"/>
+                        </w:rPr>
+                      </w:pPr>
+                      <w:r>
+                        <w:rPr>
+                          <w:color w:val="FF0000"/>
+                          <w:lang w:val="en-US"/>
+                        </w:rPr>
+                        <w:t>Heading 1</w:t>
+                      </w:r>
+                    </w:p>
+                  </w:txbxContent>
+                </v:textbox>
+              </v:shape>
+            </w:pict>
+          </mc:Fallback>
+        </mc:AlternateContent>
+      </w:r>
+      <w:r>
+        <w:rPr>
+          <w:lang w:val="en-US"/>
+        </w:rPr>
+        <w:t>Outline</w:t>
+      </w:r>
+    </w:p>
+    <w:p>
+      <w:pPr>
+        <w:rPr>
+          <w:lang w:val="en-US"/>
+        </w:rPr>
+      </w:pPr>
+      <w:r>
+        <w:rPr>
+          <w:lang w:val="en-US"/>
+        </w:rPr>
+        <w:t>This is a test document for passport verification prerequisite.</w:t>
+      </w:r>
+    </w:p>
+    <w:p>
+      <w:pPr>
+        <w:rPr>
+          <w:lang w:val="en-US"/>
+        </w:rPr>
+      </w:pPr>
+    </w:p>
+    <w:p>
+      <w:pPr>
+        <w:pStyle w:val="Heading1"/>
+        <w:rPr>
+          <w:lang w:val="en-US"/>
+        </w:rPr>
+      </w:pPr>
+      <w:r>
+        <w:rPr>
+          <w:noProof/>
+          <w:lang w:val="en-US"/>
+        </w:rPr>
+        <mc:AlternateContent>
+          <mc:Choice Requires="wps">
+            <w:drawing>
+              <wp:anchor distT="0" distB="0" distL="114300" distR="114300" simplePos="0" relativeHeight="251799552" behindDoc="0" locked="0" layoutInCell="1" allowOverlap="1" wp14:anchorId="29065AF6" wp14:editId="56AB0E88">
+                <wp:simplePos x="0" y="0"/>
+                <wp:positionH relativeFrom="column">
+                  <wp:posOffset>1604561</wp:posOffset>
+                </wp:positionH>
+                <wp:positionV relativeFrom="paragraph">
+                  <wp:posOffset>81915</wp:posOffset>
+                </wp:positionV>
+                <wp:extent cx="1009290" cy="301925"/>
+                <wp:effectExtent l="0" t="0" r="0" b="3175"/>
+                <wp:wrapNone/>
+                <wp:docPr id="1872306952" name="Text Box 1"/>
+                <wp:cNvGraphicFramePr/>
+                <a:graphic xmlns:a="http://schemas.openxmlformats.org/drawingml/2006/main">
+                  <a:graphicData uri="http://schemas.microsoft.com/office/word/2010/wordprocessingShape">
+                    <wps:wsp>
+                      <wps:cNvSpPr txBox="1"/>
+                      <wps:spPr>
+                        <a:xfrm>
+                          <a:off x="0" y="0"/>
+                          <a:ext cx="1009290" cy="301925"/>
+                        </a:xfrm>
+                        <a:prstGeom prst="rect">
+                          <a:avLst/>
+                        </a:prstGeom>
+                        <a:solidFill>
+                          <a:schemeClr val="lt1"/>
+                        </a:solidFill>
+                        <a:ln w="6350">
+                          <a:noFill/>
+                        </a:ln>
+                      </wps:spPr>
+                      <wps:txbx>
+                        <w:txbxContent>
+                          <w:p>
+                            <w:pPr>
+                              <w:rPr>
+                                <w:color w:val="FF0000"/>
+                                <w:lang w:val="en-US"/>
+                              </w:rPr>
+                            </w:pPr>
+                            <w:r>
+                              <w:rPr>
+                                <w:color w:val="FF0000"/>
+                                <w:lang w:val="en-US"/>
+                              </w:rPr>
+                              <w:t>Heading 1</w:t>
+                            </w:r>
+                          </w:p>
+                        </w:txbxContent>
+                      </wps:txbx>
+                      <wps:bodyPr rot="0" spcFirstLastPara="0" vertOverflow="overflow" horzOverflow="overflow" vert="horz" wrap="square" lIns="91440" tIns="45720" rIns="91440" bIns="45720" numCol="1" spcCol="0" rtlCol="0" fromWordArt="0" anchor="t" anchorCtr="0" forceAA="0" compatLnSpc="1">
+                        <a:prstTxWarp prst="textNoShape">
+                          <a:avLst/>
+                        </a:prstTxWarp>
+                        <a:noAutofit/>
+                      </wps:bodyPr>
+                    </wps:wsp>
+                  </a:graphicData>
+                </a:graphic>
+                <wp14:sizeRelH relativeFrom="margin">
+                  <wp14:pctWidth>0</wp14:pctWidth>
+                </wp14:sizeRelH>
+              </wp:anchor>
+            </w:drawing>
+          </mc:Choice>
+          <mc:Fallback>
+            <w:pict>
+              <v:shape w14:anchorId="29065AF6" id="_x0000_s1052" type="#_x0000_t202" style="position:absolute;margin-left:126.35pt;margin-top:6.45pt;width:79.45pt;height:23.75pt;z-index:251799552;visibility:visible;mso-wrap-style:square;mso-width-percent:0;mso-wrap-distance-left:9pt;mso-wrap-distance-top:0;mso-wrap-distance-right:9pt;mso-wrap-distance-bottom:0;mso-position-horizontal:absolute;mso-position-horizontal-relative:text;mso-position-vertical:absolute;mso-position-vertical-relative:text;mso-width-percent:0;mso-width-relative:margin;v-text-anchor:top" o:gfxdata="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" fillcolor="white [3201]" stroked="f" strokeweight=".5pt">
+                <v:textbox>
+                  <w:txbxContent>
+                    <w:p>
+                      <w:pPr>
+                        <w:rPr>
+                          <w:color w:val="FF0000"/>
+                          <w:lang w:val="en-US"/>
+                        </w:rPr>
+                      </w:pPr>
+                      <w:r>
+                        <w:rPr>
+                          <w:color w:val="FF0000"/>
+                          <w:lang w:val="en-US"/>
+                        </w:rPr>
+                        <w:t>Heading 1</w:t>
+                      </w:r>
+                    </w:p>
+                  </w:txbxContent>
+                </v:textbox>
+              </v:shape>
+            </w:pict>
+          </mc:Fallback>
+        </mc:AlternateContent>
+      </w:r>
+      <w:r>
+        <w:rPr>
+          <w:noProof/>
+        </w:rPr>
+        <mc:AlternateContent>
+          <mc:Choice Requires="wps">
+            <w:drawing>
+              <wp:anchor distT="0" distB="0" distL="114300" distR="114300" simplePos="0" relativeHeight="251805696" behindDoc="0" locked="0" layoutInCell="1" allowOverlap="1" wp14:anchorId="5B8E874B" wp14:editId="05235214">
+                <wp:simplePos x="0" y="0"/>
+                <wp:positionH relativeFrom="column">
+                  <wp:posOffset>1039938</wp:posOffset>
+                </wp:positionH>
+                <wp:positionV relativeFrom="paragraph">
+                  <wp:posOffset>223903</wp:posOffset>
+                </wp:positionV>
+                <wp:extent cx="564959" cy="47685"/>
+                <wp:effectExtent l="25400" t="38100" r="6985" b="53975"/>
+                <wp:wrapNone/>
+                <wp:docPr id="1262359845" name="Straight Arrow Connector 1"/>
+                <wp:cNvGraphicFramePr/>
+                <a:graphic xmlns:a="http://schemas.openxmlformats.org/drawingml/2006/main">
+                  <a:graphicData uri="http://schemas.microsoft.com/office/word/2010/wordprocessingShape">
+                    <wps:wsp>
+                      <wps:cNvCnPr/>
+                      <wps:spPr>
+                        <a:xfrm flipH="1">
+                          <a:off x="0" y="0"/>
+                          <a:ext cx="564959" cy="47685"/>
+                        </a:xfrm>
+                        <a:prstGeom prst="straightConnector1">
+                          <a:avLst/>
+                        </a:prstGeom>
+                        <a:ln>
+                          <a:tailEnd type="triangle"/>
+                        </a:ln>
+                      </wps:spPr>
+                      <wps:style>
+                        <a:lnRef idx="3">
+                          <a:schemeClr val="accent2"/>
+                        </a:lnRef>
+                        <a:fillRef idx="0">
+                          <a:schemeClr val="accent2"/>
+                        </a:fillRef>
+                        <a:effectRef idx="2">
+                          <a:schemeClr val="accent2"/>
+                        </a:effectRef>
+                        <a:fontRef idx="minor">
+                          <a:schemeClr val="tx1"/>
+                        </a:fontRef>
+                      </wps:style>
+                      <wps:bodyPr/>
+                    </wps:wsp>
+                  </a:graphicData>
+                </a:graphic>
+                <wp14:sizeRelH relativeFrom="margin">
+                  <wp14:pctWidth>0</wp14:pctWidth>
+                </wp14:sizeRelH>
+                <wp14:sizeRelV relativeFrom="margin">
+                  <wp14:pctHeight>0</wp14:pctHeight>
+                </wp14:sizeRelV>
+              </wp:anchor>
+            </w:drawing>
+          </mc:Choice>
+          <mc:Fallback>
+            <w:pict>
+              <v:shape w14:anchorId="2E3DA217" id="Straight Arrow Connector 1" o:spid="_x0000_s1026" type="#_x0000_t32" style="position:absolute;margin-left:81.9pt;margin-top:17.65pt;width:44.5pt;height:3.75pt;flip:x;z-index:251805696;visibility:visible;mso-wrap-style:square;mso-width-percent:0;mso-height-percent:0;mso-wrap-distance-left:9pt;mso-wrap-distance-top:0;mso-wrap-distance-right:9pt;mso-wrap-distance-bottom:0;mso-position-horizontal:absolute;mso-position-horizontal-relative:text;mso-position-vertical:absolute;mso-position-vertical-relative:text;mso-width-percent:0;mso-height-percent:0;mso-width-relative:margin;mso-height-relative:margin" o:gfxdata="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" strokecolor="#ed7d31 [3205]" strokeweight="1.5pt">
+                <v:stroke endarrow="block" joinstyle="miter"/>
+              </v:shape>
+            </w:pict>
+          </mc:Fallback>
+        </mc:AlternateContent>
+      </w:r>
+      <w:r>
+        <w:rPr>
+          <w:lang w:val="en-US"/>
+        </w:rPr>
+        <w:t>Prerequisite</w:t>
+      </w:r>
+    </w:p>
+    <w:p>
+      <w:pPr>
+        <w:pStyle w:val="ListParagraph"/>
+        <w:numPr>
+          <w:ilvl w:val="0"/>
+          <w:numId w:val="9"/>
+        </w:numPr>
+        <w:rPr>
+          <w:lang w:val="en-US"/>
+        </w:rPr>
+      </w:pPr>
+      <w:r>
+        <w:rPr>
+          <w:lang w:val="en-US"/>
+        </w:rPr>
+        <w:t>Aadhar Card</w:t>
+      </w:r>
+    </w:p>
+    <w:p>
+      <w:pPr>
+        <w:pStyle w:val="ListParagraph"/>
+        <w:numPr>
+          <w:ilvl w:val="0"/>
+          <w:numId w:val="9"/>
+        </w:numPr>
+        <w:rPr>
+          <w:lang w:val="en-US"/>
+        </w:rPr>
+      </w:pPr>
+      <w:r>
+        <w:rPr>
+          <w:lang w:val="en-US"/>
+        </w:rPr>
+        <w:t>Pan Card</w:t>
+      </w:r>
+    </w:p>
+    <w:p>
+      <w:pPr>
+        <w:pStyle w:val="ListParagraph"/>
+        <w:numPr>
+          <w:ilvl w:val="0"/>
+          <w:numId w:val="9"/>
+        </w:numPr>
+        <w:rPr>
+          <w:lang w:val="en-US"/>
+        </w:rPr>
+      </w:pPr>
+      <w:r>
+        <w:rPr>
+          <w:lang w:val="en-US"/>
+        </w:rPr>
+        <w:t>Voter Card</w:t>
+      </w:r>
+    </w:p>
+    <w:p>
+      <w:pPr>
+        <w:pStyle w:val="ListParagraph"/>
+        <w:rPr>
+          <w:lang w:val="en-US"/>
+        </w:rPr>
+      </w:pPr>
+    </w:p>
+    <w:p>
+      <w:pPr>
+        <w:rPr>
+          <w:lang w:val="en-US"/>
+        </w:rPr>
+      </w:pPr>
+      <w:r>
+        <w:rPr>
+          <w:noProof/>
+          <w:lang w:val="en-US"/>
+        </w:rPr>
+        <mc:AlternateContent>
+          <mc:Choice Requires="wps">
+            <w:drawing>
+              <wp:anchor distT="0" distB="0" distL="114300" distR="114300" simplePos="0" relativeHeight="251801600" behindDoc="0" locked="0" layoutInCell="1" allowOverlap="1" wp14:anchorId="67C53981" wp14:editId="18CE9433">
+                <wp:simplePos x="0" y="0"/>
+                <wp:positionH relativeFrom="column">
+                  <wp:posOffset>1131330</wp:posOffset>
+                </wp:positionH>
+                <wp:positionV relativeFrom="paragraph">
+                  <wp:posOffset>50165</wp:posOffset>
+                </wp:positionV>
+                <wp:extent cx="1009290" cy="301925"/>
+                <wp:effectExtent l="0" t="0" r="0" b="3175"/>
+                <wp:wrapNone/>
+                <wp:docPr id="254353168" name="Text Box 1"/>
+                <wp:cNvGraphicFramePr/>
+                <a:graphic xmlns:a="http://schemas.openxmlformats.org/drawingml/2006/main">
+                  <a:graphicData uri="http://schemas.microsoft.com/office/word/2010/wordprocessingShape">
+                    <wps:wsp>
+                      <wps:cNvSpPr txBox="1"/>
+                      <wps:spPr>
+                        <a:xfrm>
+                          <a:off x="0" y="0"/>
+                          <a:ext cx="1009290" cy="301925"/>
+                        </a:xfrm>
+                        <a:prstGeom prst="rect">
+                          <a:avLst/>
+                        </a:prstGeom>
+                        <a:solidFill>
+                          <a:schemeClr val="lt1"/>
+                        </a:solidFill>
+                        <a:ln w="6350">
+                          <a:noFill/>
+                        </a:ln>
+                      </wps:spPr>
+                      <wps:txbx>
+                        <w:txbxContent>
+                          <w:p>
+                            <w:pPr>
+                              <w:rPr>
+                                <w:color w:val="FF0000"/>
+                                <w:lang w:val="en-US"/>
+                              </w:rPr>
+                            </w:pPr>
+                            <w:r>
+                              <w:rPr>
+                                <w:color w:val="FF0000"/>
+                                <w:lang w:val="en-US"/>
+                              </w:rPr>
+                              <w:t xml:space="preserve">Heading </w:t>
+                            </w:r>
+                            <w:r>
+                              <w:rPr>
+                                <w:color w:val="FF0000"/>
+                                <w:lang w:val="en-US"/>
+                              </w:rPr>
+                              <w:t>2</w:t>
+                            </w:r>
+                          </w:p>
+                        </w:txbxContent>
+                      </wps:txbx>
+                      <wps:bodyPr rot="0" spcFirstLastPara="0" vertOverflow="overflow" horzOverflow="overflow" vert="horz" wrap="square" lIns="91440" tIns="45720" rIns="91440" bIns="45720" numCol="1" spcCol="0" rtlCol="0" fromWordArt="0" anchor="t" anchorCtr="0" forceAA="0" compatLnSpc="1">
+                        <a:prstTxWarp prst="textNoShape">
+                          <a:avLst/>
+                        </a:prstTxWarp>
+                        <a:noAutofit/>
+                      </wps:bodyPr>
+                    </wps:wsp>
+                  </a:graphicData>
+                </a:graphic>
+                <wp14:sizeRelH relativeFrom="margin">
+                  <wp14:pctWidth>0</wp14:pctWidth>
+                </wp14:sizeRelH>
+              </wp:anchor>
+            </w:drawing>
+          </mc:Choice>
+          <mc:Fallback>
+            <w:pict>
+              <v:shape w14:anchorId="67C53981" id="_x0000_s1053" type="#_x0000_t202" style="position:absolute;margin-left:89.1pt;margin-top:3.95pt;width:79.45pt;height:23.75pt;z-index:251801600;visibility:visible;mso-wrap-style:square;mso-width-percent:0;mso-wrap-distance-left:9pt;mso-wrap-distance-top:0;mso-wrap-distance-right:9pt;mso-wrap-distance-bottom:0;mso-position-horizontal:absolute;mso-position-horizontal-relative:text;mso-position-vertical:absolute;mso-position-vertical-relative:text;mso-width-percent:0;mso-width-relative:margin;v-text-anchor:top" o:gfxdata="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" fillcolor="white [3201]" stroked="f" strokeweight=".5pt">
+                <v:textbox>
+                  <w:txbxContent>
+                    <w:p>
+                      <w:pPr>
+                        <w:rPr>
+                          <w:color w:val="FF0000"/>
+                          <w:lang w:val="en-US"/>
+                        </w:rPr>
+                      </w:pPr>
+                      <w:r>
+                        <w:rPr>
+                          <w:color w:val="FF0000"/>
+                          <w:lang w:val="en-US"/>
+                        </w:rPr>
+                        <w:t xml:space="preserve">Heading </w:t>
+                      </w:r>
+                      <w:r>
+                        <w:rPr>
+                          <w:color w:val="FF0000"/>
+                          <w:lang w:val="en-US"/>
+                        </w:rPr>
+                        <w:t>2</w:t>
+                      </w:r>
+                    </w:p>
+                  </w:txbxContent>
+                </v:textbox>
+              </v:shape>
+            </w:pict>
+          </mc:Fallback>
+        </mc:AlternateContent>
+      </w:r>
+    </w:p>
+    <w:p>
+      <w:pPr>
+        <w:pStyle w:val="Heading2"/>
+        <w:rPr>
+          <w:lang w:val="en-US"/>
+        </w:rPr>
+      </w:pPr>
+      <w:r>
+        <w:rPr>
+          <w:noProof/>
+        </w:rPr>
+        <mc:AlternateContent>
+          <mc:Choice Requires="wps">
+            <w:drawing>
+              <wp:anchor distT="0" distB="0" distL="114300" distR="114300" simplePos="0" relativeHeight="251807744" behindDoc="0" locked="0" layoutInCell="1" allowOverlap="1" wp14:anchorId="77C750A8" wp14:editId="20A86CEC">
+                <wp:simplePos x="0" y="0"/>
+                <wp:positionH relativeFrom="column">
+                  <wp:posOffset>564515</wp:posOffset>
+                </wp:positionH>
+                <wp:positionV relativeFrom="paragraph">
+                  <wp:posOffset>48715</wp:posOffset>
+                </wp:positionV>
+                <wp:extent cx="564959" cy="47685"/>
+                <wp:effectExtent l="25400" t="38100" r="6985" b="53975"/>
+                <wp:wrapNone/>
+                <wp:docPr id="2127732517" name="Straight Arrow Connector 1"/>
+                <wp:cNvGraphicFramePr/>
+                <a:graphic xmlns:a="http://schemas.openxmlformats.org/drawingml/2006/main">
+                  <a:graphicData uri="http://schemas.microsoft.com/office/word/2010/wordprocessingShape">
+                    <wps:wsp>
+                      <wps:cNvCnPr/>
+                      <wps:spPr>
+                        <a:xfrm flipH="1">
+                          <a:off x="0" y="0"/>
+                          <a:ext cx="564959" cy="47685"/>
+                        </a:xfrm>
+                        <a:prstGeom prst="straightConnector1">
+                          <a:avLst/>
+                        </a:prstGeom>
+                        <a:ln>
+                          <a:tailEnd type="triangle"/>
+                        </a:ln>
+                      </wps:spPr>
+                      <wps:style>
+                        <a:lnRef idx="3">
+                          <a:schemeClr val="accent2"/>
+                        </a:lnRef>
+                        <a:fillRef idx="0">
+                          <a:schemeClr val="accent2"/>
+                        </a:fillRef>
+                        <a:effectRef idx="2">
+                          <a:schemeClr val="accent2"/>
+                        </a:effectRef>
+                        <a:fontRef idx="minor">
+                          <a:schemeClr val="tx1"/>
+                        </a:fontRef>
+                      </wps:style>
+                      <wps:bodyPr/>
+                    </wps:wsp>
+                  </a:graphicData>
+                </a:graphic>
+                <wp14:sizeRelH relativeFrom="margin">
+                  <wp14:pctWidth>0</wp14:pctWidth>
+                </wp14:sizeRelH>
+                <wp14:sizeRelV relativeFrom="margin">
+                  <wp14:pctHeight>0</wp14:pctHeight>
+                </wp14:sizeRelV>
+              </wp:anchor>
+            </w:drawing>
+          </mc:Choice>
+          <mc:Fallback>
+            <w:pict>
+              <v:shape w14:anchorId="58B327AB" id="Straight Arrow Connector 1" o:spid="_x0000_s1026" type="#_x0000_t32" style="position:absolute;margin-left:44.45pt;margin-top:3.85pt;width:44.5pt;height:3.75pt;flip:x;z-index:251807744;visibility:visible;mso-wrap-style:square;mso-width-percent:0;mso-height-percent:0;mso-wrap-distance-left:9pt;mso-wrap-distance-top:0;mso-wrap-distance-right:9pt;mso-wrap-distance-bottom:0;mso-position-horizontal:absolute;mso-position-horizontal-relative:text;mso-position-vertical:absolute;mso-position-vertical-relative:text;mso-width-percent:0;mso-height-percent:0;mso-width-relative:margin;mso-height-relative:margin" o:gfxdata="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" strokecolor="#ed7d31 [3205]" strokeweight="1.5pt">
+                <v:stroke endarrow="block" joinstyle="miter"/>
+              </v:shape>
+            </w:pict>
+          </mc:Fallback>
+        </mc:AlternateContent>
+      </w:r>
+      <w:r>
+        <w:rPr>
+          <w:lang w:val="en-US"/>
+        </w:rPr>
+        <w:t>Note:</w:t>
+      </w:r>
+    </w:p>
+    <w:p>
+      <w:pPr>
+        <w:rPr>
+          <w:lang w:val="en-US"/>
+        </w:rPr>
+      </w:pPr>
+      <w:r>
+        <w:rPr>
+          <w:lang w:val="en-US"/>
         </w:rPr>
         <w:tab/>
+        <w:t>Any of the above 2 documents are required.</w:t>
+      </w:r>
+    </w:p>
+    <w:p>
+      <w:pPr>
+        <w:rPr>
+          <w:lang w:val="en-US"/>
+        </w:rPr>
+      </w:pPr>
+    </w:p>
+    <w:p>
+      <w:pPr>
+        <w:spacing w:line="259" w:lineRule="auto"/>
+        <w:rPr>
+          <w:rFonts w:ascii="Calibri" w:hAnsi="Calibri"/>
+          <w:color w:val="000000" w:themeColor="text1"/>
+          <w:sz w:val="32"/>
+          <w:szCs w:val="32"/>
+        </w:rPr>
+      </w:pPr>
+    </w:p>
+    <w:p>
+      <w:pPr>
+        <w:spacing w:line="259" w:lineRule="auto"/>
+        <w:rPr>
+          <w:rFonts w:ascii="Calibri" w:hAnsi="Calibri"/>
+          <w:color w:val="000000" w:themeColor="text1"/>
+          <w:sz w:val="32"/>
+          <w:szCs w:val="32"/>
+        </w:rPr>
+      </w:pPr>
+    </w:p>
+    <w:p>
+      <w:pPr>
+        <w:spacing w:line="259" w:lineRule="auto"/>
+        <w:rPr>
+          <w:rFonts w:ascii="Calibri" w:hAnsi="Calibri"/>
+          <w:color w:val="000000" w:themeColor="text1"/>
+          <w:sz w:val="32"/>
+          <w:szCs w:val="32"/>
+        </w:rPr>
+      </w:pPr>
+      <w:r>
+        <w:rPr>
+          <w:rFonts w:ascii="Calibri" w:hAnsi="Calibri"/>
+          <w:noProof/>
+          <w:color w:val="000000" w:themeColor="text1"/>
+          <w:sz w:val="32"/>
+          <w:szCs w:val="32"/>
+        </w:rPr>
+        <w:lastRenderedPageBreak/>
+        <w:drawing>
+          <wp:anchor distT="0" distB="0" distL="114300" distR="114300" simplePos="0" relativeHeight="251814912" behindDoc="0" locked="0" layoutInCell="1" allowOverlap="1" wp14:anchorId="69FC942F" wp14:editId="5FBFA90B">
+            <wp:simplePos x="0" y="0"/>
+            <wp:positionH relativeFrom="margin">
+              <wp:posOffset>3691255</wp:posOffset>
+            </wp:positionH>
+            <wp:positionV relativeFrom="margin">
+              <wp:posOffset>10795</wp:posOffset>
+            </wp:positionV>
+            <wp:extent cx="3469640" cy="1891665"/>
+            <wp:effectExtent l="0" t="0" r="0" b="635"/>
+            <wp:wrapSquare wrapText="bothSides"/>
+            <wp:docPr id="1437916757" name="Picture 7" descr="A document with black lines&#10;&#10;Description automatically generated"/>
+            <wp:cNvGraphicFramePr>
+              <a:graphicFrameLocks xmlns:a="http://schemas.openxmlformats.org/drawingml/2006/main" noChangeAspect="1"/>
+            </wp:cNvGraphicFramePr>
+            <a:graphic xmlns:a="http://schemas.openxmlformats.org/drawingml/2006/main">
+              <a:graphicData uri="http://schemas.openxmlformats.org/drawingml/2006/picture">
+                <pic:pic xmlns:pic="http://schemas.openxmlformats.org/drawingml/2006/picture">
+                  <pic:nvPicPr>
+                    <pic:cNvPr id="1437916757" name="Picture 7" descr="A document with black lines&#10;&#10;Description automatically generated"/>
+                    <pic:cNvPicPr/>
+                  </pic:nvPicPr>
+                  <pic:blipFill>
+                    <a:blip r:embed="rId44" cstate="print">
+                      <a:extLst>
+                        <a:ext uri="{28A0092B-C50C-407E-A947-70E740481C1C}">
+                          <a14:useLocalDpi xmlns:a14="http://schemas.microsoft.com/office/drawing/2010/main" val="0"/>
+                        </a:ext>
+                      </a:extLst>
+                    </a:blip>
+                    <a:stretch>
+                      <a:fillRect/>
+                    </a:stretch>
+                  </pic:blipFill>
+                  <pic:spPr>
+                    <a:xfrm>
+                      <a:off x="0" y="0"/>
+                      <a:ext cx="3469640" cy="1891665"/>
+                    </a:xfrm>
+                    <a:prstGeom prst="rect">
+                      <a:avLst/>
+                    </a:prstGeom>
+                  </pic:spPr>
+                </pic:pic>
+              </a:graphicData>
+            </a:graphic>
+            <wp14:sizeRelH relativeFrom="margin">
+              <wp14:pctWidth>0</wp14:pctWidth>
+            </wp14:sizeRelH>
+            <wp14:sizeRelV relativeFrom="margin">
+              <wp14:pctHeight>0</wp14:pctHeight>
+            </wp14:sizeRelV>
+          </wp:anchor>
+        </w:drawing>
+      </w:r>
+      <w:r>
+        <w:rPr>
+          <w:rFonts w:ascii="Calibri" w:hAnsi="Calibri"/>
+          <w:noProof/>
+          <w:color w:val="000000" w:themeColor="text1"/>
+          <w:sz w:val="32"/>
+          <w:szCs w:val="32"/>
+        </w:rPr>
+        <w:drawing>
+          <wp:anchor distT="0" distB="0" distL="114300" distR="114300" simplePos="0" relativeHeight="251811840" behindDoc="0" locked="0" layoutInCell="1" allowOverlap="1" wp14:anchorId="619627E8" wp14:editId="280B977F">
+            <wp:simplePos x="0" y="0"/>
+            <wp:positionH relativeFrom="margin">
+              <wp:posOffset>-20617</wp:posOffset>
+            </wp:positionH>
+            <wp:positionV relativeFrom="margin">
+              <wp:posOffset>-47149</wp:posOffset>
+            </wp:positionV>
+            <wp:extent cx="2535555" cy="1925320"/>
+            <wp:effectExtent l="0" t="0" r="4445" b="5080"/>
+            <wp:wrapSquare wrapText="bothSides"/>
+            <wp:docPr id="994488960" name="Picture 6"/>
+            <wp:cNvGraphicFramePr>
+              <a:graphicFrameLocks xmlns:a="http://schemas.openxmlformats.org/drawingml/2006/main" noChangeAspect="1"/>
+            </wp:cNvGraphicFramePr>
+            <a:graphic xmlns:a="http://schemas.openxmlformats.org/drawingml/2006/main">
+              <a:graphicData uri="http://schemas.openxmlformats.org/drawingml/2006/picture">
+                <pic:pic xmlns:pic="http://schemas.openxmlformats.org/drawingml/2006/picture">
+                  <pic:nvPicPr>
+                    <pic:cNvPr id="994488960" name="Picture 994488960"/>
+                    <pic:cNvPicPr/>
+                  </pic:nvPicPr>
+                  <pic:blipFill>
+                    <a:blip r:embed="rId45" cstate="print">
+                      <a:extLst>
+                        <a:ext uri="{28A0092B-C50C-407E-A947-70E740481C1C}">
+                          <a14:useLocalDpi xmlns:a14="http://schemas.microsoft.com/office/drawing/2010/main" val="0"/>
+                        </a:ext>
+                      </a:extLst>
+                    </a:blip>
+                    <a:stretch>
+                      <a:fillRect/>
+                    </a:stretch>
+                  </pic:blipFill>
+                  <pic:spPr>
+                    <a:xfrm>
+                      <a:off x="0" y="0"/>
+                      <a:ext cx="2535555" cy="1925320"/>
+                    </a:xfrm>
+                    <a:prstGeom prst="rect">
+                      <a:avLst/>
+                    </a:prstGeom>
+                  </pic:spPr>
+                </pic:pic>
+              </a:graphicData>
+            </a:graphic>
+            <wp14:sizeRelH relativeFrom="margin">
+              <wp14:pctWidth>0</wp14:pctWidth>
+            </wp14:sizeRelH>
+            <wp14:sizeRelV relativeFrom="margin">
+              <wp14:pctHeight>0</wp14:pctHeight>
+            </wp14:sizeRelV>
+          </wp:anchor>
+        </w:drawing>
+      </w:r>
+    </w:p>
+    <w:p>
+      <w:pPr>
+        <w:spacing w:line="259" w:lineRule="auto"/>
+        <w:rPr>
+          <w:rFonts w:ascii="Calibri" w:hAnsi="Calibri"/>
+          <w:color w:val="000000" w:themeColor="text1"/>
+          <w:sz w:val="32"/>
+          <w:szCs w:val="32"/>
+        </w:rPr>
+      </w:pPr>
+    </w:p>
+    <w:p>
+      <w:pPr>
+        <w:spacing w:line="259" w:lineRule="auto"/>
+        <w:rPr>
+          <w:rFonts w:ascii="Calibri" w:hAnsi="Calibri"/>
+          <w:color w:val="000000" w:themeColor="text1"/>
+          <w:sz w:val="32"/>
+          <w:szCs w:val="32"/>
+        </w:rPr>
+      </w:pPr>
+    </w:p>
+    <w:p>
+      <w:pPr>
+        <w:spacing w:line="259" w:lineRule="auto"/>
+        <w:rPr>
+          <w:rFonts w:ascii="Calibri" w:hAnsi="Calibri"/>
+          <w:color w:val="000000" w:themeColor="text1"/>
+          <w:sz w:val="32"/>
+          <w:szCs w:val="32"/>
+        </w:rPr>
+      </w:pPr>
+    </w:p>
+    <w:p>
+      <w:pPr>
+        <w:spacing w:line="259" w:lineRule="auto"/>
+        <w:rPr>
+          <w:rFonts w:ascii="Calibri" w:hAnsi="Calibri"/>
+          <w:color w:val="000000" w:themeColor="text1"/>
+          <w:sz w:val="32"/>
+          <w:szCs w:val="32"/>
+        </w:rPr>
+      </w:pPr>
+    </w:p>
+    <w:p>
+      <w:pPr>
+        <w:spacing w:line="259" w:lineRule="auto"/>
+        <w:rPr>
+          <w:rFonts w:ascii="Calibri" w:hAnsi="Calibri"/>
+          <w:color w:val="000000" w:themeColor="text1"/>
+          <w:sz w:val="32"/>
+          <w:szCs w:val="32"/>
+        </w:rPr>
+      </w:pPr>
+    </w:p>
+    <w:p>
+      <w:pPr>
+        <w:spacing w:line="259" w:lineRule="auto"/>
+        <w:rPr>
+          <w:rFonts w:ascii="Calibri" w:hAnsi="Calibri"/>
+          <w:color w:val="000000" w:themeColor="text1"/>
+          <w:sz w:val="32"/>
+          <w:szCs w:val="32"/>
+        </w:rPr>
+      </w:pPr>
+    </w:p>
+    <w:p>
+      <w:pPr>
+        <w:spacing w:line="259" w:lineRule="auto"/>
+        <w:rPr>
+          <w:rFonts w:ascii="Calibri" w:hAnsi="Calibri"/>
+          <w:color w:val="000000" w:themeColor="text1"/>
+          <w:sz w:val="32"/>
+          <w:szCs w:val="32"/>
+        </w:rPr>
+      </w:pPr>
+    </w:p>
+    <w:p>
+      <w:pPr>
+        <w:ind w:left="-142" w:right="-613"/>
+        <w:rPr>
+          <w:rFonts w:asciiTheme="minorHAnsi" w:eastAsiaTheme="minorHAnsi" w:hAnsiTheme="minorHAnsi" w:cstheme="minorBidi"/>
+          <w:sz w:val="32"/>
+          <w:szCs w:val="32"/>
+          <w:lang w:val="en-US"/>
+        </w:rPr>
+      </w:pPr>
+      <w:r>
+        <w:rPr>
+          <w:noProof/>
+          <w:color w:val="538135" w:themeColor="accent6" w:themeShade="BF"/>
+          <w:sz w:val="32"/>
+          <w:szCs w:val="32"/>
+        </w:rPr>
+        <w:t>{% autogen-marker</w:t>
+      </w:r>
+      <w:r>
+        <w:rPr>
+          <w:noProof/>
+          <w:sz w:val="32"/>
+          <w:szCs w:val="32"/>
+        </w:rPr>
+        <w:t xml:space="preserve"> </w:t>
+      </w:r>
+      <w:r>
+        <w:rPr>
+          <w:noProof/>
+          <w:color w:val="C00000"/>
+          <w:sz w:val="32"/>
+          <w:szCs w:val="32"/>
+        </w:rPr>
+        <w:t>table-of-content</w:t>
+      </w:r>
+      <w:r>
+        <w:rPr>
+          <w:noProof/>
+          <w:color w:val="00B0F0"/>
+          <w:sz w:val="32"/>
+          <w:szCs w:val="32"/>
+        </w:rPr>
+        <w:t>:depth(</w:t>
+      </w:r>
+      <w:r>
+        <w:rPr>
+          <w:noProof/>
+          <w:color w:val="00B0F0"/>
+          <w:sz w:val="32"/>
+          <w:szCs w:val="32"/>
+        </w:rPr>
+        <w:t>3</w:t>
+      </w:r>
+      <w:r>
+        <w:rPr>
+          <w:noProof/>
+          <w:color w:val="00B0F0"/>
+          <w:sz w:val="32"/>
+          <w:szCs w:val="32"/>
+        </w:rPr>
+        <w:t>)</w:t>
+      </w:r>
+      <w:r>
+        <w:rPr>
+          <w:noProof/>
+          <w:color w:val="00B0F0"/>
+          <w:sz w:val="32"/>
+          <w:szCs w:val="32"/>
+        </w:rPr>
+        <w:t>:skipPageNumbering(true)</w:t>
+      </w:r>
+      <w:r>
+        <w:rPr>
+          <w:noProof/>
+          <w:sz w:val="40"/>
+          <w:szCs w:val="40"/>
+        </w:rPr>
+        <w:t xml:space="preserve"> </w:t>
+      </w:r>
+      <w:r>
+        <w:rPr>
+          <w:noProof/>
+          <w:color w:val="538135" w:themeColor="accent6" w:themeShade="BF"/>
+          <w:sz w:val="32"/>
+          <w:szCs w:val="32"/>
+        </w:rPr>
+        <w:t>%}</w:t>
+      </w:r>
+    </w:p>
+    <w:p>
+      <w:pPr>
+        <w:pStyle w:val="Heading1"/>
+        <w:rPr>
+          <w:lang w:val="en-US"/>
+        </w:rPr>
+      </w:pPr>
+      <w:r>
+        <w:rPr>
+          <w:lang w:val="en-US"/>
+        </w:rPr>
+        <w:t>Outline</w:t>
+      </w:r>
+    </w:p>
+    <w:p>
+      <w:pPr>
+        <w:rPr>
+          <w:lang w:val="en-US"/>
+        </w:rPr>
+      </w:pPr>
+      <w:r>
+        <w:rPr>
+          <w:lang w:val="en-US"/>
+        </w:rPr>
+        <w:t>This is a test document for passport verification prerequisite.</w:t>
+      </w:r>
+    </w:p>
+    <w:p>
+      <w:pPr>
+        <w:rPr>
+          <w:lang w:val="en-US"/>
+        </w:rPr>
+      </w:pPr>
+    </w:p>
+    <w:p>
+      <w:pPr>
+        <w:pStyle w:val="Heading1"/>
+        <w:rPr>
+          <w:lang w:val="en-US"/>
+        </w:rPr>
+      </w:pPr>
+      <w:r>
+        <w:rPr>
+          <w:lang w:val="en-US"/>
+        </w:rPr>
+        <w:t>Prerequisite</w:t>
+      </w:r>
+    </w:p>
+    <w:p>
+      <w:pPr>
+        <w:pStyle w:val="ListParagraph"/>
+        <w:numPr>
+          <w:ilvl w:val="0"/>
+          <w:numId w:val="9"/>
+        </w:numPr>
+        <w:rPr>
+          <w:lang w:val="en-US"/>
+        </w:rPr>
+      </w:pPr>
+      <w:r>
+        <w:rPr>
+          <w:lang w:val="en-US"/>
+        </w:rPr>
+        <w:t>Aadhar Card</w:t>
+      </w:r>
+    </w:p>
+    <w:p>
+      <w:pPr>
+        <w:pStyle w:val="ListParagraph"/>
+        <w:numPr>
+          <w:ilvl w:val="0"/>
+          <w:numId w:val="9"/>
+        </w:numPr>
+        <w:rPr>
+          <w:lang w:val="en-US"/>
+        </w:rPr>
+      </w:pPr>
+      <w:r>
+        <w:rPr>
+          <w:lang w:val="en-US"/>
+        </w:rPr>
+        <w:t>Pan Card</w:t>
+      </w:r>
+    </w:p>
+    <w:p>
+      <w:pPr>
+        <w:pStyle w:val="ListParagraph"/>
+        <w:numPr>
+          <w:ilvl w:val="0"/>
+          <w:numId w:val="9"/>
+        </w:numPr>
+        <w:rPr>
+          <w:lang w:val="en-US"/>
+        </w:rPr>
+      </w:pPr>
+      <w:r>
+        <w:rPr>
+          <w:lang w:val="en-US"/>
+        </w:rPr>
+        <w:t>Voter Card</w:t>
+      </w:r>
+    </w:p>
+    <w:p>
+      <w:pPr>
+        <w:pStyle w:val="Heading2"/>
+        <w:rPr>
+          <w:lang w:val="en-US"/>
+        </w:rPr>
+      </w:pPr>
+      <w:r>
+        <w:rPr>
+          <w:lang w:val="en-US"/>
+        </w:rPr>
+        <w:t>Note:</w:t>
+      </w:r>
+    </w:p>
+    <w:p>
+      <w:pPr>
+        <w:rPr>
+          <w:lang w:val="en-US"/>
+        </w:rPr>
+      </w:pPr>
+      <w:r>
+        <w:rPr>
+          <w:lang w:val="en-US"/>
+        </w:rPr>
+        <w:tab/>
+        <w:t>Any of the above 2 documents are required.</w:t>
+      </w:r>
+    </w:p>
+    <w:p>
+      <w:pPr>
+        <w:spacing w:line="259" w:lineRule="auto"/>
+        <w:rPr>
+          <w:rFonts w:ascii="Calibri" w:hAnsi="Calibri"/>
+          <w:color w:val="000000" w:themeColor="text1"/>
+          <w:sz w:val="32"/>
+          <w:szCs w:val="32"/>
+        </w:rPr>
+      </w:pPr>
+      <w:r>
+        <w:rPr>
+          <w:noProof/>
+          <w:color w:val="4472C4" w:themeColor="accent1"/>
+        </w:rPr>
+        <w:drawing>
+          <wp:anchor distT="0" distB="0" distL="114300" distR="114300" simplePos="0" relativeHeight="251819008" behindDoc="0" locked="0" layoutInCell="1" allowOverlap="1" wp14:anchorId="4E1F8B65" wp14:editId="06537985">
+            <wp:simplePos x="0" y="0"/>
+            <wp:positionH relativeFrom="margin">
+              <wp:posOffset>3759200</wp:posOffset>
+            </wp:positionH>
+            <wp:positionV relativeFrom="margin">
+              <wp:posOffset>4701540</wp:posOffset>
+            </wp:positionV>
+            <wp:extent cx="3405505" cy="2038350"/>
+            <wp:effectExtent l="0" t="0" r="0" b="6350"/>
+            <wp:wrapSquare wrapText="bothSides"/>
+            <wp:docPr id="1754371003" name="Picture 9"/>
+            <wp:cNvGraphicFramePr>
+              <a:graphicFrameLocks xmlns:a="http://schemas.openxmlformats.org/drawingml/2006/main" noChangeAspect="1"/>
+            </wp:cNvGraphicFramePr>
+            <a:graphic xmlns:a="http://schemas.openxmlformats.org/drawingml/2006/main">
+              <a:graphicData uri="http://schemas.openxmlformats.org/drawingml/2006/picture">
+                <pic:pic xmlns:pic="http://schemas.openxmlformats.org/drawingml/2006/picture">
+                  <pic:nvPicPr>
+                    <pic:cNvPr id="1754371003" name="Picture 1754371003"/>
+                    <pic:cNvPicPr/>
+                  </pic:nvPicPr>
+                  <pic:blipFill>
+                    <a:blip r:embed="rId46" cstate="print">
+                      <a:extLst>
+                        <a:ext uri="{28A0092B-C50C-407E-A947-70E740481C1C}">
+                          <a14:useLocalDpi xmlns:a14="http://schemas.microsoft.com/office/drawing/2010/main" val="0"/>
+                        </a:ext>
+                      </a:extLst>
+                    </a:blip>
+                    <a:stretch>
+                      <a:fillRect/>
+                    </a:stretch>
+                  </pic:blipFill>
+                  <pic:spPr>
+                    <a:xfrm>
+                      <a:off x="0" y="0"/>
+                      <a:ext cx="3405505" cy="2038350"/>
+                    </a:xfrm>
+                    <a:prstGeom prst="rect">
+                      <a:avLst/>
+                    </a:prstGeom>
+                  </pic:spPr>
+                </pic:pic>
+              </a:graphicData>
+            </a:graphic>
+            <wp14:sizeRelH relativeFrom="margin">
+              <wp14:pctWidth>0</wp14:pctWidth>
+            </wp14:sizeRelH>
+            <wp14:sizeRelV relativeFrom="margin">
+              <wp14:pctHeight>0</wp14:pctHeight>
+            </wp14:sizeRelV>
+          </wp:anchor>
+        </w:drawing>
+      </w:r>
+    </w:p>
+    <w:p>
+      <w:pPr>
+        <w:spacing w:line="259" w:lineRule="auto"/>
+        <w:rPr>
+          <w:rFonts w:ascii="Calibri" w:hAnsi="Calibri"/>
+          <w:color w:val="000000" w:themeColor="text1"/>
+          <w:sz w:val="32"/>
+          <w:szCs w:val="32"/>
+        </w:rPr>
+      </w:pPr>
+      <w:r>
+        <w:rPr>
+          <w:rFonts w:ascii="Calibri" w:hAnsi="Calibri"/>
+          <w:noProof/>
+          <w:color w:val="000000" w:themeColor="text1"/>
+          <w:sz w:val="32"/>
+          <w:szCs w:val="32"/>
+        </w:rPr>
+        <w:drawing>
+          <wp:anchor distT="0" distB="0" distL="114300" distR="114300" simplePos="0" relativeHeight="251815936" behindDoc="0" locked="0" layoutInCell="1" allowOverlap="1" wp14:anchorId="40DA245B" wp14:editId="72BE2ACA">
+            <wp:simplePos x="0" y="0"/>
+            <wp:positionH relativeFrom="margin">
+              <wp:posOffset>-281940</wp:posOffset>
+            </wp:positionH>
+            <wp:positionV relativeFrom="margin">
+              <wp:posOffset>4752975</wp:posOffset>
+            </wp:positionV>
+            <wp:extent cx="3458845" cy="1854835"/>
+            <wp:effectExtent l="0" t="0" r="0" b="0"/>
+            <wp:wrapSquare wrapText="bothSides"/>
+            <wp:docPr id="1552769353" name="Picture 8"/>
+            <wp:cNvGraphicFramePr>
+              <a:graphicFrameLocks xmlns:a="http://schemas.openxmlformats.org/drawingml/2006/main" noChangeAspect="1"/>
+            </wp:cNvGraphicFramePr>
+            <a:graphic xmlns:a="http://schemas.openxmlformats.org/drawingml/2006/main">
+              <a:graphicData uri="http://schemas.openxmlformats.org/drawingml/2006/picture">
+                <pic:pic xmlns:pic="http://schemas.openxmlformats.org/drawingml/2006/picture">
+                  <pic:nvPicPr>
+                    <pic:cNvPr id="1552769353" name="Picture 1552769353"/>
+                    <pic:cNvPicPr/>
+                  </pic:nvPicPr>
+                  <pic:blipFill>
+                    <a:blip r:embed="rId47" cstate="print">
+                      <a:extLst>
+                        <a:ext uri="{28A0092B-C50C-407E-A947-70E740481C1C}">
+                          <a14:useLocalDpi xmlns:a14="http://schemas.microsoft.com/office/drawing/2010/main" val="0"/>
+                        </a:ext>
+                      </a:extLst>
+                    </a:blip>
+                    <a:stretch>
+                      <a:fillRect/>
+                    </a:stretch>
+                  </pic:blipFill>
+                  <pic:spPr>
+                    <a:xfrm>
+                      <a:off x="0" y="0"/>
+                      <a:ext cx="3458845" cy="1854835"/>
+                    </a:xfrm>
+                    <a:prstGeom prst="rect">
+                      <a:avLst/>
+                    </a:prstGeom>
+                  </pic:spPr>
+                </pic:pic>
+              </a:graphicData>
+            </a:graphic>
+            <wp14:sizeRelH relativeFrom="margin">
+              <wp14:pctWidth>0</wp14:pctWidth>
+            </wp14:sizeRelH>
+            <wp14:sizeRelV relativeFrom="margin">
+              <wp14:pctHeight>0</wp14:pctHeight>
+            </wp14:sizeRelV>
+          </wp:anchor>
+        </w:drawing>
+      </w:r>
+    </w:p>
+    <w:p>
+      <w:pPr>
+        <w:spacing w:line="259" w:lineRule="auto"/>
+        <w:rPr>
+          <w:rFonts w:ascii="Calibri" w:hAnsi="Calibri"/>
+          <w:color w:val="000000" w:themeColor="text1"/>
+          <w:sz w:val="32"/>
+          <w:szCs w:val="32"/>
+        </w:rPr>
+      </w:pPr>
+    </w:p>
+    <w:p>
+      <w:pPr>
+        <w:spacing w:line="259" w:lineRule="auto"/>
+        <w:rPr>
+          <w:rFonts w:ascii="Calibri" w:hAnsi="Calibri"/>
+          <w:color w:val="000000" w:themeColor="text1"/>
+          <w:sz w:val="32"/>
+          <w:szCs w:val="32"/>
+        </w:rPr>
+      </w:pPr>
+    </w:p>
+    <w:p>
+      <w:pPr>
+        <w:spacing w:line="259" w:lineRule="auto"/>
+        <w:rPr>
+          <w:rFonts w:ascii="Calibri" w:hAnsi="Calibri"/>
+          <w:color w:val="000000" w:themeColor="text1"/>
+          <w:sz w:val="32"/>
+          <w:szCs w:val="32"/>
+        </w:rPr>
+      </w:pPr>
+    </w:p>
+    <w:p>
+      <w:pPr>
+        <w:spacing w:line="259" w:lineRule="auto"/>
+        <w:rPr>
+          <w:rFonts w:ascii="Calibri" w:hAnsi="Calibri"/>
+          <w:color w:val="000000" w:themeColor="text1"/>
+          <w:sz w:val="32"/>
+          <w:szCs w:val="32"/>
+        </w:rPr>
+      </w:pPr>
+    </w:p>
+    <w:p>
+      <w:pPr>
+        <w:spacing w:line="259" w:lineRule="auto"/>
+        <w:rPr>
+          <w:rFonts w:ascii="Calibri" w:hAnsi="Calibri"/>
+          <w:color w:val="000000" w:themeColor="text1"/>
+          <w:sz w:val="32"/>
+          <w:szCs w:val="32"/>
+        </w:rPr>
+      </w:pPr>
+    </w:p>
+    <w:p>
+      <w:pPr>
+        <w:spacing w:line="259" w:lineRule="auto"/>
+        <w:rPr>
+          <w:rFonts w:ascii="Calibri" w:hAnsi="Calibri"/>
+          <w:color w:val="000000" w:themeColor="text1"/>
+          <w:sz w:val="32"/>
+          <w:szCs w:val="32"/>
+        </w:rPr>
+      </w:pPr>
+    </w:p>
+    <w:p>
+      <w:pPr>
+        <w:spacing w:line="259" w:lineRule="auto"/>
+        <w:rPr>
+          <w:rFonts w:ascii="Calibri" w:hAnsi="Calibri"/>
+          <w:color w:val="000000" w:themeColor="text1"/>
+          <w:sz w:val="32"/>
+          <w:szCs w:val="32"/>
+        </w:rPr>
+      </w:pPr>
+    </w:p>
+    <w:p>
+      <w:pPr>
+        <w:spacing w:line="259" w:lineRule="auto"/>
+        <w:rPr>
+          <w:rFonts w:ascii="Calibri" w:hAnsi="Calibri"/>
+          <w:color w:val="000000" w:themeColor="text1"/>
+          <w:sz w:val="32"/>
+          <w:szCs w:val="32"/>
+        </w:rPr>
+      </w:pPr>
+    </w:p>
+    <w:p>
+      <w:pPr>
+        <w:spacing w:line="259" w:lineRule="auto"/>
+        <w:rPr>
+          <w:rFonts w:ascii="Calibri" w:hAnsi="Calibri"/>
+          <w:color w:val="000000" w:themeColor="text1"/>
+          <w:sz w:val="32"/>
+          <w:szCs w:val="32"/>
+        </w:rPr>
+      </w:pPr>
+      <w:r>
+        <w:rPr>
+          <w:noProof/>
+          <w:color w:val="4472C4" w:themeColor="accent1"/>
+          <w14:shadow w14:blurRad="38100" w14:dist="25400" w14:dir="5400000" w14:sx="100000" w14:sy="100000" w14:kx="0" w14:ky="0" w14:algn="ctr">
+            <w14:srgbClr w14:val="6E747A">
+              <w14:alpha w14:val="57000"/>
+            </w14:srgbClr>
+          </w14:shadow>
+          <w14:textOutline w14:w="0" w14:cap="flat" w14:cmpd="sng" w14:algn="ctr">
+            <w14:noFill/>
+            <w14:prstDash w14:val="solid"/>
+            <w14:round/>
+          </w14:textOutline>
+        </w:rPr>
+        <w:drawing>
+          <wp:anchor distT="0" distB="0" distL="114300" distR="114300" simplePos="0" relativeHeight="251817984" behindDoc="0" locked="0" layoutInCell="1" allowOverlap="1" wp14:anchorId="0D1381AF" wp14:editId="296265DF">
+            <wp:simplePos x="0" y="0"/>
+            <wp:positionH relativeFrom="margin">
+              <wp:posOffset>3225246</wp:posOffset>
+            </wp:positionH>
+            <wp:positionV relativeFrom="margin">
+              <wp:posOffset>5558790</wp:posOffset>
+            </wp:positionV>
+            <wp:extent cx="468630" cy="222250"/>
+            <wp:effectExtent l="0" t="0" r="1270" b="0"/>
+            <wp:wrapSquare wrapText="bothSides"/>
+            <wp:docPr id="1628709300" name="Picture 1628709300" descr="Icon&#10;&#10;Description automatically generated"/>
+            <wp:cNvGraphicFramePr>
+              <a:graphicFrameLocks xmlns:a="http://schemas.openxmlformats.org/drawingml/2006/main" noChangeAspect="1"/>
+            </wp:cNvGraphicFramePr>
+            <a:graphic xmlns:a="http://schemas.openxmlformats.org/drawingml/2006/main">
+              <a:graphicData uri="http://schemas.openxmlformats.org/drawingml/2006/picture">
+                <pic:pic xmlns:pic="http://schemas.openxmlformats.org/drawingml/2006/picture">
+                  <pic:nvPicPr>
+                    <pic:cNvPr id="1" name="Picture 1" descr="Icon&#10;&#10;Description automatically generated"/>
+                    <pic:cNvPicPr/>
+                  </pic:nvPicPr>
+                  <pic:blipFill>
+                    <a:blip r:embed="rId11" cstate="print">
+                      <a:extLst>
+                        <a:ext uri="{28A0092B-C50C-407E-A947-70E740481C1C}">
+                          <a14:useLocalDpi xmlns:a14="http://schemas.microsoft.com/office/drawing/2010/main" val="0"/>
+                        </a:ext>
+                      </a:extLst>
+                    </a:blip>
+                    <a:stretch>
+                      <a:fillRect/>
+                    </a:stretch>
+                  </pic:blipFill>
+                  <pic:spPr>
+                    <a:xfrm>
+                      <a:off x="0" y="0"/>
+                      <a:ext cx="468630" cy="222250"/>
+                    </a:xfrm>
+                    <a:prstGeom prst="rect">
+                      <a:avLst/>
+                    </a:prstGeom>
+                  </pic:spPr>
+                </pic:pic>
+              </a:graphicData>
+            </a:graphic>
+          </wp:anchor>
+        </w:drawing>
+      </w:r>
+      <w:r>
+        <w:rPr>
+          <w:noProof/>
+          <w:color w:val="4472C4" w:themeColor="accent1"/>
+          <w14:shadow w14:blurRad="38100" w14:dist="25400" w14:dir="5400000" w14:sx="100000" w14:sy="100000" w14:kx="0" w14:ky="0" w14:algn="ctr">
+            <w14:srgbClr w14:val="6E747A">
+              <w14:alpha w14:val="57000"/>
+            </w14:srgbClr>
+          </w14:shadow>
+          <w14:textOutline w14:w="0" w14:cap="flat" w14:cmpd="sng" w14:algn="ctr">
+            <w14:noFill/>
+            <w14:prstDash w14:val="solid"/>
+            <w14:round/>
+          </w14:textOutline>
+        </w:rPr>
+        <w:drawing>
+          <wp:anchor distT="0" distB="0" distL="114300" distR="114300" simplePos="0" relativeHeight="251813888" behindDoc="0" locked="0" layoutInCell="1" allowOverlap="1" wp14:anchorId="612008AA" wp14:editId="5F6981EF">
+            <wp:simplePos x="0" y="0"/>
+            <wp:positionH relativeFrom="margin">
+              <wp:posOffset>3022600</wp:posOffset>
+            </wp:positionH>
+            <wp:positionV relativeFrom="margin">
+              <wp:posOffset>766445</wp:posOffset>
+            </wp:positionV>
+            <wp:extent cx="468630" cy="222250"/>
+            <wp:effectExtent l="0" t="0" r="1270" b="0"/>
+            <wp:wrapSquare wrapText="bothSides"/>
+            <wp:docPr id="1069881806" name="Picture 1069881806" descr="Icon&#10;&#10;Description automatically generated"/>
+            <wp:cNvGraphicFramePr>
+              <a:graphicFrameLocks xmlns:a="http://schemas.openxmlformats.org/drawingml/2006/main" noChangeAspect="1"/>
+            </wp:cNvGraphicFramePr>
+            <a:graphic xmlns:a="http://schemas.openxmlformats.org/drawingml/2006/main">
+              <a:graphicData uri="http://schemas.openxmlformats.org/drawingml/2006/picture">
+                <pic:pic xmlns:pic="http://schemas.openxmlformats.org/drawingml/2006/picture">
+                  <pic:nvPicPr>
+                    <pic:cNvPr id="1" name="Picture 1" descr="Icon&#10;&#10;Description automatically generated"/>
+                    <pic:cNvPicPr/>
+                  </pic:nvPicPr>
+                  <pic:blipFill>
+                    <a:blip r:embed="rId11" cstate="print">
+                      <a:extLst>
+                        <a:ext uri="{28A0092B-C50C-407E-A947-70E740481C1C}">
+                          <a14:useLocalDpi xmlns:a14="http://schemas.microsoft.com/office/drawing/2010/main" val="0"/>
+                        </a:ext>
+                      </a:extLst>
+                    </a:blip>
+                    <a:stretch>
+                      <a:fillRect/>
+                    </a:stretch>
+                  </pic:blipFill>
+                  <pic:spPr>
+                    <a:xfrm>
+                      <a:off x="0" y="0"/>
+                      <a:ext cx="468630" cy="222250"/>
+                    </a:xfrm>
+                    <a:prstGeom prst="rect">
+                      <a:avLst/>
+                    </a:prstGeom>
+                  </pic:spPr>
+                </pic:pic>
+              </a:graphicData>
+            </a:graphic>
+          </wp:anchor>
+        </w:drawing>
       </w:r>
     </w:p>
     <w:sectPr>
-      <w:footerReference w:type="even" r:id="rId42"/>
-      <w:footerReference w:type="default" r:id="rId43"/>
+      <w:footerReference w:type="even" r:id="rId48"/>
+      <w:footerReference w:type="default" r:id="rId49"/>
       <w:pgSz w:w="12240" w:h="15840"/>
       <w:pgMar w:top="720" w:right="720" w:bottom="720" w:left="720" w:header="720" w:footer="720" w:gutter="0"/>
       <w:cols w:space="720"/>
@@ -35757,15 +37835,15 @@
         <v:path o:extrusionok="f" gradientshapeok="t" o:connecttype="rect"/>
         <o:lock v:ext="edit" aspectratio="t"/>
       </v:shapetype>
-      <v:shape id="_x0000_i1048" type="#_x0000_t75" alt="Shape, circle&#13;&#13;&#13;&#13;&#13;&#13;&#13;&#13;&#13;&#13;&#13;&#13;&#13;&#13;&#13;&#13;&#13;&#13;&#13;&#13;&#13;&#13;&#13;&#13;&#10;&#13;&#13;&#13;&#13;&#13;&#13;&#13;&#13;&#13;&#13;&#13;&#13;&#13;&#13;&#13;&#13;&#13;&#13;&#13;&#13;&#13;&#13;&#13;&#13;&#10;Description automatically generated" style="width:16.65pt;height:12pt;visibility:visible;mso-wrap-style:square" o:bullet="t">
-        <v:imagedata r:id="rId1" o:title="Shape, circle&#13;&#13;&#13;&#13;&#13;&#13;&#13;&#13;&#13;&#13;&#13;&#13;&#13;&#13;&#13;&#13;&#13;&#13;&#13;&#13;&#13;&#13;&#13;&#13;&#10;&#13;&#13;&#13;&#13;&#13;&#13;&#13;&#13;&#13;&#13;&#13;&#13;&#13;&#13;&#13;&#13;&#13;&#13;&#13;&#13;&#13;&#13;&#13;&#13;&#10;Description automatically generated"/>
+      <v:shape id="_x0000_i1190" type="#_x0000_t75" alt="Shape, circle&#13;&#13;&#13;&#13;&#13;&#13;&#13;&#13;&#13;&#13;&#13;&#13;&#13;&#13;&#13;&#13;&#13;&#13;&#13;&#13;&#13;&#13;&#13;&#13;&#13;&#10;&#13;&#13;&#13;&#13;&#13;&#13;&#13;&#13;&#13;&#13;&#13;&#13;&#13;&#13;&#13;&#13;&#13;&#13;&#13;&#13;&#13;&#13;&#13;&#13;&#13;&#10;Description automatically generated" style="width:32.9pt;height:24pt;visibility:visible;mso-wrap-style:square" o:bullet="t">
+        <v:imagedata r:id="rId1" o:title="Shape, circle&#13;&#13;&#13;&#13;&#13;&#13;&#13;&#13;&#13;&#13;&#13;&#13;&#13;&#13;&#13;&#13;&#13;&#13;&#13;&#13;&#13;&#13;&#13;&#13;&#13;&#10;&#13;&#13;&#13;&#13;&#13;&#13;&#13;&#13;&#13;&#13;&#13;&#13;&#13;&#13;&#13;&#13;&#13;&#13;&#13;&#13;&#13;&#13;&#13;&#13;&#13;&#10;Description automatically generated"/>
       </v:shape>
     </w:pict>
   </w:numPicBullet>
   <w:numPicBullet w:numPicBulletId="1">
     <w:pict>
-      <v:shape id="_x0000_i1049" type="#_x0000_t75" alt="Icon&#13;&#13;&#13;&#13;&#13;&#13;&#13;&#13;&#13;&#13;&#13;&#13;&#13;&#13;&#13;&#13;&#13;&#13;&#13;&#13;&#13;&#13;&#10;&#13;&#13;&#13;&#13;&#13;&#13;&#13;&#13;&#13;&#13;&#13;&#13;&#13;&#13;&#13;&#13;&#13;&#13;&#13;&#13;&#13;&#13;&#10;Description automatically generated" style="width:44.65pt;height:34pt;visibility:visible;mso-wrap-style:square" o:bullet="t">
-        <v:imagedata r:id="rId2" o:title="Icon&#13;&#13;&#13;&#13;&#13;&#13;&#13;&#13;&#13;&#13;&#13;&#13;&#13;&#13;&#13;&#13;&#13;&#13;&#13;&#13;&#13;&#13;&#10;&#13;&#13;&#13;&#13;&#13;&#13;&#13;&#13;&#13;&#13;&#13;&#13;&#13;&#13;&#13;&#13;&#13;&#13;&#13;&#13;&#13;&#13;&#10;Description automatically generated"/>
+      <v:shape id="_x0000_i1191" type="#_x0000_t75" alt="Icon&#13;&#13;&#13;&#13;&#13;&#13;&#13;&#13;&#13;&#13;&#13;&#13;&#13;&#13;&#13;&#13;&#13;&#13;&#13;&#13;&#13;&#13;&#13;&#10;&#13;&#13;&#13;&#13;&#13;&#13;&#13;&#13;&#13;&#13;&#13;&#13;&#13;&#13;&#13;&#13;&#13;&#13;&#13;&#13;&#13;&#13;&#13;&#10;Description automatically generated" style="width:89.15pt;height:67.9pt;visibility:visible;mso-wrap-style:square" o:bullet="t">
+        <v:imagedata r:id="rId2" o:title="Icon&#13;&#13;&#13;&#13;&#13;&#13;&#13;&#13;&#13;&#13;&#13;&#13;&#13;&#13;&#13;&#13;&#13;&#13;&#13;&#13;&#13;&#13;&#13;&#10;&#13;&#13;&#13;&#13;&#13;&#13;&#13;&#13;&#13;&#13;&#13;&#13;&#13;&#13;&#13;&#13;&#13;&#13;&#13;&#13;&#13;&#13;&#13;&#10;Description automatically generated"/>
       </v:shape>
     </w:pict>
   </w:numPicBullet>
@@ -36174,6 +38252,119 @@
     </w:lvl>
   </w:abstractNum>
   <w:abstractNum w:abstractNumId="3" w15:restartNumberingAfterBreak="0">
+    <w:nsid w:val="260D6C23"/>
+    <w:multiLevelType w:val="hybridMultilevel"/>
+    <w:tmpl w:val="ACF0002A"/>
+    <w:lvl w:ilvl="0" w:tplc="08090001">
+      <w:start w:val="1"/>
+      <w:numFmt w:val="bullet"/>
+      <w:lvlText w:val=""/>
+      <w:lvlJc w:val="left"/>
+      <w:pPr>
+        <w:ind w:left="720" w:hanging="360"/>
+      </w:pPr>
+      <w:rPr>
+        <w:rFonts w:ascii="Symbol" w:hAnsi="Symbol" w:hint="default"/>
+      </w:rPr>
+    </w:lvl>
+    <w:lvl w:ilvl="1" w:tplc="08090003" w:tentative="1">
+      <w:start w:val="1"/>
+      <w:numFmt w:val="bullet"/>
+      <w:lvlText w:val="o"/>
+      <w:lvlJc w:val="left"/>
+      <w:pPr>
+        <w:ind w:left="1440" w:hanging="360"/>
+      </w:pPr>
+      <w:rPr>
+        <w:rFonts w:ascii="Courier New" w:hAnsi="Courier New" w:cs="Courier New" w:hint="default"/>
+      </w:rPr>
+    </w:lvl>
+    <w:lvl w:ilvl="2" w:tplc="08090005" w:tentative="1">
+      <w:start w:val="1"/>
+      <w:numFmt w:val="bullet"/>
+      <w:lvlText w:val=""/>
+      <w:lvlJc w:val="left"/>
+      <w:pPr>
+        <w:ind w:left="2160" w:hanging="360"/>
+      </w:pPr>
+      <w:rPr>
+        <w:rFonts w:ascii="Wingdings" w:hAnsi="Wingdings" w:hint="default"/>
+      </w:rPr>
+    </w:lvl>
+    <w:lvl w:ilvl="3" w:tplc="08090001" w:tentative="1">
+      <w:start w:val="1"/>
+      <w:numFmt w:val="bullet"/>
+      <w:lvlText w:val=""/>
+      <w:lvlJc w:val="left"/>
+      <w:pPr>
+        <w:ind w:left="2880" w:hanging="360"/>
+      </w:pPr>
+      <w:rPr>
+        <w:rFonts w:ascii="Symbol" w:hAnsi="Symbol" w:hint="default"/>
+      </w:rPr>
+    </w:lvl>
+    <w:lvl w:ilvl="4" w:tplc="08090003" w:tentative="1">
+      <w:start w:val="1"/>
+      <w:numFmt w:val="bullet"/>
+      <w:lvlText w:val="o"/>
+      <w:lvlJc w:val="left"/>
+      <w:pPr>
+        <w:ind w:left="3600" w:hanging="360"/>
+      </w:pPr>
+      <w:rPr>
+        <w:rFonts w:ascii="Courier New" w:hAnsi="Courier New" w:cs="Courier New" w:hint="default"/>
+      </w:rPr>
+    </w:lvl>
+    <w:lvl w:ilvl="5" w:tplc="08090005" w:tentative="1">
+      <w:start w:val="1"/>
+      <w:numFmt w:val="bullet"/>
+      <w:lvlText w:val=""/>
+      <w:lvlJc w:val="left"/>
+      <w:pPr>
+        <w:ind w:left="4320" w:hanging="360"/>
+      </w:pPr>
+      <w:rPr>
+        <w:rFonts w:ascii="Wingdings" w:hAnsi="Wingdings" w:hint="default"/>
+      </w:rPr>
+    </w:lvl>
+    <w:lvl w:ilvl="6" w:tplc="08090001" w:tentative="1">
+      <w:start w:val="1"/>
+      <w:numFmt w:val="bullet"/>
+      <w:lvlText w:val=""/>
+      <w:lvlJc w:val="left"/>
+      <w:pPr>
+        <w:ind w:left="5040" w:hanging="360"/>
+      </w:pPr>
+      <w:rPr>
+        <w:rFonts w:ascii="Symbol" w:hAnsi="Symbol" w:hint="default"/>
+      </w:rPr>
+    </w:lvl>
+    <w:lvl w:ilvl="7" w:tplc="08090003" w:tentative="1">
+      <w:start w:val="1"/>
+      <w:numFmt w:val="bullet"/>
+      <w:lvlText w:val="o"/>
+      <w:lvlJc w:val="left"/>
+      <w:pPr>
+        <w:ind w:left="5760" w:hanging="360"/>
+      </w:pPr>
+      <w:rPr>
+        <w:rFonts w:ascii="Courier New" w:hAnsi="Courier New" w:cs="Courier New" w:hint="default"/>
+      </w:rPr>
+    </w:lvl>
+    <w:lvl w:ilvl="8" w:tplc="08090005" w:tentative="1">
+      <w:start w:val="1"/>
+      <w:numFmt w:val="bullet"/>
+      <w:lvlText w:val=""/>
+      <w:lvlJc w:val="left"/>
+      <w:pPr>
+        <w:ind w:left="6480" w:hanging="360"/>
+      </w:pPr>
+      <w:rPr>
+        <w:rFonts w:ascii="Wingdings" w:hAnsi="Wingdings" w:hint="default"/>
+      </w:rPr>
+    </w:lvl>
+  </w:abstractNum>
+  <w:abstractNum w:abstractNumId="4" w15:restartNumberingAfterBreak="0">
     <w:nsid w:val="2B3B32FA"/>
     <w:multiLevelType w:val="hybridMultilevel"/>
     <w:tmpl w:val="D90AD0FC"/>
@@ -36314,7 +38505,7 @@
       </w:rPr>
     </w:lvl>
   </w:abstractNum>
-  <w:abstractNum w:abstractNumId="4" w15:restartNumberingAfterBreak="0">
+  <w:abstractNum w:abstractNumId="5" w15:restartNumberingAfterBreak="0">
     <w:nsid w:val="46990D19"/>
     <w:multiLevelType w:val="hybridMultilevel"/>
     <w:tmpl w:val="6A6048BC"/>
@@ -36455,7 +38646,7 @@
       </w:rPr>
     </w:lvl>
   </w:abstractNum>
-  <w:abstractNum w:abstractNumId="5" w15:restartNumberingAfterBreak="0">
+  <w:abstractNum w:abstractNumId="6" w15:restartNumberingAfterBreak="0">
     <w:nsid w:val="5455031E"/>
     <w:multiLevelType w:val="hybridMultilevel"/>
     <w:tmpl w:val="9E64D71A"/>
@@ -36568,7 +38759,7 @@
       </w:rPr>
     </w:lvl>
   </w:abstractNum>
-  <w:abstractNum w:abstractNumId="6" w15:restartNumberingAfterBreak="0">
+  <w:abstractNum w:abstractNumId="7" w15:restartNumberingAfterBreak="0">
     <w:nsid w:val="67AF7576"/>
     <w:multiLevelType w:val="hybridMultilevel"/>
     <w:tmpl w:val="71369930"/>
@@ -36660,7 +38851,7 @@
       </w:pPr>
     </w:lvl>
   </w:abstractNum>
-  <w:abstractNum w:abstractNumId="7" w15:restartNumberingAfterBreak="0">
+  <w:abstractNum w:abstractNumId="8" w15:restartNumberingAfterBreak="0">
     <w:nsid w:val="77234A48"/>
     <w:multiLevelType w:val="hybridMultilevel"/>
     <w:tmpl w:val="FDA2BA62"/>
@@ -36808,21 +38999,24 @@
     <w:abstractNumId w:val="2"/>
   </w:num>
   <w:num w:numId="3" w16cid:durableId="1333265200">
-    <w:abstractNumId w:val="5"/>
+    <w:abstractNumId w:val="6"/>
   </w:num>
   <w:num w:numId="4" w16cid:durableId="1476679208">
     <w:abstractNumId w:val="0"/>
   </w:num>
   <w:num w:numId="5" w16cid:durableId="2076396930">
+    <w:abstractNumId w:val="8"/>
+  </w:num>
+  <w:num w:numId="6" w16cid:durableId="151027405">
+    <w:abstractNumId w:val="5"/>
+  </w:num>
+  <w:num w:numId="7" w16cid:durableId="461536021">
     <w:abstractNumId w:val="7"/>
   </w:num>
-  <w:num w:numId="6" w16cid:durableId="151027405">
+  <w:num w:numId="8" w16cid:durableId="82839759">
     <w:abstractNumId w:val="4"/>
   </w:num>
-  <w:num w:numId="7" w16cid:durableId="461536021">
-    <w:abstractNumId w:val="6"/>
-  </w:num>
-  <w:num w:numId="8" w16cid:durableId="82839759">
+  <w:num w:numId="9" w16cid:durableId="992417160">
     <w:abstractNumId w:val="3"/>
   </w:num>
 </w:numbering>
@@ -37751,7 +39945,6 @@
     <w:next w:val="Normal"/>
     <w:autoRedefine/>
     <w:uiPriority w:val="39"/>
-    <w:semiHidden/>
     <w:unhideWhenUsed/>
     <w:rsid w:val="00C72535"/>
     <w:pPr>
@@ -38219,6 +40412,10 @@
 </file>
 
 <file path=customXml/item1.xml><?xml version="1.0" encoding="utf-8"?>
+<b:Sources xmlns:b="http://schemas.openxmlformats.org/officeDocument/2006/bibliography" xmlns="http://schemas.openxmlformats.org/officeDocument/2006/bibliography" SelectedStyle="/APASixthEditionOfficeOnline.xsl" StyleName="APA" Version="6"/>
+</file>
+
+<file path=customXml/item2.xml><?xml version="1.0" encoding="utf-8"?>
 <p:properties xmlns:p="http://schemas.microsoft.com/office/2006/metadata/properties" xmlns:xsi="http://www.w3.org/2001/XMLSchema-instance" xmlns:pc="http://schemas.microsoft.com/office/infopath/2007/PartnerControls">
   <documentManagement>
     <_Flow_SignoffStatus xmlns="aab61444-553f-457f-a1db-67639d445603" xsi:nil="true"/>
@@ -38230,11 +40427,16 @@
 </p:properties>
 </file>
 
-<file path=customXml/item2.xml><?xml version="1.0" encoding="utf-8"?>
-<b:Sources xmlns:b="http://schemas.openxmlformats.org/officeDocument/2006/bibliography" xmlns="http://schemas.openxmlformats.org/officeDocument/2006/bibliography" SelectedStyle="/APASixthEditionOfficeOnline.xsl" StyleName="APA" Version="6"/>
+<file path=customXml/item3.xml><?xml version="1.0" encoding="utf-8"?>
+<?mso-contentType ?>
+<FormTemplates xmlns="http://schemas.microsoft.com/sharepoint/v3/contenttype/forms">
+  <Display>DocumentLibraryForm</Display>
+  <Edit>DocumentLibraryForm</Edit>
+  <New>DocumentLibraryForm</New>
+</FormTemplates>
 </file>
 
-<file path=customXml/item3.xml><?xml version="1.0" encoding="utf-8"?>
+<file path=customXml/item4.xml><?xml version="1.0" encoding="utf-8"?>
 <ct:contentTypeSchema xmlns:ct="http://schemas.microsoft.com/office/2006/metadata/contentType" xmlns:ma="http://schemas.microsoft.com/office/2006/metadata/properties/metaAttributes" ct:_="" ma:_="" ma:contentTypeName="Document" ma:contentTypeID="0x010100C43361956DF0094E8CC67B382F5A293E" ma:contentTypeVersion="15" ma:contentTypeDescription="Create a new document." ma:contentTypeScope="" ma:versionID="1328e33e4c04c01d7ccc8a8a57fc2a68">
   <xsd:schema xmlns:xsd="http://www.w3.org/2001/XMLSchema" xmlns:xs="http://www.w3.org/2001/XMLSchema" xmlns:p="http://schemas.microsoft.com/office/2006/metadata/properties" xmlns:ns2="aab61444-553f-457f-a1db-67639d445603" xmlns:ns3="90bb68d2-36a7-4862-9fdd-843637a2a29d" targetNamespace="http://schemas.microsoft.com/office/2006/metadata/properties" ma:root="true" ma:fieldsID="587a21dc0a31b8f1ed68571802e9d43a" ns2:_="" ns3:_="">
     <xsd:import namespace="aab61444-553f-457f-a1db-67639d445603"/>
@@ -38471,16 +40673,15 @@
 </ct:contentTypeSchema>
 </file>
 
-<file path=customXml/item4.xml><?xml version="1.0" encoding="utf-8"?>
-<?mso-contentType ?>
-<FormTemplates xmlns="http://schemas.microsoft.com/sharepoint/v3/contenttype/forms">
-  <Display>DocumentLibraryForm</Display>
-  <Edit>DocumentLibraryForm</Edit>
-  <New>DocumentLibraryForm</New>
-</FormTemplates>
+<file path=customXml/itemProps1.xml><?xml version="1.0" encoding="utf-8"?>
+<ds:datastoreItem xmlns:ds="http://schemas.openxmlformats.org/officeDocument/2006/customXml" ds:itemID="{324E9110-5860-604A-8CA9-C6D777D77D4D}">
+  <ds:schemaRefs>
+    <ds:schemaRef ds:uri="http://schemas.openxmlformats.org/officeDocument/2006/bibliography"/>
+  </ds:schemaRefs>
+</ds:datastoreItem>
 </file>
 
-<file path=customXml/itemProps1.xml><?xml version="1.0" encoding="utf-8"?>
+<file path=customXml/itemProps2.xml><?xml version="1.0" encoding="utf-8"?>
 <ds:datastoreItem xmlns:ds="http://schemas.openxmlformats.org/officeDocument/2006/customXml" ds:itemID="{8D2AFFAC-7A61-48CC-B559-B31CD5662BB6}">
   <ds:schemaRefs>
     <ds:schemaRef ds:uri="http://schemas.microsoft.com/office/2006/metadata/properties"/>
@@ -38490,15 +40691,15 @@
 </ds:datastoreItem>
 </file>
 
-<file path=customXml/itemProps2.xml><?xml version="1.0" encoding="utf-8"?>
-<ds:datastoreItem xmlns:ds="http://schemas.openxmlformats.org/officeDocument/2006/customXml" ds:itemID="{324E9110-5860-604A-8CA9-C6D777D77D4D}">
+<file path=customXml/itemProps3.xml><?xml version="1.0" encoding="utf-8"?>
+<ds:datastoreItem xmlns:ds="http://schemas.openxmlformats.org/officeDocument/2006/customXml" ds:itemID="{3D8FF9BC-2A5E-456A-A867-0EB5D2BE4D00}">
   <ds:schemaRefs>
-    <ds:schemaRef ds:uri="http://schemas.openxmlformats.org/officeDocument/2006/bibliography"/>
+    <ds:schemaRef ds:uri="http://schemas.microsoft.com/sharepoint/v3/contenttype/forms"/>
   </ds:schemaRefs>
 </ds:datastoreItem>
 </file>
 
-<file path=customXml/itemProps3.xml><?xml version="1.0" encoding="utf-8"?>
+<file path=customXml/itemProps4.xml><?xml version="1.0" encoding="utf-8"?>
 <ds:datastoreItem xmlns:ds="http://schemas.openxmlformats.org/officeDocument/2006/customXml" ds:itemID="{CAAEF86F-834E-4037-B241-C326FF069BB7}">
   <ds:schemaRefs>
     <ds:schemaRef ds:uri="http://schemas.microsoft.com/office/2006/metadata/contentType"/>
@@ -38515,12 +40716,4 @@
     <ds:schemaRef ds:uri="http://schemas.microsoft.com/internal/obd"/>
   </ds:schemaRefs>
 </ds:datastoreItem>
-</file>
-
-<file path=customXml/itemProps4.xml><?xml version="1.0" encoding="utf-8"?>
-<ds:datastoreItem xmlns:ds="http://schemas.openxmlformats.org/officeDocument/2006/customXml" ds:itemID="{3D8FF9BC-2A5E-456A-A867-0EB5D2BE4D00}">
-  <ds:schemaRefs>
-    <ds:schemaRef ds:uri="http://schemas.microsoft.com/sharepoint/v3/contenttype/forms"/>
-  </ds:schemaRefs>
-</ds:datastoreItem>
 </file>
</xml_diff>

<commit_message>
Updated images for TOC
</commit_message>
<xml_diff>
--- a/src/pages/overview/document-generation-api/docgenTemplateDocumentation.docx
+++ b/src/pages/overview/document-generation-api/docgenTemplateDocumentation.docx
@@ -3626,7 +3626,7 @@
           </w14:textOutline>
         </w:rPr>
         <w:drawing>
-          <wp:inline distT="0" distB="0" distL="0" distR="0" wp14:anchorId="02A0EE15" wp14:editId="560A0A2A">
+          <wp:inline distT="0" distB="0" distL="0" distR="0" wp14:anchorId="02A0EE15" wp14:editId="0EE86414">
             <wp:extent cx="468000" cy="223200"/>
             <wp:effectExtent l="0" t="0" r="1905" b="0"/>
             <wp:docPr id="3" name="Picture 3" descr="Icon&#10;&#10;Description automatically generated"/>
@@ -4970,7 +4970,7 @@
           </w14:textOutline>
         </w:rPr>
         <w:drawing>
-          <wp:inline distT="0" distB="0" distL="0" distR="0" wp14:anchorId="2307EEAB" wp14:editId="75443DF6">
+          <wp:inline distT="0" distB="0" distL="0" distR="0" wp14:anchorId="2307EEAB" wp14:editId="52C29C06">
             <wp:extent cx="460678" cy="222059"/>
             <wp:effectExtent l="0" t="0" r="0" b="3175"/>
             <wp:docPr id="94" name="Picture 94" descr="Icon&#10;&#10;Description automatically generated"/>
@@ -7476,7 +7476,7 @@
           </w14:textOutline>
         </w:rPr>
         <w:drawing>
-          <wp:inline distT="0" distB="0" distL="0" distR="0" wp14:anchorId="468839ED" wp14:editId="76214440">
+          <wp:inline distT="0" distB="0" distL="0" distR="0" wp14:anchorId="468839ED" wp14:editId="60164E31">
             <wp:extent cx="467818" cy="222250"/>
             <wp:effectExtent l="0" t="0" r="2540" b="0"/>
             <wp:docPr id="33" name="Picture 33" descr="Icon&#10;&#10;Description automatically generated"/>
@@ -9444,9 +9444,9 @@
         <w:rPr>
           <w:noProof/>
         </w:rPr>
-        <w:pict w14:anchorId="0496E4FE">
-          <v:shape id="Picture 10" o:spid="_x0000_i1025" type="#_x0000_t75" alt="Shape, circle&#13;&#13;&#13;&#13;&#13;&#13;&#13;&#13;&#13;&#13;&#13;&#13;&#13;&#13;&#13;&#13;&#13;&#13;&#13;&#13;&#13;&#13;&#13;&#13;&#13;&#13;&#10;&#13;&#13;&#13;&#13;&#13;&#13;&#13;&#13;&#13;&#13;&#13;&#13;&#13;&#13;&#13;&#13;&#13;&#13;&#13;&#13;&#13;&#13;&#13;&#13;&#13;&#13;&#10;Description automatically generated" style="width:8.3pt;height:8.3pt;rotation:90;visibility:visible;mso-wrap-style:square;mso-width-percent:0;mso-height-percent:0;mso-width-percent:0;mso-height-percent:0">
-            <v:imagedata r:id="rId14" o:title="Shape, circle&#13;&#13;&#13;&#13;&#13;&#13;&#13;&#13;&#13;&#13;&#13;&#13;&#13;&#13;&#13;&#13;&#13;&#13;&#13;&#13;&#13;&#13;&#13;&#13;&#13;&#13;&#10;&#13;&#13;&#13;&#13;&#13;&#13;&#13;&#13;&#13;&#13;&#13;&#13;&#13;&#13;&#13;&#13;&#13;&#13;&#13;&#13;&#13;&#13;&#13;&#13;&#13;&#13;&#10;Description automatically generated"/>
+        <w:pict w14:anchorId="52CEFF91">
+          <v:shape id="Picture 10" o:spid="_x0000_i1025" type="#_x0000_t75" alt="Shape, circle&#13;&#13;&#13;&#13;&#13;&#13;&#13;&#13;&#13;&#13;&#13;&#13;&#13;&#13;&#13;&#13;&#13;&#13;&#13;&#13;&#13;&#13;&#13;&#13;&#13;&#13;&#13;&#13;&#10;&#13;&#13;&#13;&#13;&#13;&#13;&#13;&#13;&#13;&#13;&#13;&#13;&#13;&#13;&#13;&#13;&#13;&#13;&#13;&#13;&#13;&#13;&#13;&#13;&#13;&#13;&#13;&#13;&#10;Description automatically generated" style="width:7.9pt;height:7.9pt;rotation:90;visibility:visible;mso-wrap-style:square;mso-width-percent:0;mso-height-percent:0;mso-width-percent:0;mso-height-percent:0">
+            <v:imagedata r:id="rId14" o:title="Shape, circle&#13;&#13;&#13;&#13;&#13;&#13;&#13;&#13;&#13;&#13;&#13;&#13;&#13;&#13;&#13;&#13;&#13;&#13;&#13;&#13;&#13;&#13;&#13;&#13;&#13;&#13;&#13;&#13;&#10;&#13;&#13;&#13;&#13;&#13;&#13;&#13;&#13;&#13;&#13;&#13;&#13;&#13;&#13;&#13;&#13;&#13;&#13;&#13;&#13;&#13;&#13;&#13;&#13;&#13;&#13;&#13;&#13;&#10;Description automatically generated"/>
             <o:lock v:ext="edit" aspectratio="f"/>
           </v:shape>
         </w:pict>
@@ -9880,7 +9880,7 @@
           <w:noProof/>
         </w:rPr>
         <w:drawing>
-          <wp:inline distT="0" distB="0" distL="0" distR="0" wp14:anchorId="15731AE8" wp14:editId="6EEF872A">
+          <wp:inline distT="0" distB="0" distL="0" distR="0" wp14:anchorId="15731AE8" wp14:editId="3E91FF80">
             <wp:extent cx="89750" cy="93407"/>
             <wp:effectExtent l="0" t="1905" r="0" b="0"/>
             <wp:docPr id="8" name="Picture 10" descr="Shape, circle&#10;&#10;Description automatically generated"/>
@@ -11173,7 +11173,7 @@
           <w:color w:val="000000" w:themeColor="text1"/>
         </w:rPr>
         <w:drawing>
-          <wp:inline distT="0" distB="0" distL="0" distR="0" wp14:anchorId="1D14452F" wp14:editId="2271484D">
+          <wp:inline distT="0" distB="0" distL="0" distR="0" wp14:anchorId="1D14452F" wp14:editId="261995BB">
             <wp:extent cx="3276671" cy="760730"/>
             <wp:effectExtent l="0" t="0" r="0" b="1270"/>
             <wp:docPr id="13" name="Picture 13" descr="Table&#10;&#10;Description automatically generated"/>
@@ -11266,7 +11266,7 @@
           <w:color w:val="000000" w:themeColor="text1"/>
         </w:rPr>
         <w:drawing>
-          <wp:inline distT="0" distB="0" distL="0" distR="0" wp14:anchorId="1727092A" wp14:editId="6FB8DFDE">
+          <wp:inline distT="0" distB="0" distL="0" distR="0" wp14:anchorId="1727092A" wp14:editId="43DA3B16">
             <wp:extent cx="2393244" cy="837420"/>
             <wp:effectExtent l="0" t="0" r="0" b="1270"/>
             <wp:docPr id="21" name="Picture 21" descr="Graphical user interface, text, application&#10;&#10;Description automatically generated"/>
@@ -11542,7 +11542,7 @@
           <w:color w:val="000000" w:themeColor="text1"/>
         </w:rPr>
         <w:drawing>
-          <wp:inline distT="0" distB="0" distL="0" distR="0" wp14:anchorId="51D75712" wp14:editId="3AB5E903">
+          <wp:inline distT="0" distB="0" distL="0" distR="0" wp14:anchorId="51D75712" wp14:editId="5DB3553F">
             <wp:extent cx="3276671" cy="760730"/>
             <wp:effectExtent l="0" t="0" r="0" b="1270"/>
             <wp:docPr id="26" name="Picture 26" descr="Table&#10;&#10;Description automatically generated"/>
@@ -31285,7 +31285,7 @@
           <w:noProof/>
         </w:rPr>
         <w:drawing>
-          <wp:anchor distT="0" distB="0" distL="114300" distR="114300" simplePos="0" relativeHeight="251681792" behindDoc="1" locked="0" layoutInCell="1" allowOverlap="1" wp14:anchorId="06A4F7DD" wp14:editId="36F045E3">
+          <wp:anchor distT="0" distB="0" distL="114300" distR="114300" simplePos="0" relativeHeight="251681792" behindDoc="1" locked="0" layoutInCell="1" allowOverlap="1" wp14:anchorId="06A4F7DD" wp14:editId="51B667A7">
             <wp:simplePos x="0" y="0"/>
             <wp:positionH relativeFrom="column">
               <wp:posOffset>4179487</wp:posOffset>
@@ -31367,7 +31367,7 @@
           </w14:textOutline>
         </w:rPr>
         <w:drawing>
-          <wp:inline distT="0" distB="0" distL="0" distR="0" wp14:anchorId="71918464" wp14:editId="4E914AD2">
+          <wp:inline distT="0" distB="0" distL="0" distR="0" wp14:anchorId="71918464" wp14:editId="17A9372D">
             <wp:extent cx="468630" cy="222636"/>
             <wp:effectExtent l="0" t="0" r="1270" b="0"/>
             <wp:docPr id="15" name="Picture 15" descr="Icon&#10;&#10;Description automatically generated"/>
@@ -31466,7 +31466,7 @@
                                 <wp:inline distT="0" distB="0" distL="0" distR="0" wp14:anchorId="51AB2E87" wp14:editId="2F24C471">
                                   <wp:extent cx="343728" cy="220345"/>
                                   <wp:effectExtent l="0" t="0" r="0" b="0"/>
-                                  <wp:docPr id="2074269640" name="Picture 2074269640" descr="Icon&#10;&#10;Description automatically generated"/>
+                                  <wp:docPr id="1598867803" name="Picture 1598867803" descr="Icon&#10;&#10;Description automatically generated"/>
                                   <wp:cNvGraphicFramePr>
                                     <a:graphicFrameLocks xmlns:a="http://schemas.openxmlformats.org/drawingml/2006/main" noChangeAspect="1"/>
                                   </wp:cNvGraphicFramePr>
@@ -31694,7 +31694,7 @@
           <w:color w:val="2F5496" w:themeColor="accent1" w:themeShade="BF"/>
         </w:rPr>
         <w:drawing>
-          <wp:inline distT="0" distB="0" distL="0" distR="0" wp14:anchorId="209BF75C" wp14:editId="57937235">
+          <wp:inline distT="0" distB="0" distL="0" distR="0" wp14:anchorId="209BF75C" wp14:editId="537A58B0">
             <wp:extent cx="5556885" cy="1740642"/>
             <wp:effectExtent l="0" t="0" r="5715" b="0"/>
             <wp:docPr id="52" name="Picture 52"/>
@@ -31959,7 +31959,7 @@
                                 <wp:inline distT="0" distB="0" distL="0" distR="0" wp14:anchorId="75972475" wp14:editId="425E9DC1">
                                   <wp:extent cx="343728" cy="220345"/>
                                   <wp:effectExtent l="0" t="0" r="0" b="0"/>
-                                  <wp:docPr id="579303304" name="Picture 579303304" descr="Icon&#10;&#10;Description automatically generated"/>
+                                  <wp:docPr id="1935866768" name="Picture 1935866768" descr="Icon&#10;&#10;Description automatically generated"/>
                                   <wp:cNvGraphicFramePr>
                                     <a:graphicFrameLocks xmlns:a="http://schemas.openxmlformats.org/drawingml/2006/main" noChangeAspect="1"/>
                                   </wp:cNvGraphicFramePr>
@@ -31971,7 +31971,7 @@
                                           <pic:cNvPicPr/>
                                         </pic:nvPicPr>
                                         <pic:blipFill>
-                                          <a:blip r:embed="rId28" cstate="print">
+                                          <a:blip r:embed="rId25" cstate="print">
                                             <a:extLst>
                                               <a:ext uri="{28A0092B-C50C-407E-A947-70E740481C1C}">
                                                 <a14:useLocalDpi xmlns:a14="http://schemas.microsoft.com/office/drawing/2010/main" val="0"/>
@@ -32125,7 +32125,7 @@
           <w:color w:val="000000" w:themeColor="text1"/>
         </w:rPr>
         <w:drawing>
-          <wp:inline distT="0" distB="0" distL="0" distR="0" wp14:anchorId="1EF6373C" wp14:editId="51557C6E">
+          <wp:inline distT="0" distB="0" distL="0" distR="0" wp14:anchorId="1EF6373C" wp14:editId="3BAC13A4">
             <wp:extent cx="4726771" cy="717331"/>
             <wp:effectExtent l="0" t="0" r="0" b="0"/>
             <wp:docPr id="82" name="Picture 82" descr="Text&#10;&#10;Description automatically generated"/>
@@ -32289,7 +32289,7 @@
           <w:noProof/>
         </w:rPr>
         <w:drawing>
-          <wp:inline distT="0" distB="0" distL="0" distR="0" wp14:anchorId="29DDC49C" wp14:editId="1153A7B5">
+          <wp:inline distT="0" distB="0" distL="0" distR="0" wp14:anchorId="29DDC49C" wp14:editId="3EA78528">
             <wp:extent cx="4193245" cy="1407068"/>
             <wp:effectExtent l="0" t="0" r="0" b="3175"/>
             <wp:docPr id="74" name="Picture 74"/>
@@ -32397,7 +32397,7 @@
                                 <wp:inline distT="0" distB="0" distL="0" distR="0" wp14:anchorId="5DDCA919" wp14:editId="754FFD52">
                                   <wp:extent cx="343535" cy="220221"/>
                                   <wp:effectExtent l="0" t="0" r="0" b="0"/>
-                                  <wp:docPr id="859502652" name="Picture 859502652" descr="Icon&#10;&#10;Description automatically generated"/>
+                                  <wp:docPr id="1578965925" name="Picture 1578965925" descr="Icon&#10;&#10;Description automatically generated"/>
                                   <wp:cNvGraphicFramePr>
                                     <a:graphicFrameLocks xmlns:a="http://schemas.openxmlformats.org/drawingml/2006/main" noChangeAspect="1"/>
                                   </wp:cNvGraphicFramePr>
@@ -32684,7 +32684,7 @@
           <w:color w:val="000000" w:themeColor="text1"/>
         </w:rPr>
         <w:drawing>
-          <wp:inline distT="0" distB="0" distL="0" distR="0" wp14:anchorId="7A041D97" wp14:editId="14A4CCDB">
+          <wp:inline distT="0" distB="0" distL="0" distR="0" wp14:anchorId="7A041D97" wp14:editId="1174888F">
             <wp:extent cx="4792717" cy="864464"/>
             <wp:effectExtent l="0" t="0" r="0" b="0"/>
             <wp:docPr id="77" name="Picture 77" descr="Graphical user interface, text&#10;&#10;Description automatically generated"/>
@@ -32814,7 +32814,7 @@
           <w:color w:val="000000" w:themeColor="text1"/>
         </w:rPr>
         <w:drawing>
-          <wp:inline distT="0" distB="0" distL="0" distR="0" wp14:anchorId="2D96E253" wp14:editId="4C4881B5">
+          <wp:inline distT="0" distB="0" distL="0" distR="0" wp14:anchorId="2D96E253" wp14:editId="5B6A20AE">
             <wp:extent cx="3059571" cy="222885"/>
             <wp:effectExtent l="0" t="0" r="1270" b="5715"/>
             <wp:docPr id="49" name="Picture 49"/>
@@ -32966,7 +32966,7 @@
           <w:noProof/>
         </w:rPr>
         <w:drawing>
-          <wp:inline distT="0" distB="0" distL="0" distR="0" wp14:anchorId="17F138C7" wp14:editId="3FAF89DC">
+          <wp:inline distT="0" distB="0" distL="0" distR="0" wp14:anchorId="17F138C7" wp14:editId="526A8481">
             <wp:extent cx="343910" cy="160020"/>
             <wp:effectExtent l="0" t="0" r="0" b="0"/>
             <wp:docPr id="57" name="Picture 57" descr="Icon&#10;&#10;Description automatically generated"/>
@@ -33109,7 +33109,7 @@
           <w:color w:val="000000" w:themeColor="text1"/>
         </w:rPr>
         <w:drawing>
-          <wp:inline distT="0" distB="0" distL="0" distR="0" wp14:anchorId="18D18BBC" wp14:editId="34DDE539">
+          <wp:inline distT="0" distB="0" distL="0" distR="0" wp14:anchorId="18D18BBC" wp14:editId="39D2433E">
             <wp:extent cx="4784834" cy="232596"/>
             <wp:effectExtent l="0" t="0" r="0" b="0"/>
             <wp:docPr id="38" name="Picture 38"/>
@@ -33523,7 +33523,7 @@
                                 <wp:inline distT="0" distB="0" distL="0" distR="0" wp14:anchorId="1CABBA11" wp14:editId="030DF1A6">
                                   <wp:extent cx="346710" cy="220980"/>
                                   <wp:effectExtent l="0" t="0" r="0" b="0"/>
-                                  <wp:docPr id="1274437397" name="Picture 92" descr="Icon&#10;&#10;Description automatically generated"/>
+                                  <wp:docPr id="2000008428" name="Picture 92" descr="Icon&#10;&#10;Description automatically generated"/>
                                   <wp:cNvGraphicFramePr>
                                     <a:graphicFrameLocks xmlns:a="http://schemas.openxmlformats.org/drawingml/2006/main"/>
                                   </wp:cNvGraphicFramePr>
@@ -33840,7 +33840,7 @@
                                 <wp:inline distT="0" distB="0" distL="0" distR="0" wp14:anchorId="173DEB05" wp14:editId="75A2F9D3">
                                   <wp:extent cx="3105961" cy="1167493"/>
                                   <wp:effectExtent l="0" t="0" r="0" b="1270"/>
-                                  <wp:docPr id="1917229487" name="Picture 1917229487" descr="Table&#10;&#10;Description automatically generated"/>
+                                  <wp:docPr id="654826119" name="Picture 654826119" descr="Table&#10;&#10;Description automatically generated"/>
                                   <wp:cNvGraphicFramePr>
                                     <a:graphicFrameLocks xmlns:a="http://schemas.openxmlformats.org/drawingml/2006/main" noChangeAspect="1"/>
                                   </wp:cNvGraphicFramePr>
@@ -34021,7 +34021,7 @@
                                 <wp:inline distT="0" distB="0" distL="0" distR="0" wp14:anchorId="4ED19B48" wp14:editId="7A3E0BE7">
                                   <wp:extent cx="3314700" cy="914400"/>
                                   <wp:effectExtent l="0" t="0" r="0" b="0"/>
-                                  <wp:docPr id="519451528" name="Picture 519451528" descr="Table&#10;&#10;Description automatically generated"/>
+                                  <wp:docPr id="1825892600" name="Picture 1825892600" descr="Table&#10;&#10;Description automatically generated"/>
                                   <wp:cNvGraphicFramePr>
                                     <a:graphicFrameLocks xmlns:a="http://schemas.openxmlformats.org/drawingml/2006/main" noChangeAspect="1"/>
                                   </wp:cNvGraphicFramePr>
@@ -34489,7 +34489,7 @@
                                 <wp:inline distT="0" distB="0" distL="0" distR="0" wp14:anchorId="5AADEF33" wp14:editId="471E231E">
                                   <wp:extent cx="3107241" cy="1289957"/>
                                   <wp:effectExtent l="0" t="0" r="4445" b="5715"/>
-                                  <wp:docPr id="943383269" name="Picture 943383269" descr="Table&#10;&#10;Description automatically generated"/>
+                                  <wp:docPr id="1326447457" name="Picture 1326447457" descr="Table&#10;&#10;Description automatically generated"/>
                                   <wp:cNvGraphicFramePr>
                                     <a:graphicFrameLocks xmlns:a="http://schemas.openxmlformats.org/drawingml/2006/main" noChangeAspect="1"/>
                                   </wp:cNvGraphicFramePr>
@@ -34664,7 +34664,7 @@
                                 <wp:inline distT="0" distB="0" distL="0" distR="0" wp14:anchorId="2EE2B76C" wp14:editId="1FCDBF90">
                                   <wp:extent cx="3081655" cy="1020354"/>
                                   <wp:effectExtent l="0" t="0" r="4445" b="0"/>
-                                  <wp:docPr id="585260351" name="Picture 585260351" descr="Graphical user interface, application&#10;&#10;Description automatically generated with medium confidence"/>
+                                  <wp:docPr id="1030821775" name="Picture 1030821775" descr="Graphical user interface, application&#10;&#10;Description automatically generated with medium confidence"/>
                                   <wp:cNvGraphicFramePr>
                                     <a:graphicFrameLocks xmlns:a="http://schemas.openxmlformats.org/drawingml/2006/main" noChangeAspect="1"/>
                                   </wp:cNvGraphicFramePr>
@@ -35814,16 +35814,16 @@
           <w:lang w:val="en-US"/>
         </w:rPr>
         <w:drawing>
-          <wp:anchor distT="0" distB="0" distL="114300" distR="114300" simplePos="0" relativeHeight="251820032" behindDoc="0" locked="0" layoutInCell="1" allowOverlap="1" wp14:anchorId="4FAC7569" wp14:editId="7E5242E9">
+          <wp:anchor distT="0" distB="0" distL="114300" distR="114300" simplePos="0" relativeHeight="251820032" behindDoc="0" locked="0" layoutInCell="1" allowOverlap="1" wp14:anchorId="4FAC7569" wp14:editId="0DC44F1A">
             <wp:simplePos x="0" y="0"/>
             <wp:positionH relativeFrom="margin">
-              <wp:posOffset>-351155</wp:posOffset>
+              <wp:posOffset>-352425</wp:posOffset>
             </wp:positionH>
             <wp:positionV relativeFrom="margin">
-              <wp:posOffset>3455035</wp:posOffset>
+              <wp:posOffset>3452495</wp:posOffset>
             </wp:positionV>
-            <wp:extent cx="3032760" cy="2041525"/>
-            <wp:effectExtent l="0" t="0" r="2540" b="3175"/>
+            <wp:extent cx="3092450" cy="2217420"/>
+            <wp:effectExtent l="0" t="0" r="6350" b="5080"/>
             <wp:wrapSquare wrapText="bothSides"/>
             <wp:docPr id="46800913" name="Picture 1"/>
             <wp:cNvGraphicFramePr>
@@ -35851,7 +35851,7 @@
                   <pic:spPr>
                     <a:xfrm>
                       <a:off x="0" y="0"/>
-                      <a:ext cx="3032760" cy="2041525"/>
+                      <a:ext cx="3092450" cy="2217420"/>
                     </a:xfrm>
                     <a:prstGeom prst="rect">
                       <a:avLst/>
@@ -35875,16 +35875,16 @@
           <w:lang w:val="en-US"/>
         </w:rPr>
         <w:drawing>
-          <wp:anchor distT="0" distB="0" distL="114300" distR="114300" simplePos="0" relativeHeight="251809792" behindDoc="0" locked="0" layoutInCell="1" allowOverlap="1" wp14:anchorId="20E852F5" wp14:editId="5C1A0EF9">
+          <wp:anchor distT="0" distB="0" distL="114300" distR="114300" simplePos="0" relativeHeight="251809792" behindDoc="0" locked="0" layoutInCell="1" allowOverlap="1" wp14:anchorId="20E852F5" wp14:editId="376FA524">
             <wp:simplePos x="0" y="0"/>
             <wp:positionH relativeFrom="margin">
-              <wp:posOffset>3353435</wp:posOffset>
+              <wp:posOffset>3273425</wp:posOffset>
             </wp:positionH>
             <wp:positionV relativeFrom="margin">
-              <wp:posOffset>3458960</wp:posOffset>
+              <wp:posOffset>3410585</wp:posOffset>
             </wp:positionV>
-            <wp:extent cx="3782060" cy="2235200"/>
-            <wp:effectExtent l="0" t="0" r="2540" b="0"/>
+            <wp:extent cx="4030345" cy="2381250"/>
+            <wp:effectExtent l="0" t="0" r="0" b="6350"/>
             <wp:wrapSquare wrapText="bothSides"/>
             <wp:docPr id="667923677" name="Picture 4"/>
             <wp:cNvGraphicFramePr>
@@ -35912,7 +35912,7 @@
                   <pic:spPr>
                     <a:xfrm>
                       <a:off x="0" y="0"/>
-                      <a:ext cx="3782060" cy="2235200"/>
+                      <a:ext cx="4030345" cy="2381250"/>
                     </a:xfrm>
                     <a:prstGeom prst="rect">
                       <a:avLst/>
@@ -35968,7 +35968,7 @@
           </w14:textOutline>
         </w:rPr>
         <w:drawing>
-          <wp:anchor distT="0" distB="0" distL="114300" distR="114300" simplePos="0" relativeHeight="251795456" behindDoc="0" locked="0" layoutInCell="1" allowOverlap="1" wp14:anchorId="0B869CDE" wp14:editId="1883409B">
+          <wp:anchor distT="0" distB="0" distL="114300" distR="114300" simplePos="0" relativeHeight="251795456" behindDoc="0" locked="0" layoutInCell="1" allowOverlap="1" wp14:anchorId="0B869CDE" wp14:editId="7F214147">
             <wp:simplePos x="0" y="0"/>
             <wp:positionH relativeFrom="margin">
               <wp:posOffset>2764155</wp:posOffset>
@@ -36092,6 +36092,8 @@
     <w:p>
       <w:pPr>
         <w:rPr>
+          <w:sz w:val="32"/>
+          <w:szCs w:val="32"/>
           <w:lang w:val="en-US"/>
         </w:rPr>
       </w:pPr>
@@ -36099,12 +36101,16 @@
         <w:rPr>
           <w:noProof/>
           <w:color w:val="538135" w:themeColor="accent6" w:themeShade="BF"/>
+          <w:sz w:val="32"/>
+          <w:szCs w:val="32"/>
         </w:rPr>
         <w:t>{% autogen-marker</w:t>
       </w:r>
       <w:r>
         <w:rPr>
           <w:noProof/>
+          <w:sz w:val="32"/>
+          <w:szCs w:val="32"/>
         </w:rPr>
         <w:t xml:space="preserve"> </w:t>
       </w:r>
@@ -36112,6 +36118,8 @@
         <w:rPr>
           <w:noProof/>
           <w:color w:val="C00000"/>
+          <w:sz w:val="32"/>
+          <w:szCs w:val="32"/>
         </w:rPr>
         <w:t>table-of-content</w:t>
       </w:r>
@@ -36119,6 +36127,8 @@
         <w:rPr>
           <w:noProof/>
           <w:color w:val="C00000"/>
+          <w:sz w:val="32"/>
+          <w:szCs w:val="32"/>
         </w:rPr>
         <w:t>s</w:t>
       </w:r>
@@ -36126,6 +36136,8 @@
         <w:rPr>
           <w:noProof/>
           <w:color w:val="00B0F0"/>
+          <w:sz w:val="32"/>
+          <w:szCs w:val="32"/>
         </w:rPr>
         <w:t>:depth(</w:t>
       </w:r>
@@ -36133,6 +36145,8 @@
         <w:rPr>
           <w:noProof/>
           <w:color w:val="00B0F0"/>
+          <w:sz w:val="32"/>
+          <w:szCs w:val="32"/>
         </w:rPr>
         <w:t>1</w:t>
       </w:r>
@@ -36140,6 +36154,8 @@
         <w:rPr>
           <w:noProof/>
           <w:color w:val="00B0F0"/>
+          <w:sz w:val="32"/>
+          <w:szCs w:val="32"/>
         </w:rPr>
         <w:t xml:space="preserve">) </w:t>
       </w:r>
@@ -36147,6 +36163,8 @@
         <w:rPr>
           <w:noProof/>
           <w:color w:val="538135" w:themeColor="accent6" w:themeShade="BF"/>
+          <w:sz w:val="32"/>
+          <w:szCs w:val="32"/>
         </w:rPr>
         <w:t>%}</w:t>
       </w:r>
@@ -36849,16 +36867,16 @@
         </w:rPr>
         <w:lastRenderedPageBreak/>
         <w:drawing>
-          <wp:anchor distT="0" distB="0" distL="114300" distR="114300" simplePos="0" relativeHeight="251814912" behindDoc="0" locked="0" layoutInCell="1" allowOverlap="1" wp14:anchorId="69FC942F" wp14:editId="7D6AD630">
+          <wp:anchor distT="0" distB="0" distL="114300" distR="114300" simplePos="0" relativeHeight="251814912" behindDoc="0" locked="0" layoutInCell="1" allowOverlap="1" wp14:anchorId="69FC942F" wp14:editId="5C40B582">
             <wp:simplePos x="0" y="0"/>
             <wp:positionH relativeFrom="margin">
-              <wp:posOffset>3566795</wp:posOffset>
+              <wp:posOffset>3562985</wp:posOffset>
             </wp:positionH>
             <wp:positionV relativeFrom="margin">
-              <wp:posOffset>-70485</wp:posOffset>
+              <wp:posOffset>-173990</wp:posOffset>
             </wp:positionV>
-            <wp:extent cx="3598545" cy="1961515"/>
-            <wp:effectExtent l="0" t="0" r="0" b="0"/>
+            <wp:extent cx="3730625" cy="2286000"/>
+            <wp:effectExtent l="0" t="0" r="3175" b="0"/>
             <wp:wrapSquare wrapText="bothSides"/>
             <wp:docPr id="1437916757" name="Picture 7" descr="A document with black lines&#10;&#10;Description automatically generated"/>
             <wp:cNvGraphicFramePr>
@@ -36886,7 +36904,7 @@
                   <pic:spPr>
                     <a:xfrm>
                       <a:off x="0" y="0"/>
-                      <a:ext cx="3598545" cy="1961515"/>
+                      <a:ext cx="3730625" cy="2286000"/>
                     </a:xfrm>
                     <a:prstGeom prst="rect">
                       <a:avLst/>
@@ -36906,22 +36924,25 @@
       </w:r>
       <w:r>
         <w:rPr>
+          <w:rFonts w:ascii="Calibri" w:hAnsi="Calibri"/>
           <w:noProof/>
-          <w:color w:val="4472C4" w:themeColor="accent1"/>
+          <w:color w:val="000000" w:themeColor="text1"/>
+          <w:sz w:val="32"/>
+          <w:szCs w:val="32"/>
         </w:rPr>
         <w:drawing>
-          <wp:anchor distT="0" distB="0" distL="114300" distR="114300" simplePos="0" relativeHeight="251823104" behindDoc="0" locked="0" layoutInCell="1" allowOverlap="1" wp14:anchorId="5E7CBFA4" wp14:editId="0878ACA1">
+          <wp:anchor distT="0" distB="0" distL="114300" distR="114300" simplePos="0" relativeHeight="251823104" behindDoc="0" locked="0" layoutInCell="1" allowOverlap="1" wp14:anchorId="472B586D" wp14:editId="77864C4A">
             <wp:simplePos x="0" y="0"/>
             <wp:positionH relativeFrom="margin">
-              <wp:posOffset>-316237</wp:posOffset>
+              <wp:posOffset>-410210</wp:posOffset>
             </wp:positionH>
             <wp:positionV relativeFrom="margin">
-              <wp:posOffset>-195380</wp:posOffset>
+              <wp:posOffset>-173990</wp:posOffset>
             </wp:positionV>
-            <wp:extent cx="3077845" cy="2303780"/>
-            <wp:effectExtent l="0" t="0" r="0" b="0"/>
+            <wp:extent cx="3385820" cy="2405380"/>
+            <wp:effectExtent l="0" t="0" r="5080" b="0"/>
             <wp:wrapSquare wrapText="bothSides"/>
-            <wp:docPr id="2059301683" name="Picture 2"/>
+            <wp:docPr id="33585349" name="Picture 2"/>
             <wp:cNvGraphicFramePr>
               <a:graphicFrameLocks xmlns:a="http://schemas.openxmlformats.org/drawingml/2006/main" noChangeAspect="1"/>
             </wp:cNvGraphicFramePr>
@@ -36929,7 +36950,7 @@
               <a:graphicData uri="http://schemas.openxmlformats.org/drawingml/2006/picture">
                 <pic:pic xmlns:pic="http://schemas.openxmlformats.org/drawingml/2006/picture">
                   <pic:nvPicPr>
-                    <pic:cNvPr id="2059301683" name="Picture 2059301683"/>
+                    <pic:cNvPr id="33585349" name="Picture 33585349"/>
                     <pic:cNvPicPr/>
                   </pic:nvPicPr>
                   <pic:blipFill>
@@ -36947,7 +36968,7 @@
                   <pic:spPr>
                     <a:xfrm>
                       <a:off x="0" y="0"/>
-                      <a:ext cx="3077845" cy="2303780"/>
+                      <a:ext cx="3385820" cy="2405380"/>
                     </a:xfrm>
                     <a:prstGeom prst="rect">
                       <a:avLst/>
@@ -36992,7 +37013,7 @@
           </w14:textOutline>
         </w:rPr>
         <w:drawing>
-          <wp:anchor distT="0" distB="0" distL="114300" distR="114300" simplePos="0" relativeHeight="251822080" behindDoc="0" locked="0" layoutInCell="1" allowOverlap="1" wp14:anchorId="59149EA1" wp14:editId="0B16E5C0">
+          <wp:anchor distT="0" distB="0" distL="114300" distR="114300" simplePos="0" relativeHeight="251822080" behindDoc="0" locked="0" layoutInCell="1" allowOverlap="1" wp14:anchorId="59149EA1" wp14:editId="09EA5DE8">
             <wp:simplePos x="0" y="0"/>
             <wp:positionH relativeFrom="margin">
               <wp:posOffset>2972691</wp:posOffset>
@@ -37143,6 +37164,17 @@
     </w:p>
     <w:p>
       <w:pPr>
+        <w:spacing w:line="259" w:lineRule="auto"/>
+        <w:rPr>
+          <w:rFonts w:ascii="Calibri" w:hAnsi="Calibri"/>
+          <w:color w:val="000000" w:themeColor="text1"/>
+          <w:sz w:val="32"/>
+          <w:szCs w:val="32"/>
+        </w:rPr>
+      </w:pPr>
+    </w:p>
+    <w:p>
+      <w:pPr>
         <w:ind w:left="-142" w:right="-613"/>
         <w:rPr>
           <w:rFonts w:asciiTheme="minorHAnsi" w:eastAsiaTheme="minorHAnsi" w:hAnsiTheme="minorHAnsi" w:cstheme="minorBidi"/>
@@ -37281,6 +37313,136 @@
           <w:lang w:val="en-US"/>
         </w:rPr>
       </w:pPr>
+      <w:r>
+        <w:rPr>
+          <w:noProof/>
+          <w:color w:val="4472C4" w:themeColor="accent1"/>
+          <w14:shadow w14:blurRad="38100" w14:dist="25400" w14:dir="5400000" w14:sx="100000" w14:sy="100000" w14:kx="0" w14:ky="0" w14:algn="ctr">
+            <w14:srgbClr w14:val="6E747A">
+              <w14:alpha w14:val="57000"/>
+            </w14:srgbClr>
+          </w14:shadow>
+          <w14:textOutline w14:w="0" w14:cap="flat" w14:cmpd="sng" w14:algn="ctr">
+            <w14:noFill/>
+            <w14:prstDash w14:val="solid"/>
+            <w14:round/>
+          </w14:textOutline>
+        </w:rPr>
+        <w:drawing>
+          <wp:anchor distT="0" distB="0" distL="114300" distR="114300" simplePos="0" relativeHeight="251813888" behindDoc="0" locked="0" layoutInCell="1" allowOverlap="1" wp14:anchorId="612008AA" wp14:editId="06125F9A">
+            <wp:simplePos x="0" y="0"/>
+            <wp:positionH relativeFrom="margin">
+              <wp:posOffset>3044274</wp:posOffset>
+            </wp:positionH>
+            <wp:positionV relativeFrom="margin">
+              <wp:posOffset>5779135</wp:posOffset>
+            </wp:positionV>
+            <wp:extent cx="433705" cy="222250"/>
+            <wp:effectExtent l="0" t="0" r="0" b="0"/>
+            <wp:wrapSquare wrapText="bothSides"/>
+            <wp:docPr id="1069881806" name="Picture 1069881806" descr="Icon&#10;&#10;Description automatically generated"/>
+            <wp:cNvGraphicFramePr>
+              <a:graphicFrameLocks xmlns:a="http://schemas.openxmlformats.org/drawingml/2006/main" noChangeAspect="1"/>
+            </wp:cNvGraphicFramePr>
+            <a:graphic xmlns:a="http://schemas.openxmlformats.org/drawingml/2006/main">
+              <a:graphicData uri="http://schemas.openxmlformats.org/drawingml/2006/picture">
+                <pic:pic xmlns:pic="http://schemas.openxmlformats.org/drawingml/2006/picture">
+                  <pic:nvPicPr>
+                    <pic:cNvPr id="1" name="Picture 1" descr="Icon&#10;&#10;Description automatically generated"/>
+                    <pic:cNvPicPr/>
+                  </pic:nvPicPr>
+                  <pic:blipFill>
+                    <a:blip r:embed="rId11" cstate="print">
+                      <a:extLst>
+                        <a:ext uri="{28A0092B-C50C-407E-A947-70E740481C1C}">
+                          <a14:useLocalDpi xmlns:a14="http://schemas.microsoft.com/office/drawing/2010/main" val="0"/>
+                        </a:ext>
+                      </a:extLst>
+                    </a:blip>
+                    <a:stretch>
+                      <a:fillRect/>
+                    </a:stretch>
+                  </pic:blipFill>
+                  <pic:spPr>
+                    <a:xfrm>
+                      <a:off x="0" y="0"/>
+                      <a:ext cx="433705" cy="222250"/>
+                    </a:xfrm>
+                    <a:prstGeom prst="rect">
+                      <a:avLst/>
+                    </a:prstGeom>
+                  </pic:spPr>
+                </pic:pic>
+              </a:graphicData>
+            </a:graphic>
+            <wp14:sizeRelH relativeFrom="margin">
+              <wp14:pctWidth>0</wp14:pctWidth>
+            </wp14:sizeRelH>
+          </wp:anchor>
+        </w:drawing>
+      </w:r>
+      <w:r>
+        <w:rPr>
+          <w:rFonts w:ascii="Calibri" w:hAnsi="Calibri"/>
+          <w:noProof/>
+          <w:color w:val="000000" w:themeColor="text1"/>
+        </w:rPr>
+        <w:drawing>
+          <wp:anchor distT="0" distB="0" distL="114300" distR="114300" simplePos="0" relativeHeight="251815936" behindDoc="0" locked="0" layoutInCell="1" allowOverlap="1" wp14:anchorId="40DA245B" wp14:editId="3C763CBE">
+            <wp:simplePos x="0" y="0"/>
+            <wp:positionH relativeFrom="margin">
+              <wp:posOffset>-411337</wp:posOffset>
+            </wp:positionH>
+            <wp:positionV relativeFrom="margin">
+              <wp:posOffset>4752975</wp:posOffset>
+            </wp:positionV>
+            <wp:extent cx="3458845" cy="1854835"/>
+            <wp:effectExtent l="0" t="0" r="0" b="0"/>
+            <wp:wrapSquare wrapText="bothSides"/>
+            <wp:docPr id="1552769353" name="Picture 8"/>
+            <wp:cNvGraphicFramePr>
+              <a:graphicFrameLocks xmlns:a="http://schemas.openxmlformats.org/drawingml/2006/main" noChangeAspect="1"/>
+            </wp:cNvGraphicFramePr>
+            <a:graphic xmlns:a="http://schemas.openxmlformats.org/drawingml/2006/main">
+              <a:graphicData uri="http://schemas.openxmlformats.org/drawingml/2006/picture">
+                <pic:pic xmlns:pic="http://schemas.openxmlformats.org/drawingml/2006/picture">
+                  <pic:nvPicPr>
+                    <pic:cNvPr id="1552769353" name="Picture 1552769353"/>
+                    <pic:cNvPicPr/>
+                  </pic:nvPicPr>
+                  <pic:blipFill>
+                    <a:blip r:embed="rId51" cstate="print">
+                      <a:extLst>
+                        <a:ext uri="{28A0092B-C50C-407E-A947-70E740481C1C}">
+                          <a14:useLocalDpi xmlns:a14="http://schemas.microsoft.com/office/drawing/2010/main" val="0"/>
+                        </a:ext>
+                      </a:extLst>
+                    </a:blip>
+                    <a:stretch>
+                      <a:fillRect/>
+                    </a:stretch>
+                  </pic:blipFill>
+                  <pic:spPr>
+                    <a:xfrm>
+                      <a:off x="0" y="0"/>
+                      <a:ext cx="3458845" cy="1854835"/>
+                    </a:xfrm>
+                    <a:prstGeom prst="rect">
+                      <a:avLst/>
+                    </a:prstGeom>
+                  </pic:spPr>
+                </pic:pic>
+              </a:graphicData>
+            </a:graphic>
+            <wp14:sizeRelH relativeFrom="margin">
+              <wp14:pctWidth>0</wp14:pctWidth>
+            </wp14:sizeRelH>
+            <wp14:sizeRelV relativeFrom="margin">
+              <wp14:pctHeight>0</wp14:pctHeight>
+            </wp14:sizeRelV>
+          </wp:anchor>
+        </w:drawing>
+      </w:r>
       <w:r>
         <w:rPr>
           <w:lang w:val="en-US"/>
@@ -37409,7 +37571,7 @@
                     <pic:cNvPicPr/>
                   </pic:nvPicPr>
                   <pic:blipFill>
-                    <a:blip r:embed="rId51" cstate="print">
+                    <a:blip r:embed="rId52" cstate="print">
                       <a:extLst>
                         <a:ext uri="{28A0092B-C50C-407E-A947-70E740481C1C}">
                           <a14:useLocalDpi xmlns:a14="http://schemas.microsoft.com/office/drawing/2010/main" val="0"/>
@@ -37452,299 +37614,6 @@
           <w:szCs w:val="32"/>
         </w:rPr>
       </w:pPr>
-      <w:r>
-        <w:rPr>
-          <w:rFonts w:ascii="Calibri" w:hAnsi="Calibri"/>
-          <w:noProof/>
-          <w:color w:val="000000" w:themeColor="text1"/>
-          <w:sz w:val="32"/>
-          <w:szCs w:val="32"/>
-        </w:rPr>
-        <w:drawing>
-          <wp:anchor distT="0" distB="0" distL="114300" distR="114300" simplePos="0" relativeHeight="251815936" behindDoc="0" locked="0" layoutInCell="1" allowOverlap="1" wp14:anchorId="40DA245B" wp14:editId="72BE2ACA">
-            <wp:simplePos x="0" y="0"/>
-            <wp:positionH relativeFrom="margin">
-              <wp:posOffset>-281940</wp:posOffset>
-            </wp:positionH>
-            <wp:positionV relativeFrom="margin">
-              <wp:posOffset>4752975</wp:posOffset>
-            </wp:positionV>
-            <wp:extent cx="3458845" cy="1854835"/>
-            <wp:effectExtent l="0" t="0" r="0" b="0"/>
-            <wp:wrapSquare wrapText="bothSides"/>
-            <wp:docPr id="1552769353" name="Picture 8"/>
-            <wp:cNvGraphicFramePr>
-              <a:graphicFrameLocks xmlns:a="http://schemas.openxmlformats.org/drawingml/2006/main" noChangeAspect="1"/>
-            </wp:cNvGraphicFramePr>
-            <a:graphic xmlns:a="http://schemas.openxmlformats.org/drawingml/2006/main">
-              <a:graphicData uri="http://schemas.openxmlformats.org/drawingml/2006/picture">
-                <pic:pic xmlns:pic="http://schemas.openxmlformats.org/drawingml/2006/picture">
-                  <pic:nvPicPr>
-                    <pic:cNvPr id="1552769353" name="Picture 1552769353"/>
-                    <pic:cNvPicPr/>
-                  </pic:nvPicPr>
-                  <pic:blipFill>
-                    <a:blip r:embed="rId52" cstate="print">
-                      <a:extLst>
-                        <a:ext uri="{28A0092B-C50C-407E-A947-70E740481C1C}">
-                          <a14:useLocalDpi xmlns:a14="http://schemas.microsoft.com/office/drawing/2010/main" val="0"/>
-                        </a:ext>
-                      </a:extLst>
-                    </a:blip>
-                    <a:stretch>
-                      <a:fillRect/>
-                    </a:stretch>
-                  </pic:blipFill>
-                  <pic:spPr>
-                    <a:xfrm>
-                      <a:off x="0" y="0"/>
-                      <a:ext cx="3458845" cy="1854835"/>
-                    </a:xfrm>
-                    <a:prstGeom prst="rect">
-                      <a:avLst/>
-                    </a:prstGeom>
-                  </pic:spPr>
-                </pic:pic>
-              </a:graphicData>
-            </a:graphic>
-            <wp14:sizeRelH relativeFrom="margin">
-              <wp14:pctWidth>0</wp14:pctWidth>
-            </wp14:sizeRelH>
-            <wp14:sizeRelV relativeFrom="margin">
-              <wp14:pctHeight>0</wp14:pctHeight>
-            </wp14:sizeRelV>
-          </wp:anchor>
-        </w:drawing>
-      </w:r>
-    </w:p>
-    <w:p>
-      <w:pPr>
-        <w:spacing w:line="259" w:lineRule="auto"/>
-        <w:rPr>
-          <w:rFonts w:ascii="Calibri" w:hAnsi="Calibri"/>
-          <w:color w:val="000000" w:themeColor="text1"/>
-          <w:sz w:val="32"/>
-          <w:szCs w:val="32"/>
-        </w:rPr>
-      </w:pPr>
-    </w:p>
-    <w:p>
-      <w:pPr>
-        <w:spacing w:line="259" w:lineRule="auto"/>
-        <w:rPr>
-          <w:rFonts w:ascii="Calibri" w:hAnsi="Calibri"/>
-          <w:color w:val="000000" w:themeColor="text1"/>
-          <w:sz w:val="32"/>
-          <w:szCs w:val="32"/>
-        </w:rPr>
-      </w:pPr>
-    </w:p>
-    <w:p>
-      <w:pPr>
-        <w:spacing w:line="259" w:lineRule="auto"/>
-        <w:rPr>
-          <w:rFonts w:ascii="Calibri" w:hAnsi="Calibri"/>
-          <w:color w:val="000000" w:themeColor="text1"/>
-          <w:sz w:val="32"/>
-          <w:szCs w:val="32"/>
-        </w:rPr>
-      </w:pPr>
-    </w:p>
-    <w:p>
-      <w:pPr>
-        <w:spacing w:line="259" w:lineRule="auto"/>
-        <w:rPr>
-          <w:rFonts w:ascii="Calibri" w:hAnsi="Calibri"/>
-          <w:color w:val="000000" w:themeColor="text1"/>
-          <w:sz w:val="32"/>
-          <w:szCs w:val="32"/>
-        </w:rPr>
-      </w:pPr>
-    </w:p>
-    <w:p>
-      <w:pPr>
-        <w:spacing w:line="259" w:lineRule="auto"/>
-        <w:rPr>
-          <w:rFonts w:ascii="Calibri" w:hAnsi="Calibri"/>
-          <w:color w:val="000000" w:themeColor="text1"/>
-          <w:sz w:val="32"/>
-          <w:szCs w:val="32"/>
-        </w:rPr>
-      </w:pPr>
-    </w:p>
-    <w:p>
-      <w:pPr>
-        <w:spacing w:line="259" w:lineRule="auto"/>
-        <w:rPr>
-          <w:rFonts w:ascii="Calibri" w:hAnsi="Calibri"/>
-          <w:color w:val="000000" w:themeColor="text1"/>
-          <w:sz w:val="32"/>
-          <w:szCs w:val="32"/>
-        </w:rPr>
-      </w:pPr>
-    </w:p>
-    <w:p>
-      <w:pPr>
-        <w:spacing w:line="259" w:lineRule="auto"/>
-        <w:rPr>
-          <w:rFonts w:ascii="Calibri" w:hAnsi="Calibri"/>
-          <w:color w:val="000000" w:themeColor="text1"/>
-          <w:sz w:val="32"/>
-          <w:szCs w:val="32"/>
-        </w:rPr>
-      </w:pPr>
-    </w:p>
-    <w:p>
-      <w:pPr>
-        <w:spacing w:line="259" w:lineRule="auto"/>
-        <w:rPr>
-          <w:rFonts w:ascii="Calibri" w:hAnsi="Calibri"/>
-          <w:color w:val="000000" w:themeColor="text1"/>
-          <w:sz w:val="32"/>
-          <w:szCs w:val="32"/>
-        </w:rPr>
-      </w:pPr>
-    </w:p>
-    <w:p>
-      <w:pPr>
-        <w:spacing w:line="259" w:lineRule="auto"/>
-        <w:rPr>
-          <w:rFonts w:ascii="Calibri" w:hAnsi="Calibri"/>
-          <w:color w:val="000000" w:themeColor="text1"/>
-          <w:sz w:val="32"/>
-          <w:szCs w:val="32"/>
-        </w:rPr>
-      </w:pPr>
-      <w:r>
-        <w:rPr>
-          <w:noProof/>
-          <w:color w:val="4472C4" w:themeColor="accent1"/>
-          <w14:shadow w14:blurRad="38100" w14:dist="25400" w14:dir="5400000" w14:sx="100000" w14:sy="100000" w14:kx="0" w14:ky="0" w14:algn="ctr">
-            <w14:srgbClr w14:val="6E747A">
-              <w14:alpha w14:val="57000"/>
-            </w14:srgbClr>
-          </w14:shadow>
-          <w14:textOutline w14:w="0" w14:cap="flat" w14:cmpd="sng" w14:algn="ctr">
-            <w14:noFill/>
-            <w14:prstDash w14:val="solid"/>
-            <w14:round/>
-          </w14:textOutline>
-        </w:rPr>
-        <w:drawing>
-          <wp:anchor distT="0" distB="0" distL="114300" distR="114300" simplePos="0" relativeHeight="251817984" behindDoc="0" locked="0" layoutInCell="1" allowOverlap="1" wp14:anchorId="0D1381AF" wp14:editId="72E660A7">
-            <wp:simplePos x="0" y="0"/>
-            <wp:positionH relativeFrom="margin">
-              <wp:posOffset>3225246</wp:posOffset>
-            </wp:positionH>
-            <wp:positionV relativeFrom="margin">
-              <wp:posOffset>5558790</wp:posOffset>
-            </wp:positionV>
-            <wp:extent cx="468630" cy="222250"/>
-            <wp:effectExtent l="0" t="0" r="1270" b="0"/>
-            <wp:wrapSquare wrapText="bothSides"/>
-            <wp:docPr id="1628709300" name="Picture 1628709300" descr="Icon&#10;&#10;Description automatically generated"/>
-            <wp:cNvGraphicFramePr>
-              <a:graphicFrameLocks xmlns:a="http://schemas.openxmlformats.org/drawingml/2006/main" noChangeAspect="1"/>
-            </wp:cNvGraphicFramePr>
-            <a:graphic xmlns:a="http://schemas.openxmlformats.org/drawingml/2006/main">
-              <a:graphicData uri="http://schemas.openxmlformats.org/drawingml/2006/picture">
-                <pic:pic xmlns:pic="http://schemas.openxmlformats.org/drawingml/2006/picture">
-                  <pic:nvPicPr>
-                    <pic:cNvPr id="1" name="Picture 1" descr="Icon&#10;&#10;Description automatically generated"/>
-                    <pic:cNvPicPr/>
-                  </pic:nvPicPr>
-                  <pic:blipFill>
-                    <a:blip r:embed="rId11" cstate="print">
-                      <a:extLst>
-                        <a:ext uri="{28A0092B-C50C-407E-A947-70E740481C1C}">
-                          <a14:useLocalDpi xmlns:a14="http://schemas.microsoft.com/office/drawing/2010/main" val="0"/>
-                        </a:ext>
-                      </a:extLst>
-                    </a:blip>
-                    <a:stretch>
-                      <a:fillRect/>
-                    </a:stretch>
-                  </pic:blipFill>
-                  <pic:spPr>
-                    <a:xfrm>
-                      <a:off x="0" y="0"/>
-                      <a:ext cx="468630" cy="222250"/>
-                    </a:xfrm>
-                    <a:prstGeom prst="rect">
-                      <a:avLst/>
-                    </a:prstGeom>
-                  </pic:spPr>
-                </pic:pic>
-              </a:graphicData>
-            </a:graphic>
-          </wp:anchor>
-        </w:drawing>
-      </w:r>
-      <w:r>
-        <w:rPr>
-          <w:noProof/>
-          <w:color w:val="4472C4" w:themeColor="accent1"/>
-          <w14:shadow w14:blurRad="38100" w14:dist="25400" w14:dir="5400000" w14:sx="100000" w14:sy="100000" w14:kx="0" w14:ky="0" w14:algn="ctr">
-            <w14:srgbClr w14:val="6E747A">
-              <w14:alpha w14:val="57000"/>
-            </w14:srgbClr>
-          </w14:shadow>
-          <w14:textOutline w14:w="0" w14:cap="flat" w14:cmpd="sng" w14:algn="ctr">
-            <w14:noFill/>
-            <w14:prstDash w14:val="solid"/>
-            <w14:round/>
-          </w14:textOutline>
-        </w:rPr>
-        <w:drawing>
-          <wp:anchor distT="0" distB="0" distL="114300" distR="114300" simplePos="0" relativeHeight="251813888" behindDoc="0" locked="0" layoutInCell="1" allowOverlap="1" wp14:anchorId="612008AA" wp14:editId="06A7EAC6">
-            <wp:simplePos x="0" y="0"/>
-            <wp:positionH relativeFrom="margin">
-              <wp:posOffset>3022600</wp:posOffset>
-            </wp:positionH>
-            <wp:positionV relativeFrom="margin">
-              <wp:posOffset>766445</wp:posOffset>
-            </wp:positionV>
-            <wp:extent cx="468630" cy="222250"/>
-            <wp:effectExtent l="0" t="0" r="1270" b="0"/>
-            <wp:wrapSquare wrapText="bothSides"/>
-            <wp:docPr id="1069881806" name="Picture 1069881806" descr="Icon&#10;&#10;Description automatically generated"/>
-            <wp:cNvGraphicFramePr>
-              <a:graphicFrameLocks xmlns:a="http://schemas.openxmlformats.org/drawingml/2006/main" noChangeAspect="1"/>
-            </wp:cNvGraphicFramePr>
-            <a:graphic xmlns:a="http://schemas.openxmlformats.org/drawingml/2006/main">
-              <a:graphicData uri="http://schemas.openxmlformats.org/drawingml/2006/picture">
-                <pic:pic xmlns:pic="http://schemas.openxmlformats.org/drawingml/2006/picture">
-                  <pic:nvPicPr>
-                    <pic:cNvPr id="1" name="Picture 1" descr="Icon&#10;&#10;Description automatically generated"/>
-                    <pic:cNvPicPr/>
-                  </pic:nvPicPr>
-                  <pic:blipFill>
-                    <a:blip r:embed="rId11" cstate="print">
-                      <a:extLst>
-                        <a:ext uri="{28A0092B-C50C-407E-A947-70E740481C1C}">
-                          <a14:useLocalDpi xmlns:a14="http://schemas.microsoft.com/office/drawing/2010/main" val="0"/>
-                        </a:ext>
-                      </a:extLst>
-                    </a:blip>
-                    <a:stretch>
-                      <a:fillRect/>
-                    </a:stretch>
-                  </pic:blipFill>
-                  <pic:spPr>
-                    <a:xfrm>
-                      <a:off x="0" y="0"/>
-                      <a:ext cx="468630" cy="222250"/>
-                    </a:xfrm>
-                    <a:prstGeom prst="rect">
-                      <a:avLst/>
-                    </a:prstGeom>
-                  </pic:spPr>
-                </pic:pic>
-              </a:graphicData>
-            </a:graphic>
-          </wp:anchor>
-        </w:drawing>
-      </w:r>
     </w:p>
     <w:sectPr>
       <w:footerReference w:type="even" r:id="rId53"/>
@@ -37954,15 +37823,15 @@
         <v:path o:extrusionok="f" gradientshapeok="t" o:connecttype="rect"/>
         <o:lock v:ext="edit" aspectratio="t"/>
       </v:shapetype>
-      <v:shape id="_x0000_i1054" type="#_x0000_t75" alt="Shape, circle&#13;&#13;&#13;&#13;&#13;&#13;&#13;&#13;&#13;&#13;&#13;&#13;&#13;&#13;&#13;&#13;&#13;&#13;&#13;&#13;&#13;&#13;&#13;&#13;&#13;&#13;&#10;&#13;&#13;&#13;&#13;&#13;&#13;&#13;&#13;&#13;&#13;&#13;&#13;&#13;&#13;&#13;&#13;&#13;&#13;&#13;&#13;&#13;&#13;&#13;&#13;&#13;&#13;&#10;Description automatically generated" style="width:16.6pt;height:12.05pt;visibility:visible;mso-wrap-style:square" o:bullet="t">
-        <v:imagedata r:id="rId1" o:title="Shape, circle&#13;&#13;&#13;&#13;&#13;&#13;&#13;&#13;&#13;&#13;&#13;&#13;&#13;&#13;&#13;&#13;&#13;&#13;&#13;&#13;&#13;&#13;&#13;&#13;&#13;&#13;&#10;&#13;&#13;&#13;&#13;&#13;&#13;&#13;&#13;&#13;&#13;&#13;&#13;&#13;&#13;&#13;&#13;&#13;&#13;&#13;&#13;&#13;&#13;&#13;&#13;&#13;&#13;&#10;Description automatically generated"/>
+      <v:shape id="_x0000_i1078" type="#_x0000_t75" alt="Shape, circle&#13;&#13;&#13;&#13;&#13;&#13;&#13;&#13;&#13;&#13;&#13;&#13;&#13;&#13;&#13;&#13;&#13;&#13;&#13;&#13;&#13;&#13;&#13;&#13;&#13;&#13;&#13;&#13;&#10;&#13;&#13;&#13;&#13;&#13;&#13;&#13;&#13;&#13;&#13;&#13;&#13;&#13;&#13;&#13;&#13;&#13;&#13;&#13;&#13;&#13;&#13;&#13;&#13;&#13;&#13;&#13;&#13;&#10;Description automatically generated" style="width:16.5pt;height:12pt;visibility:visible;mso-wrap-style:square" o:bullet="t">
+        <v:imagedata r:id="rId1" o:title="Shape, circle&#13;&#13;&#13;&#13;&#13;&#13;&#13;&#13;&#13;&#13;&#13;&#13;&#13;&#13;&#13;&#13;&#13;&#13;&#13;&#13;&#13;&#13;&#13;&#13;&#13;&#13;&#13;&#13;&#10;&#13;&#13;&#13;&#13;&#13;&#13;&#13;&#13;&#13;&#13;&#13;&#13;&#13;&#13;&#13;&#13;&#13;&#13;&#13;&#13;&#13;&#13;&#13;&#13;&#13;&#13;&#13;&#13;&#10;Description automatically generated"/>
       </v:shape>
     </w:pict>
   </w:numPicBullet>
   <w:numPicBullet w:numPicBulletId="1">
     <w:pict>
-      <v:shape id="_x0000_i1055" type="#_x0000_t75" alt="Icon&#13;&#13;&#13;&#13;&#13;&#13;&#13;&#13;&#13;&#13;&#13;&#13;&#13;&#13;&#13;&#13;&#13;&#13;&#13;&#13;&#13;&#13;&#13;&#13;&#10;&#13;&#13;&#13;&#13;&#13;&#13;&#13;&#13;&#13;&#13;&#13;&#13;&#13;&#13;&#13;&#13;&#13;&#13;&#13;&#13;&#13;&#13;&#13;&#13;&#10;Description automatically generated" style="width:44.5pt;height:33.95pt;visibility:visible;mso-wrap-style:square" o:bullet="t">
-        <v:imagedata r:id="rId2" o:title="Icon&#13;&#13;&#13;&#13;&#13;&#13;&#13;&#13;&#13;&#13;&#13;&#13;&#13;&#13;&#13;&#13;&#13;&#13;&#13;&#13;&#13;&#13;&#13;&#13;&#10;&#13;&#13;&#13;&#13;&#13;&#13;&#13;&#13;&#13;&#13;&#13;&#13;&#13;&#13;&#13;&#13;&#13;&#13;&#13;&#13;&#13;&#13;&#13;&#13;&#10;Description automatically generated"/>
+      <v:shape id="_x0000_i1079" type="#_x0000_t75" alt="Icon&#13;&#13;&#13;&#13;&#13;&#13;&#13;&#13;&#13;&#13;&#13;&#13;&#13;&#13;&#13;&#13;&#13;&#13;&#13;&#13;&#13;&#13;&#13;&#13;&#13;&#13;&#10;&#13;&#13;&#13;&#13;&#13;&#13;&#13;&#13;&#13;&#13;&#13;&#13;&#13;&#13;&#13;&#13;&#13;&#13;&#13;&#13;&#13;&#13;&#13;&#13;&#13;&#13;&#10;Description automatically generated" style="width:44.25pt;height:34.15pt;visibility:visible;mso-wrap-style:square" o:bullet="t">
+        <v:imagedata r:id="rId2" o:title="Icon&#13;&#13;&#13;&#13;&#13;&#13;&#13;&#13;&#13;&#13;&#13;&#13;&#13;&#13;&#13;&#13;&#13;&#13;&#13;&#13;&#13;&#13;&#13;&#13;&#13;&#13;&#10;&#13;&#13;&#13;&#13;&#13;&#13;&#13;&#13;&#13;&#13;&#13;&#13;&#13;&#13;&#13;&#13;&#13;&#13;&#13;&#13;&#13;&#13;&#13;&#13;&#13;&#13;&#10;Description automatically generated"/>
       </v:shape>
     </w:pict>
   </w:numPicBullet>
@@ -40531,6 +40400,10 @@
 </file>
 
 <file path=customXml/item1.xml><?xml version="1.0" encoding="utf-8"?>
+<b:Sources xmlns:b="http://schemas.openxmlformats.org/officeDocument/2006/bibliography" xmlns="http://schemas.openxmlformats.org/officeDocument/2006/bibliography" SelectedStyle="/APASixthEditionOfficeOnline.xsl" StyleName="APA" Version="6"/>
+</file>
+
+<file path=customXml/item2.xml><?xml version="1.0" encoding="utf-8"?>
 <p:properties xmlns:p="http://schemas.microsoft.com/office/2006/metadata/properties" xmlns:xsi="http://www.w3.org/2001/XMLSchema-instance" xmlns:pc="http://schemas.microsoft.com/office/infopath/2007/PartnerControls">
   <documentManagement>
     <_Flow_SignoffStatus xmlns="aab61444-553f-457f-a1db-67639d445603" xsi:nil="true"/>
@@ -40542,7 +40415,16 @@
 </p:properties>
 </file>
 
-<file path=customXml/item2.xml><?xml version="1.0" encoding="utf-8"?>
+<file path=customXml/item3.xml><?xml version="1.0" encoding="utf-8"?>
+<?mso-contentType ?>
+<FormTemplates xmlns="http://schemas.microsoft.com/sharepoint/v3/contenttype/forms">
+  <Display>DocumentLibraryForm</Display>
+  <Edit>DocumentLibraryForm</Edit>
+  <New>DocumentLibraryForm</New>
+</FormTemplates>
+</file>
+
+<file path=customXml/item4.xml><?xml version="1.0" encoding="utf-8"?>
 <ct:contentTypeSchema xmlns:ct="http://schemas.microsoft.com/office/2006/metadata/contentType" xmlns:ma="http://schemas.microsoft.com/office/2006/metadata/properties/metaAttributes" ct:_="" ma:_="" ma:contentTypeName="Document" ma:contentTypeID="0x010100C43361956DF0094E8CC67B382F5A293E" ma:contentTypeVersion="15" ma:contentTypeDescription="Create a new document." ma:contentTypeScope="" ma:versionID="1328e33e4c04c01d7ccc8a8a57fc2a68">
   <xsd:schema xmlns:xsd="http://www.w3.org/2001/XMLSchema" xmlns:xs="http://www.w3.org/2001/XMLSchema" xmlns:p="http://schemas.microsoft.com/office/2006/metadata/properties" xmlns:ns2="aab61444-553f-457f-a1db-67639d445603" xmlns:ns3="90bb68d2-36a7-4862-9fdd-843637a2a29d" targetNamespace="http://schemas.microsoft.com/office/2006/metadata/properties" ma:root="true" ma:fieldsID="587a21dc0a31b8f1ed68571802e9d43a" ns2:_="" ns3:_="">
     <xsd:import namespace="aab61444-553f-457f-a1db-67639d445603"/>
@@ -40779,20 +40661,15 @@
 </ct:contentTypeSchema>
 </file>
 
-<file path=customXml/item3.xml><?xml version="1.0" encoding="utf-8"?>
-<?mso-contentType ?>
-<FormTemplates xmlns="http://schemas.microsoft.com/sharepoint/v3/contenttype/forms">
-  <Display>DocumentLibraryForm</Display>
-  <Edit>DocumentLibraryForm</Edit>
-  <New>DocumentLibraryForm</New>
-</FormTemplates>
+<file path=customXml/itemProps1.xml><?xml version="1.0" encoding="utf-8"?>
+<ds:datastoreItem xmlns:ds="http://schemas.openxmlformats.org/officeDocument/2006/customXml" ds:itemID="{324E9110-5860-604A-8CA9-C6D777D77D4D}">
+  <ds:schemaRefs>
+    <ds:schemaRef ds:uri="http://schemas.openxmlformats.org/officeDocument/2006/bibliography"/>
+  </ds:schemaRefs>
+</ds:datastoreItem>
 </file>
 
-<file path=customXml/item4.xml><?xml version="1.0" encoding="utf-8"?>
-<b:Sources xmlns:b="http://schemas.openxmlformats.org/officeDocument/2006/bibliography" xmlns="http://schemas.openxmlformats.org/officeDocument/2006/bibliography" SelectedStyle="/APASixthEditionOfficeOnline.xsl" StyleName="APA" Version="6"/>
-</file>
-
-<file path=customXml/itemProps1.xml><?xml version="1.0" encoding="utf-8"?>
+<file path=customXml/itemProps2.xml><?xml version="1.0" encoding="utf-8"?>
 <ds:datastoreItem xmlns:ds="http://schemas.openxmlformats.org/officeDocument/2006/customXml" ds:itemID="{8D2AFFAC-7A61-48CC-B559-B31CD5662BB6}">
   <ds:schemaRefs>
     <ds:schemaRef ds:uri="http://schemas.microsoft.com/office/2006/metadata/properties"/>
@@ -40802,7 +40679,15 @@
 </ds:datastoreItem>
 </file>
 
-<file path=customXml/itemProps2.xml><?xml version="1.0" encoding="utf-8"?>
+<file path=customXml/itemProps3.xml><?xml version="1.0" encoding="utf-8"?>
+<ds:datastoreItem xmlns:ds="http://schemas.openxmlformats.org/officeDocument/2006/customXml" ds:itemID="{3D8FF9BC-2A5E-456A-A867-0EB5D2BE4D00}">
+  <ds:schemaRefs>
+    <ds:schemaRef ds:uri="http://schemas.microsoft.com/sharepoint/v3/contenttype/forms"/>
+  </ds:schemaRefs>
+</ds:datastoreItem>
+</file>
+
+<file path=customXml/itemProps4.xml><?xml version="1.0" encoding="utf-8"?>
 <ds:datastoreItem xmlns:ds="http://schemas.openxmlformats.org/officeDocument/2006/customXml" ds:itemID="{CAAEF86F-834E-4037-B241-C326FF069BB7}">
   <ds:schemaRefs>
     <ds:schemaRef ds:uri="http://schemas.microsoft.com/office/2006/metadata/contentType"/>
@@ -40819,20 +40704,4 @@
     <ds:schemaRef ds:uri="http://schemas.microsoft.com/internal/obd"/>
   </ds:schemaRefs>
 </ds:datastoreItem>
-</file>
-
-<file path=customXml/itemProps3.xml><?xml version="1.0" encoding="utf-8"?>
-<ds:datastoreItem xmlns:ds="http://schemas.openxmlformats.org/officeDocument/2006/customXml" ds:itemID="{3D8FF9BC-2A5E-456A-A867-0EB5D2BE4D00}">
-  <ds:schemaRefs>
-    <ds:schemaRef ds:uri="http://schemas.microsoft.com/sharepoint/v3/contenttype/forms"/>
-  </ds:schemaRefs>
-</ds:datastoreItem>
-</file>
-
-<file path=customXml/itemProps4.xml><?xml version="1.0" encoding="utf-8"?>
-<ds:datastoreItem xmlns:ds="http://schemas.openxmlformats.org/officeDocument/2006/customXml" ds:itemID="{324E9110-5860-604A-8CA9-C6D777D77D4D}">
-  <ds:schemaRefs>
-    <ds:schemaRef ds:uri="http://schemas.openxmlformats.org/officeDocument/2006/bibliography"/>
-  </ds:schemaRefs>
-</ds:datastoreItem>
 </file>
</xml_diff>

<commit_message>
added nested and roman list examples
</commit_message>
<xml_diff>
--- a/src/pages/overview/document-generation-api/docgenTemplateDocumentation.docx
+++ b/src/pages/overview/document-generation-api/docgenTemplateDocumentation.docx
@@ -3626,7 +3626,7 @@
           </w14:textOutline>
         </w:rPr>
         <w:drawing>
-          <wp:inline distT="0" distB="0" distL="0" distR="0" wp14:anchorId="02A0EE15" wp14:editId="186F509E">
+          <wp:inline distT="0" distB="0" distL="0" distR="0" wp14:anchorId="02A0EE15" wp14:editId="0820F3A2">
             <wp:extent cx="468000" cy="223200"/>
             <wp:effectExtent l="0" t="0" r="1905" b="0"/>
             <wp:docPr id="3" name="Picture 3" descr="Icon&#10;&#10;Description automatically generated"/>
@@ -4970,7 +4970,7 @@
           </w14:textOutline>
         </w:rPr>
         <w:drawing>
-          <wp:inline distT="0" distB="0" distL="0" distR="0" wp14:anchorId="2307EEAB" wp14:editId="4AD9967F">
+          <wp:inline distT="0" distB="0" distL="0" distR="0" wp14:anchorId="2307EEAB" wp14:editId="6597B5A9">
             <wp:extent cx="460678" cy="222059"/>
             <wp:effectExtent l="0" t="0" r="0" b="3175"/>
             <wp:docPr id="94" name="Picture 94" descr="Icon&#10;&#10;Description automatically generated"/>
@@ -7476,7 +7476,7 @@
           </w14:textOutline>
         </w:rPr>
         <w:drawing>
-          <wp:inline distT="0" distB="0" distL="0" distR="0" wp14:anchorId="468839ED" wp14:editId="15BB3B2B">
+          <wp:inline distT="0" distB="0" distL="0" distR="0" wp14:anchorId="468839ED" wp14:editId="5CE202F1">
             <wp:extent cx="467818" cy="222250"/>
             <wp:effectExtent l="0" t="0" r="2540" b="0"/>
             <wp:docPr id="33" name="Picture 33" descr="Icon&#10;&#10;Description automatically generated"/>
@@ -9444,9 +9444,14 @@
         <w:rPr>
           <w:noProof/>
         </w:rPr>
-        <w:pict w14:anchorId="16FD0890">
-          <v:shape id="Picture 10" o:spid="_x0000_i1025" type="#_x0000_t75" alt="Shape, circle&#13;&#13;&#13;&#13;&#13;&#13;&#13;&#13;&#13;&#13;&#13;&#13;&#13;&#13;&#13;&#13;&#13;&#13;&#13;&#13;&#13;&#13;&#13;&#13;&#13;&#10;&#13;&#13;&#13;&#13;&#13;&#13;&#13;&#13;&#13;&#13;&#13;&#13;&#13;&#13;&#13;&#13;&#13;&#13;&#13;&#13;&#13;&#13;&#13;&#13;&#13;&#10;Description automatically generated" style="width:7.75pt;height:7.75pt;rotation:90;visibility:visible;mso-wrap-style:square;mso-width-percent:0;mso-height-percent:0;mso-width-percent:0;mso-height-percent:0">
-            <v:imagedata r:id="rId14" o:title="Shape, circle&#13;&#13;&#13;&#13;&#13;&#13;&#13;&#13;&#13;&#13;&#13;&#13;&#13;&#13;&#13;&#13;&#13;&#13;&#13;&#13;&#13;&#13;&#13;&#13;&#13;&#10;&#13;&#13;&#13;&#13;&#13;&#13;&#13;&#13;&#13;&#13;&#13;&#13;&#13;&#13;&#13;&#13;&#13;&#13;&#13;&#13;&#13;&#13;&#13;&#13;&#13;&#10;Description automatically generated"/>
+      </w:r>
+      <w:r>
+        <w:rPr>
+          <w:noProof/>
+        </w:rPr>
+        <w:pict w14:anchorId="2B7F68D3">
+          <v:shape id="_x0000_i1034" type="#_x0000_t75" alt="Shape, circle&#13;&#13;&#13;&#13;&#13;&#13;&#13;&#13;&#13;&#13;&#13;&#13;&#13;&#13;&#13;&#13;&#13;&#13;&#13;&#13;&#13;&#13;&#13;&#13;&#13;&#13;&#10;&#13;&#13;&#13;&#13;&#13;&#13;&#13;&#13;&#13;&#13;&#13;&#13;&#13;&#13;&#13;&#13;&#13;&#13;&#13;&#13;&#13;&#13;&#13;&#13;&#13;&#13;&#10;Description automatically generated" style="width:7.75pt;height:7.75pt;rotation:90;visibility:visible;mso-wrap-style:square;mso-width-percent:0;mso-height-percent:0;mso-width-percent:0;mso-height-percent:0">
+            <v:imagedata r:id="rId14" o:title="Shape, circle&#13;&#13;&#13;&#13;&#13;&#13;&#13;&#13;&#13;&#13;&#13;&#13;&#13;&#13;&#13;&#13;&#13;&#13;&#13;&#13;&#13;&#13;&#13;&#13;&#13;&#13;&#10;&#13;&#13;&#13;&#13;&#13;&#13;&#13;&#13;&#13;&#13;&#13;&#13;&#13;&#13;&#13;&#13;&#13;&#13;&#13;&#13;&#13;&#13;&#13;&#13;&#13;&#13;&#10;Description automatically generated"/>
             <o:lock v:ext="edit" aspectratio="f"/>
           </v:shape>
         </w:pict>
@@ -9880,7 +9885,7 @@
           <w:noProof/>
         </w:rPr>
         <w:drawing>
-          <wp:inline distT="0" distB="0" distL="0" distR="0" wp14:anchorId="15731AE8" wp14:editId="66F0EE57">
+          <wp:inline distT="0" distB="0" distL="0" distR="0" wp14:anchorId="15731AE8" wp14:editId="7E24B02F">
             <wp:extent cx="89750" cy="93407"/>
             <wp:effectExtent l="0" t="1905" r="0" b="0"/>
             <wp:docPr id="8" name="Picture 10" descr="Shape, circle&#10;&#10;Description automatically generated"/>
@@ -11173,7 +11178,7 @@
           <w:color w:val="000000" w:themeColor="text1"/>
         </w:rPr>
         <w:drawing>
-          <wp:inline distT="0" distB="0" distL="0" distR="0" wp14:anchorId="1D14452F" wp14:editId="789428DF">
+          <wp:inline distT="0" distB="0" distL="0" distR="0" wp14:anchorId="1D14452F" wp14:editId="017B9C38">
             <wp:extent cx="3276671" cy="760730"/>
             <wp:effectExtent l="0" t="0" r="0" b="1270"/>
             <wp:docPr id="13" name="Picture 13" descr="Table&#10;&#10;Description automatically generated"/>
@@ -11266,7 +11271,7 @@
           <w:color w:val="000000" w:themeColor="text1"/>
         </w:rPr>
         <w:drawing>
-          <wp:inline distT="0" distB="0" distL="0" distR="0" wp14:anchorId="1727092A" wp14:editId="3ED7D1B0">
+          <wp:inline distT="0" distB="0" distL="0" distR="0" wp14:anchorId="1727092A" wp14:editId="181BE70D">
             <wp:extent cx="2393244" cy="837420"/>
             <wp:effectExtent l="0" t="0" r="0" b="1270"/>
             <wp:docPr id="21" name="Picture 21" descr="Graphical user interface, text, application&#10;&#10;Description automatically generated"/>
@@ -11542,7 +11547,7 @@
           <w:color w:val="000000" w:themeColor="text1"/>
         </w:rPr>
         <w:drawing>
-          <wp:inline distT="0" distB="0" distL="0" distR="0" wp14:anchorId="51D75712" wp14:editId="501488FA">
+          <wp:inline distT="0" distB="0" distL="0" distR="0" wp14:anchorId="51D75712" wp14:editId="225453B4">
             <wp:extent cx="3276671" cy="760730"/>
             <wp:effectExtent l="0" t="0" r="0" b="1270"/>
             <wp:docPr id="26" name="Picture 26" descr="Table&#10;&#10;Description automatically generated"/>
@@ -31285,7 +31290,7 @@
           <w:noProof/>
         </w:rPr>
         <w:drawing>
-          <wp:anchor distT="0" distB="0" distL="114300" distR="114300" simplePos="0" relativeHeight="251681792" behindDoc="1" locked="0" layoutInCell="1" allowOverlap="1" wp14:anchorId="06A4F7DD" wp14:editId="02E2C10C">
+          <wp:anchor distT="0" distB="0" distL="114300" distR="114300" simplePos="0" relativeHeight="251681792" behindDoc="1" locked="0" layoutInCell="1" allowOverlap="1" wp14:anchorId="06A4F7DD" wp14:editId="3CC31047">
             <wp:simplePos x="0" y="0"/>
             <wp:positionH relativeFrom="column">
               <wp:posOffset>4179487</wp:posOffset>
@@ -31367,7 +31372,7 @@
           </w14:textOutline>
         </w:rPr>
         <w:drawing>
-          <wp:inline distT="0" distB="0" distL="0" distR="0" wp14:anchorId="71918464" wp14:editId="2B735724">
+          <wp:inline distT="0" distB="0" distL="0" distR="0" wp14:anchorId="71918464" wp14:editId="51F19A8E">
             <wp:extent cx="468630" cy="222636"/>
             <wp:effectExtent l="0" t="0" r="1270" b="0"/>
             <wp:docPr id="15" name="Picture 15" descr="Icon&#10;&#10;Description automatically generated"/>
@@ -31694,7 +31699,7 @@
           <w:color w:val="2F5496" w:themeColor="accent1" w:themeShade="BF"/>
         </w:rPr>
         <w:drawing>
-          <wp:inline distT="0" distB="0" distL="0" distR="0" wp14:anchorId="209BF75C" wp14:editId="7F3B9295">
+          <wp:inline distT="0" distB="0" distL="0" distR="0" wp14:anchorId="209BF75C" wp14:editId="6D1B78AE">
             <wp:extent cx="5556885" cy="1740642"/>
             <wp:effectExtent l="0" t="0" r="5715" b="0"/>
             <wp:docPr id="52" name="Picture 52"/>
@@ -32125,7 +32130,7 @@
           <w:color w:val="000000" w:themeColor="text1"/>
         </w:rPr>
         <w:drawing>
-          <wp:inline distT="0" distB="0" distL="0" distR="0" wp14:anchorId="1EF6373C" wp14:editId="4C33EDEE">
+          <wp:inline distT="0" distB="0" distL="0" distR="0" wp14:anchorId="1EF6373C" wp14:editId="5BF5506E">
             <wp:extent cx="4726771" cy="717331"/>
             <wp:effectExtent l="0" t="0" r="0" b="0"/>
             <wp:docPr id="82" name="Picture 82" descr="Text&#10;&#10;Description automatically generated"/>
@@ -32289,7 +32294,7 @@
           <w:noProof/>
         </w:rPr>
         <w:drawing>
-          <wp:inline distT="0" distB="0" distL="0" distR="0" wp14:anchorId="29DDC49C" wp14:editId="38631546">
+          <wp:inline distT="0" distB="0" distL="0" distR="0" wp14:anchorId="29DDC49C" wp14:editId="12B59A83">
             <wp:extent cx="4193245" cy="1407068"/>
             <wp:effectExtent l="0" t="0" r="0" b="3175"/>
             <wp:docPr id="74" name="Picture 74"/>
@@ -32684,7 +32689,7 @@
           <w:color w:val="000000" w:themeColor="text1"/>
         </w:rPr>
         <w:drawing>
-          <wp:inline distT="0" distB="0" distL="0" distR="0" wp14:anchorId="7A041D97" wp14:editId="42A46929">
+          <wp:inline distT="0" distB="0" distL="0" distR="0" wp14:anchorId="7A041D97" wp14:editId="1E753D19">
             <wp:extent cx="4792717" cy="864464"/>
             <wp:effectExtent l="0" t="0" r="0" b="0"/>
             <wp:docPr id="77" name="Picture 77" descr="Graphical user interface, text&#10;&#10;Description automatically generated"/>
@@ -32814,7 +32819,7 @@
           <w:color w:val="000000" w:themeColor="text1"/>
         </w:rPr>
         <w:drawing>
-          <wp:inline distT="0" distB="0" distL="0" distR="0" wp14:anchorId="2D96E253" wp14:editId="3E14E510">
+          <wp:inline distT="0" distB="0" distL="0" distR="0" wp14:anchorId="2D96E253" wp14:editId="3C4782E4">
             <wp:extent cx="3059571" cy="222885"/>
             <wp:effectExtent l="0" t="0" r="1270" b="5715"/>
             <wp:docPr id="49" name="Picture 49"/>
@@ -32966,7 +32971,7 @@
           <w:noProof/>
         </w:rPr>
         <w:drawing>
-          <wp:inline distT="0" distB="0" distL="0" distR="0" wp14:anchorId="17F138C7" wp14:editId="0CF56AF5">
+          <wp:inline distT="0" distB="0" distL="0" distR="0" wp14:anchorId="17F138C7" wp14:editId="52EBD497">
             <wp:extent cx="343910" cy="160020"/>
             <wp:effectExtent l="0" t="0" r="0" b="0"/>
             <wp:docPr id="57" name="Picture 57" descr="Icon&#10;&#10;Description automatically generated"/>
@@ -33109,7 +33114,7 @@
           <w:color w:val="000000" w:themeColor="text1"/>
         </w:rPr>
         <w:drawing>
-          <wp:inline distT="0" distB="0" distL="0" distR="0" wp14:anchorId="18D18BBC" wp14:editId="3A849FDB">
+          <wp:inline distT="0" distB="0" distL="0" distR="0" wp14:anchorId="18D18BBC" wp14:editId="43A603C7">
             <wp:extent cx="4784834" cy="232596"/>
             <wp:effectExtent l="0" t="0" r="0" b="0"/>
             <wp:docPr id="38" name="Picture 38"/>
@@ -35556,13 +35561,7 @@
         <w:rPr>
           <w:color w:val="2F5496" w:themeColor="accent1" w:themeShade="BF"/>
         </w:rPr>
-        <w:t xml:space="preserve">                                                              </w:t>
-      </w:r>
-      <w:r>
-        <w:rPr>
-          <w:color w:val="2F5496" w:themeColor="accent1" w:themeShade="BF"/>
-        </w:rPr>
-        <w:t xml:space="preserve">     </w:t>
+        <w:t xml:space="preserve">                                                                   </w:t>
       </w:r>
       <w:r>
         <w:rPr>
@@ -35837,6 +35836,9 @@
                         <w:txbxContent>
                           <w:p>
                             <w:r>
+                              <w:rPr>
+                                <w:noProof/>
+                              </w:rPr>
                               <w:drawing>
                                 <wp:inline distT="0" distB="0" distL="0" distR="0" wp14:anchorId="66EA8BB8" wp14:editId="3D202D18">
                                   <wp:extent cx="2833663" cy="1032142"/>
@@ -35917,7 +35919,7 @@
                                     <pic:cNvPicPr/>
                                   </pic:nvPicPr>
                                   <pic:blipFill>
-                                    <a:blip r:embed="rId47"/>
+                                    <a:blip r:embed="rId48"/>
                                     <a:stretch>
                                       <a:fillRect/>
                                     </a:stretch>
@@ -36003,7 +36005,7 @@
                                 <w:noProof/>
                               </w:rPr>
                               <w:drawing>
-                                <wp:inline distT="0" distB="0" distL="0" distR="0" wp14:anchorId="41267469" wp14:editId="5B45CF7A">
+                                <wp:inline distT="0" distB="0" distL="0" distR="0" wp14:anchorId="41267469" wp14:editId="6B16CF53">
                                   <wp:extent cx="414061" cy="294374"/>
                                   <wp:effectExtent l="0" t="0" r="5080" b="0"/>
                                   <wp:docPr id="1996404411" name="Picture 1996404411" descr="Icon&#10;&#10;Description automatically generated"/>
@@ -36085,7 +36087,7 @@
                                     <pic:cNvPicPr/>
                                   </pic:nvPicPr>
                                   <pic:blipFill>
-                                    <a:blip r:embed="rId35" cstate="print">
+                                    <a:blip r:embed="rId49" cstate="print">
                                       <a:extLst>
                                         <a:ext uri="{28A0092B-C50C-407E-A947-70E740481C1C}">
                                           <a14:useLocalDpi xmlns:a14="http://schemas.microsoft.com/office/drawing/2010/main" val="0"/>
@@ -36200,13 +36202,7 @@
         <w:rPr>
           <w:color w:val="2F5496" w:themeColor="accent1" w:themeShade="BF"/>
         </w:rPr>
-        <w:t xml:space="preserve">            </w:t>
-      </w:r>
-      <w:r>
-        <w:rPr>
-          <w:color w:val="2F5496" w:themeColor="accent1" w:themeShade="BF"/>
-        </w:rPr>
-        <w:t>Document template</w:t>
+        <w:t xml:space="preserve">            Document template</w:t>
       </w:r>
       <w:r>
         <w:rPr>
@@ -36246,7 +36242,7 @@
         <mc:AlternateContent>
           <mc:Choice Requires="wps">
             <w:drawing>
-              <wp:anchor distT="0" distB="0" distL="114300" distR="114300" simplePos="0" relativeHeight="251798528" behindDoc="0" locked="0" layoutInCell="1" allowOverlap="1" wp14:anchorId="4E8A49C1" wp14:editId="5B816AFA">
+              <wp:anchor distT="0" distB="0" distL="114300" distR="114300" simplePos="0" relativeHeight="251798528" behindDoc="0" locked="0" layoutInCell="1" allowOverlap="1" wp14:anchorId="4E8A49C1" wp14:editId="07213A7B">
                 <wp:simplePos x="0" y="0"/>
                 <wp:positionH relativeFrom="column">
                   <wp:posOffset>3927475</wp:posOffset>
@@ -36282,6 +36278,9 @@
                         <w:txbxContent>
                           <w:p>
                             <w:r>
+                              <w:rPr>
+                                <w:noProof/>
+                              </w:rPr>
                               <w:drawing>
                                 <wp:inline distT="0" distB="0" distL="0" distR="0" wp14:anchorId="4F54CCE2" wp14:editId="33F563EB">
                                   <wp:extent cx="2995930" cy="1542415"/>
@@ -36298,7 +36297,7 @@
                                           <pic:cNvPicPr/>
                                         </pic:nvPicPr>
                                         <pic:blipFill>
-                                          <a:blip r:embed="rId48"/>
+                                          <a:blip r:embed="rId50"/>
                                           <a:stretch>
                                             <a:fillRect/>
                                           </a:stretch>
@@ -36343,6 +36342,9 @@
                   <w:txbxContent>
                     <w:p>
                       <w:r>
+                        <w:rPr>
+                          <w:noProof/>
+                        </w:rPr>
                         <w:drawing>
                           <wp:inline distT="0" distB="0" distL="0" distR="0" wp14:anchorId="4F54CCE2" wp14:editId="33F563EB">
                             <wp:extent cx="2995930" cy="1542415"/>
@@ -36359,7 +36361,7 @@
                                     <pic:cNvPicPr/>
                                   </pic:nvPicPr>
                                   <pic:blipFill>
-                                    <a:blip r:embed="rId48"/>
+                                    <a:blip r:embed="rId50"/>
                                     <a:stretch>
                                       <a:fillRect/>
                                     </a:stretch>
@@ -36665,7 +36667,7 @@
         <mc:AlternateContent>
           <mc:Choice Requires="wps">
             <w:drawing>
-              <wp:anchor distT="0" distB="0" distL="114300" distR="114300" simplePos="0" relativeHeight="251799552" behindDoc="0" locked="0" layoutInCell="1" allowOverlap="1" wp14:anchorId="2E7263F2" wp14:editId="6EACC93F">
+              <wp:anchor distT="0" distB="0" distL="114300" distR="114300" simplePos="0" relativeHeight="251799552" behindDoc="0" locked="0" layoutInCell="1" allowOverlap="1" wp14:anchorId="2E7263F2" wp14:editId="79D86B20">
                 <wp:simplePos x="0" y="0"/>
                 <wp:positionH relativeFrom="column">
                   <wp:posOffset>2748116</wp:posOffset>
@@ -36720,7 +36722,7 @@
                                           <pic:cNvPicPr/>
                                         </pic:nvPicPr>
                                         <pic:blipFill>
-                                          <a:blip r:embed="rId35" cstate="print">
+                                          <a:blip r:embed="rId49" cstate="print">
                                             <a:extLst>
                                               <a:ext uri="{28A0092B-C50C-407E-A947-70E740481C1C}">
                                                 <a14:useLocalDpi xmlns:a14="http://schemas.microsoft.com/office/drawing/2010/main" val="0"/>
@@ -36787,7 +36789,7 @@
                                     <pic:cNvPicPr/>
                                   </pic:nvPicPr>
                                   <pic:blipFill>
-                                    <a:blip r:embed="rId35" cstate="print">
+                                    <a:blip r:embed="rId49" cstate="print">
                                       <a:extLst>
                                         <a:ext uri="{28A0092B-C50C-407E-A947-70E740481C1C}">
                                           <a14:useLocalDpi xmlns:a14="http://schemas.microsoft.com/office/drawing/2010/main" val="0"/>
@@ -36846,9 +36848,1263 @@
         <w:tab/>
       </w:r>
     </w:p>
+    <w:p>
+      <w:pPr>
+        <w:rPr>
+          <w:rFonts w:ascii="Calibri" w:hAnsi="Calibri"/>
+        </w:rPr>
+      </w:pPr>
+    </w:p>
+    <w:p>
+      <w:pPr>
+        <w:rPr>
+          <w:rFonts w:ascii="Calibri" w:hAnsi="Calibri"/>
+        </w:rPr>
+      </w:pPr>
+    </w:p>
+    <w:p>
+      <w:pPr>
+        <w:rPr>
+          <w:rFonts w:ascii="Calibri" w:hAnsi="Calibri"/>
+        </w:rPr>
+      </w:pPr>
+    </w:p>
+    <w:p>
+      <w:pPr>
+        <w:rPr>
+          <w:rFonts w:ascii="Calibri" w:hAnsi="Calibri"/>
+        </w:rPr>
+      </w:pPr>
+    </w:p>
+    <w:p>
+      <w:pPr>
+        <w:rPr>
+          <w:rFonts w:ascii="Calibri" w:hAnsi="Calibri"/>
+        </w:rPr>
+      </w:pPr>
+    </w:p>
+    <w:p>
+      <w:pPr>
+        <w:rPr>
+          <w:rFonts w:ascii="Calibri" w:hAnsi="Calibri"/>
+        </w:rPr>
+      </w:pPr>
+    </w:p>
+    <w:p>
+      <w:pPr>
+        <w:rPr>
+          <w:rFonts w:ascii="Calibri" w:hAnsi="Calibri"/>
+        </w:rPr>
+      </w:pPr>
+    </w:p>
+    <w:p>
+      <w:pPr>
+        <w:tabs>
+          <w:tab w:val="left" w:pos="2539"/>
+        </w:tabs>
+        <w:rPr>
+          <w:color w:val="2F5496" w:themeColor="accent1" w:themeShade="BF"/>
+        </w:rPr>
+      </w:pPr>
+      <w:r>
+        <w:rPr>
+          <w:rFonts w:ascii="Calibri" w:hAnsi="Calibri"/>
+        </w:rPr>
+        <w:t xml:space="preserve">              </w:t>
+      </w:r>
+      <w:r>
+        <w:rPr>
+          <w:color w:val="2F5496" w:themeColor="accent1" w:themeShade="BF"/>
+        </w:rPr>
+        <w:t>Document template</w:t>
+      </w:r>
+      <w:r>
+        <w:rPr>
+          <w:color w:val="2F5496" w:themeColor="accent1" w:themeShade="BF"/>
+        </w:rPr>
+        <w:t xml:space="preserve">                                                                       </w:t>
+      </w:r>
+      <w:r>
+        <w:rPr>
+          <w:color w:val="2F5496" w:themeColor="accent1" w:themeShade="BF"/>
+        </w:rPr>
+        <w:t xml:space="preserve">Formatted </w:t>
+      </w:r>
+      <w:r>
+        <w:rPr>
+          <w:color w:val="2F5496" w:themeColor="accent1" w:themeShade="BF"/>
+        </w:rPr>
+        <w:t>output</w:t>
+      </w:r>
+    </w:p>
+    <w:p>
+      <w:pPr>
+        <w:tabs>
+          <w:tab w:val="left" w:pos="2539"/>
+        </w:tabs>
+        <w:rPr>
+          <w:color w:val="2F5496" w:themeColor="accent1" w:themeShade="BF"/>
+        </w:rPr>
+      </w:pPr>
+      <w:r>
+        <w:rPr>
+          <w:rFonts w:ascii="Calibri" w:hAnsi="Calibri"/>
+          <w:noProof/>
+          <w:color w:val="000000" w:themeColor="text1"/>
+        </w:rPr>
+        <mc:AlternateContent>
+          <mc:Choice Requires="wps">
+            <w:drawing>
+              <wp:anchor distT="0" distB="0" distL="114300" distR="114300" simplePos="0" relativeHeight="251802624" behindDoc="0" locked="0" layoutInCell="1" allowOverlap="1" wp14:anchorId="7F18A3BC" wp14:editId="6A35889E">
+                <wp:simplePos x="0" y="0"/>
+                <wp:positionH relativeFrom="column">
+                  <wp:posOffset>3829665</wp:posOffset>
+                </wp:positionH>
+                <wp:positionV relativeFrom="paragraph">
+                  <wp:posOffset>46437</wp:posOffset>
+                </wp:positionV>
+                <wp:extent cx="2818662" cy="1347019"/>
+                <wp:effectExtent l="0" t="0" r="1270" b="0"/>
+                <wp:wrapNone/>
+                <wp:docPr id="926855804" name="Text Box 1"/>
+                <wp:cNvGraphicFramePr/>
+                <a:graphic xmlns:a="http://schemas.openxmlformats.org/drawingml/2006/main">
+                  <a:graphicData uri="http://schemas.microsoft.com/office/word/2010/wordprocessingShape">
+                    <wps:wsp>
+                      <wps:cNvSpPr txBox="1"/>
+                      <wps:spPr>
+                        <a:xfrm>
+                          <a:off x="0" y="0"/>
+                          <a:ext cx="2818662" cy="1347019"/>
+                        </a:xfrm>
+                        <a:prstGeom prst="rect">
+                          <a:avLst/>
+                        </a:prstGeom>
+                        <a:solidFill>
+                          <a:schemeClr val="lt1"/>
+                        </a:solidFill>
+                        <a:ln w="6350">
+                          <a:noFill/>
+                        </a:ln>
+                      </wps:spPr>
+                      <wps:txbx>
+                        <w:txbxContent>
+                          <w:p>
+                            <w:r>
+                              <w:drawing>
+                                <wp:inline distT="0" distB="0" distL="0" distR="0" wp14:anchorId="15191AA6" wp14:editId="63712AEE">
+                                  <wp:extent cx="2722798" cy="1297305"/>
+                                  <wp:effectExtent l="0" t="0" r="0" b="0"/>
+                                  <wp:docPr id="475580981" name="Picture 1"/>
+                                  <wp:cNvGraphicFramePr>
+                                    <a:graphicFrameLocks xmlns:a="http://schemas.openxmlformats.org/drawingml/2006/main" noChangeAspect="1"/>
+                                  </wp:cNvGraphicFramePr>
+                                  <a:graphic xmlns:a="http://schemas.openxmlformats.org/drawingml/2006/main">
+                                    <a:graphicData uri="http://schemas.openxmlformats.org/drawingml/2006/picture">
+                                      <pic:pic xmlns:pic="http://schemas.openxmlformats.org/drawingml/2006/picture">
+                                        <pic:nvPicPr>
+                                          <pic:cNvPr id="475580981" name=""/>
+                                          <pic:cNvPicPr/>
+                                        </pic:nvPicPr>
+                                        <pic:blipFill>
+                                          <a:blip r:embed="rId51"/>
+                                          <a:stretch>
+                                            <a:fillRect/>
+                                          </a:stretch>
+                                        </pic:blipFill>
+                                        <pic:spPr>
+                                          <a:xfrm>
+                                            <a:off x="0" y="0"/>
+                                            <a:ext cx="2785407" cy="1327136"/>
+                                          </a:xfrm>
+                                          <a:prstGeom prst="rect">
+                                            <a:avLst/>
+                                          </a:prstGeom>
+                                        </pic:spPr>
+                                      </pic:pic>
+                                    </a:graphicData>
+                                  </a:graphic>
+                                </wp:inline>
+                              </w:drawing>
+                            </w:r>
+                          </w:p>
+                        </w:txbxContent>
+                      </wps:txbx>
+                      <wps:bodyPr rot="0" spcFirstLastPara="0" vertOverflow="overflow" horzOverflow="overflow" vert="horz" wrap="square" lIns="91440" tIns="45720" rIns="91440" bIns="45720" numCol="1" spcCol="0" rtlCol="0" fromWordArt="0" anchor="t" anchorCtr="0" forceAA="0" compatLnSpc="1">
+                        <a:prstTxWarp prst="textNoShape">
+                          <a:avLst/>
+                        </a:prstTxWarp>
+                        <a:noAutofit/>
+                      </wps:bodyPr>
+                    </wps:wsp>
+                  </a:graphicData>
+                </a:graphic>
+                <wp14:sizeRelH relativeFrom="margin">
+                  <wp14:pctWidth>0</wp14:pctWidth>
+                </wp14:sizeRelH>
+                <wp14:sizeRelV relativeFrom="margin">
+                  <wp14:pctHeight>0</wp14:pctHeight>
+                </wp14:sizeRelV>
+              </wp:anchor>
+            </w:drawing>
+          </mc:Choice>
+          <mc:Fallback>
+            <w:pict>
+              <v:shape w14:anchorId="7F18A3BC" id="_x0000_s1057" type="#_x0000_t202" style="position:absolute;margin-left:301.55pt;margin-top:3.65pt;width:221.95pt;height:106.05pt;z-index:251802624;visibility:visible;mso-wrap-style:square;mso-width-percent:0;mso-height-percent:0;mso-wrap-distance-left:9pt;mso-wrap-distance-top:0;mso-wrap-distance-right:9pt;mso-wrap-distance-bottom:0;mso-position-horizontal:absolute;mso-position-horizontal-relative:text;mso-position-vertical:absolute;mso-position-vertical-relative:text;mso-width-percent:0;mso-height-percent:0;mso-width-relative:margin;mso-height-relative:margin;v-text-anchor:top" o:gfxdata="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" fillcolor="white [3201]" stroked="f" strokeweight=".5pt">
+                <v:textbox>
+                  <w:txbxContent>
+                    <w:p>
+                      <w:r>
+                        <w:drawing>
+                          <wp:inline distT="0" distB="0" distL="0" distR="0" wp14:anchorId="15191AA6" wp14:editId="63712AEE">
+                            <wp:extent cx="2722798" cy="1297305"/>
+                            <wp:effectExtent l="0" t="0" r="0" b="0"/>
+                            <wp:docPr id="475580981" name="Picture 1"/>
+                            <wp:cNvGraphicFramePr>
+                              <a:graphicFrameLocks xmlns:a="http://schemas.openxmlformats.org/drawingml/2006/main" noChangeAspect="1"/>
+                            </wp:cNvGraphicFramePr>
+                            <a:graphic xmlns:a="http://schemas.openxmlformats.org/drawingml/2006/main">
+                              <a:graphicData uri="http://schemas.openxmlformats.org/drawingml/2006/picture">
+                                <pic:pic xmlns:pic="http://schemas.openxmlformats.org/drawingml/2006/picture">
+                                  <pic:nvPicPr>
+                                    <pic:cNvPr id="475580981" name=""/>
+                                    <pic:cNvPicPr/>
+                                  </pic:nvPicPr>
+                                  <pic:blipFill>
+                                    <a:blip r:embed="rId51"/>
+                                    <a:stretch>
+                                      <a:fillRect/>
+                                    </a:stretch>
+                                  </pic:blipFill>
+                                  <pic:spPr>
+                                    <a:xfrm>
+                                      <a:off x="0" y="0"/>
+                                      <a:ext cx="2785407" cy="1327136"/>
+                                    </a:xfrm>
+                                    <a:prstGeom prst="rect">
+                                      <a:avLst/>
+                                    </a:prstGeom>
+                                  </pic:spPr>
+                                </pic:pic>
+                              </a:graphicData>
+                            </a:graphic>
+                          </wp:inline>
+                        </w:drawing>
+                      </w:r>
+                    </w:p>
+                  </w:txbxContent>
+                </v:textbox>
+              </v:shape>
+            </w:pict>
+          </mc:Fallback>
+        </mc:AlternateContent>
+      </w:r>
+      <w:r>
+        <w:rPr>
+          <w:rFonts w:ascii="Calibri" w:hAnsi="Calibri"/>
+          <w:noProof/>
+          <w:color w:val="000000" w:themeColor="text1"/>
+        </w:rPr>
+        <mc:AlternateContent>
+          <mc:Choice Requires="wps">
+            <w:drawing>
+              <wp:anchor distT="0" distB="0" distL="114300" distR="114300" simplePos="0" relativeHeight="251801600" behindDoc="0" locked="0" layoutInCell="1" allowOverlap="1" wp14:anchorId="127CEFF2" wp14:editId="02BAAF05">
+                <wp:simplePos x="0" y="0"/>
+                <wp:positionH relativeFrom="column">
+                  <wp:posOffset>4915</wp:posOffset>
+                </wp:positionH>
+                <wp:positionV relativeFrom="paragraph">
+                  <wp:posOffset>105430</wp:posOffset>
+                </wp:positionV>
+                <wp:extent cx="3097161" cy="982980"/>
+                <wp:effectExtent l="0" t="0" r="1905" b="0"/>
+                <wp:wrapNone/>
+                <wp:docPr id="2009348525" name="Text Box 1"/>
+                <wp:cNvGraphicFramePr/>
+                <a:graphic xmlns:a="http://schemas.openxmlformats.org/drawingml/2006/main">
+                  <a:graphicData uri="http://schemas.microsoft.com/office/word/2010/wordprocessingShape">
+                    <wps:wsp>
+                      <wps:cNvSpPr txBox="1"/>
+                      <wps:spPr>
+                        <a:xfrm>
+                          <a:off x="0" y="0"/>
+                          <a:ext cx="3097161" cy="982980"/>
+                        </a:xfrm>
+                        <a:prstGeom prst="rect">
+                          <a:avLst/>
+                        </a:prstGeom>
+                        <a:solidFill>
+                          <a:schemeClr val="lt1"/>
+                        </a:solidFill>
+                        <a:ln w="6350">
+                          <a:noFill/>
+                        </a:ln>
+                      </wps:spPr>
+                      <wps:txbx>
+                        <w:txbxContent>
+                          <w:p>
+                            <w:pPr>
+                              <w:rPr>
+                                <w:sz w:val="22"/>
+                                <w:szCs w:val="22"/>
+                                <w:lang w:val="en-US"/>
+                              </w:rPr>
+                            </w:pPr>
+                            <w:r>
+                              <w:rPr>
+                                <w:sz w:val="22"/>
+                                <w:szCs w:val="22"/>
+                                <w:lang w:val="en-US"/>
+                              </w:rPr>
+                              <w:t>Following is the</w:t>
+                            </w:r>
+                            <w:r>
+                              <w:rPr>
+                                <w:sz w:val="22"/>
+                                <w:szCs w:val="22"/>
+                                <w:lang w:val="en-US"/>
+                              </w:rPr>
+                              <w:t xml:space="preserve"> sample for </w:t>
+                            </w:r>
+                            <w:r>
+                              <w:rPr>
+                                <w:sz w:val="22"/>
+                                <w:szCs w:val="22"/>
+                                <w:lang w:val="en-US"/>
+                              </w:rPr>
+                              <w:t>nested numbered</w:t>
+                            </w:r>
+                            <w:r>
+                              <w:rPr>
+                                <w:sz w:val="22"/>
+                                <w:szCs w:val="22"/>
+                                <w:lang w:val="en-US"/>
+                              </w:rPr>
+                              <w:t xml:space="preserve"> lists.</w:t>
+                            </w:r>
+                          </w:p>
+                          <w:p>
+                            <w:pPr>
+                              <w:rPr>
+                                <w:color w:val="98A7BD" w:themeColor="text2" w:themeTint="80"/>
+                                <w:sz w:val="22"/>
+                                <w:szCs w:val="22"/>
+                                <w:lang w:val="en-US"/>
+                              </w:rPr>
+                            </w:pPr>
+                          </w:p>
+                          <w:p>
+                            <w:pPr>
+                              <w:rPr>
+                                <w:sz w:val="32"/>
+                                <w:szCs w:val="32"/>
+                                <w:lang w:val="en-US"/>
+                              </w:rPr>
+                            </w:pPr>
+                            <w:r>
+                              <w:rPr>
+                                <w:sz w:val="22"/>
+                                <w:szCs w:val="22"/>
+                                <w:lang w:val="en-US"/>
+                              </w:rPr>
+                              <w:t>{{List_Data}}</w:t>
+                            </w:r>
+                          </w:p>
+                          <w:p>
+                            <w:pPr>
+                              <w:rPr>
+                                <w:lang w:val="en-US"/>
+                              </w:rPr>
+                            </w:pPr>
+                          </w:p>
+                        </w:txbxContent>
+                      </wps:txbx>
+                      <wps:bodyPr rot="0" spcFirstLastPara="0" vertOverflow="overflow" horzOverflow="overflow" vert="horz" wrap="square" lIns="91440" tIns="45720" rIns="91440" bIns="45720" numCol="1" spcCol="0" rtlCol="0" fromWordArt="0" anchor="t" anchorCtr="0" forceAA="0" compatLnSpc="1">
+                        <a:prstTxWarp prst="textNoShape">
+                          <a:avLst/>
+                        </a:prstTxWarp>
+                        <a:noAutofit/>
+                      </wps:bodyPr>
+                    </wps:wsp>
+                  </a:graphicData>
+                </a:graphic>
+                <wp14:sizeRelH relativeFrom="margin">
+                  <wp14:pctWidth>0</wp14:pctWidth>
+                </wp14:sizeRelH>
+              </wp:anchor>
+            </w:drawing>
+          </mc:Choice>
+          <mc:Fallback>
+            <w:pict>
+              <v:shape w14:anchorId="127CEFF2" id="_x0000_s1058" type="#_x0000_t202" style="position:absolute;margin-left:.4pt;margin-top:8.3pt;width:243.85pt;height:77.4pt;z-index:251801600;visibility:visible;mso-wrap-style:square;mso-width-percent:0;mso-wrap-distance-left:9pt;mso-wrap-distance-top:0;mso-wrap-distance-right:9pt;mso-wrap-distance-bottom:0;mso-position-horizontal:absolute;mso-position-horizontal-relative:text;mso-position-vertical:absolute;mso-position-vertical-relative:text;mso-width-percent:0;mso-width-relative:margin;v-text-anchor:top" o:gfxdata="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" fillcolor="white [3201]" stroked="f" strokeweight=".5pt">
+                <v:textbox>
+                  <w:txbxContent>
+                    <w:p>
+                      <w:pPr>
+                        <w:rPr>
+                          <w:sz w:val="22"/>
+                          <w:szCs w:val="22"/>
+                          <w:lang w:val="en-US"/>
+                        </w:rPr>
+                      </w:pPr>
+                      <w:r>
+                        <w:rPr>
+                          <w:sz w:val="22"/>
+                          <w:szCs w:val="22"/>
+                          <w:lang w:val="en-US"/>
+                        </w:rPr>
+                        <w:t>Following is the</w:t>
+                      </w:r>
+                      <w:r>
+                        <w:rPr>
+                          <w:sz w:val="22"/>
+                          <w:szCs w:val="22"/>
+                          <w:lang w:val="en-US"/>
+                        </w:rPr>
+                        <w:t xml:space="preserve"> sample for </w:t>
+                      </w:r>
+                      <w:r>
+                        <w:rPr>
+                          <w:sz w:val="22"/>
+                          <w:szCs w:val="22"/>
+                          <w:lang w:val="en-US"/>
+                        </w:rPr>
+                        <w:t>nested numbered</w:t>
+                      </w:r>
+                      <w:r>
+                        <w:rPr>
+                          <w:sz w:val="22"/>
+                          <w:szCs w:val="22"/>
+                          <w:lang w:val="en-US"/>
+                        </w:rPr>
+                        <w:t xml:space="preserve"> lists.</w:t>
+                      </w:r>
+                    </w:p>
+                    <w:p>
+                      <w:pPr>
+                        <w:rPr>
+                          <w:color w:val="98A7BD" w:themeColor="text2" w:themeTint="80"/>
+                          <w:sz w:val="22"/>
+                          <w:szCs w:val="22"/>
+                          <w:lang w:val="en-US"/>
+                        </w:rPr>
+                      </w:pPr>
+                    </w:p>
+                    <w:p>
+                      <w:pPr>
+                        <w:rPr>
+                          <w:sz w:val="32"/>
+                          <w:szCs w:val="32"/>
+                          <w:lang w:val="en-US"/>
+                        </w:rPr>
+                      </w:pPr>
+                      <w:r>
+                        <w:rPr>
+                          <w:sz w:val="22"/>
+                          <w:szCs w:val="22"/>
+                          <w:lang w:val="en-US"/>
+                        </w:rPr>
+                        <w:t>{{List_Data}}</w:t>
+                      </w:r>
+                    </w:p>
+                    <w:p>
+                      <w:pPr>
+                        <w:rPr>
+                          <w:lang w:val="en-US"/>
+                        </w:rPr>
+                      </w:pPr>
+                    </w:p>
+                  </w:txbxContent>
+                </v:textbox>
+              </v:shape>
+            </w:pict>
+          </mc:Fallback>
+        </mc:AlternateContent>
+      </w:r>
+    </w:p>
+    <w:p>
+      <w:pPr>
+        <w:tabs>
+          <w:tab w:val="left" w:pos="2539"/>
+        </w:tabs>
+        <w:rPr>
+          <w:rFonts w:ascii="Calibri" w:hAnsi="Calibri"/>
+        </w:rPr>
+      </w:pPr>
+      <w:r>
+        <w:rPr>
+          <w:rFonts w:ascii="Calibri" w:hAnsi="Calibri"/>
+          <w:noProof/>
+        </w:rPr>
+        <mc:AlternateContent>
+          <mc:Choice Requires="wps">
+            <w:drawing>
+              <wp:anchor distT="0" distB="0" distL="114300" distR="114300" simplePos="0" relativeHeight="251803648" behindDoc="0" locked="0" layoutInCell="1" allowOverlap="1" wp14:anchorId="1CBD746A" wp14:editId="2E6E04A6">
+                <wp:simplePos x="0" y="0"/>
+                <wp:positionH relativeFrom="column">
+                  <wp:posOffset>2846439</wp:posOffset>
+                </wp:positionH>
+                <wp:positionV relativeFrom="paragraph">
+                  <wp:posOffset>175977</wp:posOffset>
+                </wp:positionV>
+                <wp:extent cx="669658" cy="412381"/>
+                <wp:effectExtent l="0" t="0" r="0" b="0"/>
+                <wp:wrapNone/>
+                <wp:docPr id="953812008" name="Text Box 2"/>
+                <wp:cNvGraphicFramePr/>
+                <a:graphic xmlns:a="http://schemas.openxmlformats.org/drawingml/2006/main">
+                  <a:graphicData uri="http://schemas.microsoft.com/office/word/2010/wordprocessingShape">
+                    <wps:wsp>
+                      <wps:cNvSpPr txBox="1"/>
+                      <wps:spPr>
+                        <a:xfrm>
+                          <a:off x="0" y="0"/>
+                          <a:ext cx="669658" cy="412381"/>
+                        </a:xfrm>
+                        <a:prstGeom prst="rect">
+                          <a:avLst/>
+                        </a:prstGeom>
+                        <a:noFill/>
+                        <a:ln w="6350">
+                          <a:noFill/>
+                        </a:ln>
+                      </wps:spPr>
+                      <wps:txbx>
+                        <w:txbxContent>
+                          <w:p>
+                            <w:r>
+                              <w:rPr>
+                                <w:noProof/>
+                              </w:rPr>
+                              <w:drawing>
+                                <wp:inline distT="0" distB="0" distL="0" distR="0" wp14:anchorId="74519DCC" wp14:editId="19C12300">
+                                  <wp:extent cx="414061" cy="294374"/>
+                                  <wp:effectExtent l="0" t="0" r="5080" b="0"/>
+                                  <wp:docPr id="1737149360" name="Picture 1737149360" descr="Icon&#10;&#10;Description automatically generated"/>
+                                  <wp:cNvGraphicFramePr>
+                                    <a:graphicFrameLocks xmlns:a="http://schemas.openxmlformats.org/drawingml/2006/main" noChangeAspect="1"/>
+                                  </wp:cNvGraphicFramePr>
+                                  <a:graphic xmlns:a="http://schemas.openxmlformats.org/drawingml/2006/main">
+                                    <a:graphicData uri="http://schemas.openxmlformats.org/drawingml/2006/picture">
+                                      <pic:pic xmlns:pic="http://schemas.openxmlformats.org/drawingml/2006/picture">
+                                        <pic:nvPicPr>
+                                          <pic:cNvPr id="4" name="Picture 4" descr="Icon&#10;&#10;Description automatically generated"/>
+                                          <pic:cNvPicPr/>
+                                        </pic:nvPicPr>
+                                        <pic:blipFill>
+                                          <a:blip r:embed="rId49" cstate="print">
+                                            <a:extLst>
+                                              <a:ext uri="{28A0092B-C50C-407E-A947-70E740481C1C}">
+                                                <a14:useLocalDpi xmlns:a14="http://schemas.microsoft.com/office/drawing/2010/main" val="0"/>
+                                              </a:ext>
+                                            </a:extLst>
+                                          </a:blip>
+                                          <a:stretch>
+                                            <a:fillRect/>
+                                          </a:stretch>
+                                        </pic:blipFill>
+                                        <pic:spPr>
+                                          <a:xfrm>
+                                            <a:off x="0" y="0"/>
+                                            <a:ext cx="536262" cy="381252"/>
+                                          </a:xfrm>
+                                          <a:prstGeom prst="rect">
+                                            <a:avLst/>
+                                          </a:prstGeom>
+                                        </pic:spPr>
+                                      </pic:pic>
+                                    </a:graphicData>
+                                  </a:graphic>
+                                </wp:inline>
+                              </w:drawing>
+                            </w:r>
+                          </w:p>
+                        </w:txbxContent>
+                      </wps:txbx>
+                      <wps:bodyPr rot="0" spcFirstLastPara="0" vertOverflow="overflow" horzOverflow="overflow" vert="horz" wrap="square" lIns="91440" tIns="45720" rIns="91440" bIns="45720" numCol="1" spcCol="0" rtlCol="0" fromWordArt="0" anchor="t" anchorCtr="0" forceAA="0" compatLnSpc="1">
+                        <a:prstTxWarp prst="textNoShape">
+                          <a:avLst/>
+                        </a:prstTxWarp>
+                        <a:noAutofit/>
+                      </wps:bodyPr>
+                    </wps:wsp>
+                  </a:graphicData>
+                </a:graphic>
+                <wp14:sizeRelH relativeFrom="margin">
+                  <wp14:pctWidth>0</wp14:pctWidth>
+                </wp14:sizeRelH>
+                <wp14:sizeRelV relativeFrom="margin">
+                  <wp14:pctHeight>0</wp14:pctHeight>
+                </wp14:sizeRelV>
+              </wp:anchor>
+            </w:drawing>
+          </mc:Choice>
+          <mc:Fallback>
+            <w:pict>
+              <v:shape w14:anchorId="1CBD746A" id="_x0000_s1059" type="#_x0000_t202" style="position:absolute;margin-left:224.15pt;margin-top:13.85pt;width:52.75pt;height:32.45pt;z-index:251803648;visibility:visible;mso-wrap-style:square;mso-width-percent:0;mso-height-percent:0;mso-wrap-distance-left:9pt;mso-wrap-distance-top:0;mso-wrap-distance-right:9pt;mso-wrap-distance-bottom:0;mso-position-horizontal:absolute;mso-position-horizontal-relative:text;mso-position-vertical:absolute;mso-position-vertical-relative:text;mso-width-percent:0;mso-height-percent:0;mso-width-relative:margin;mso-height-relative:margin;v-text-anchor:top" o:gfxdata="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" filled="f" stroked="f" strokeweight=".5pt">
+                <v:textbox>
+                  <w:txbxContent>
+                    <w:p>
+                      <w:r>
+                        <w:rPr>
+                          <w:noProof/>
+                        </w:rPr>
+                        <w:drawing>
+                          <wp:inline distT="0" distB="0" distL="0" distR="0" wp14:anchorId="74519DCC" wp14:editId="19C12300">
+                            <wp:extent cx="414061" cy="294374"/>
+                            <wp:effectExtent l="0" t="0" r="5080" b="0"/>
+                            <wp:docPr id="1737149360" name="Picture 1737149360" descr="Icon&#10;&#10;Description automatically generated"/>
+                            <wp:cNvGraphicFramePr>
+                              <a:graphicFrameLocks xmlns:a="http://schemas.openxmlformats.org/drawingml/2006/main" noChangeAspect="1"/>
+                            </wp:cNvGraphicFramePr>
+                            <a:graphic xmlns:a="http://schemas.openxmlformats.org/drawingml/2006/main">
+                              <a:graphicData uri="http://schemas.openxmlformats.org/drawingml/2006/picture">
+                                <pic:pic xmlns:pic="http://schemas.openxmlformats.org/drawingml/2006/picture">
+                                  <pic:nvPicPr>
+                                    <pic:cNvPr id="4" name="Picture 4" descr="Icon&#10;&#10;Description automatically generated"/>
+                                    <pic:cNvPicPr/>
+                                  </pic:nvPicPr>
+                                  <pic:blipFill>
+                                    <a:blip r:embed="rId49" cstate="print">
+                                      <a:extLst>
+                                        <a:ext uri="{28A0092B-C50C-407E-A947-70E740481C1C}">
+                                          <a14:useLocalDpi xmlns:a14="http://schemas.microsoft.com/office/drawing/2010/main" val="0"/>
+                                        </a:ext>
+                                      </a:extLst>
+                                    </a:blip>
+                                    <a:stretch>
+                                      <a:fillRect/>
+                                    </a:stretch>
+                                  </pic:blipFill>
+                                  <pic:spPr>
+                                    <a:xfrm>
+                                      <a:off x="0" y="0"/>
+                                      <a:ext cx="536262" cy="381252"/>
+                                    </a:xfrm>
+                                    <a:prstGeom prst="rect">
+                                      <a:avLst/>
+                                    </a:prstGeom>
+                                  </pic:spPr>
+                                </pic:pic>
+                              </a:graphicData>
+                            </a:graphic>
+                          </wp:inline>
+                        </w:drawing>
+                      </w:r>
+                    </w:p>
+                  </w:txbxContent>
+                </v:textbox>
+              </v:shape>
+            </w:pict>
+          </mc:Fallback>
+        </mc:AlternateContent>
+      </w:r>
+    </w:p>
+    <w:p>
+      <w:pPr>
+        <w:rPr>
+          <w:rFonts w:ascii="Calibri" w:hAnsi="Calibri"/>
+        </w:rPr>
+      </w:pPr>
+    </w:p>
+    <w:p>
+      <w:pPr>
+        <w:rPr>
+          <w:rFonts w:ascii="Calibri" w:hAnsi="Calibri"/>
+        </w:rPr>
+      </w:pPr>
+    </w:p>
+    <w:p>
+      <w:pPr>
+        <w:rPr>
+          <w:rFonts w:ascii="Calibri" w:hAnsi="Calibri"/>
+        </w:rPr>
+      </w:pPr>
+    </w:p>
+    <w:p>
+      <w:pPr>
+        <w:rPr>
+          <w:rFonts w:ascii="Calibri" w:hAnsi="Calibri"/>
+        </w:rPr>
+      </w:pPr>
+    </w:p>
+    <w:p>
+      <w:pPr>
+        <w:rPr>
+          <w:rFonts w:ascii="Calibri" w:hAnsi="Calibri"/>
+        </w:rPr>
+      </w:pPr>
+    </w:p>
+    <w:p>
+      <w:pPr>
+        <w:rPr>
+          <w:rFonts w:ascii="Calibri" w:hAnsi="Calibri"/>
+        </w:rPr>
+      </w:pPr>
+    </w:p>
+    <w:p>
+      <w:pPr>
+        <w:rPr>
+          <w:rFonts w:ascii="Calibri" w:hAnsi="Calibri"/>
+        </w:rPr>
+      </w:pPr>
+    </w:p>
+    <w:p>
+      <w:pPr>
+        <w:rPr>
+          <w:rFonts w:ascii="Calibri" w:hAnsi="Calibri"/>
+        </w:rPr>
+      </w:pPr>
+    </w:p>
+    <w:p>
+      <w:pPr>
+        <w:rPr>
+          <w:rFonts w:ascii="Calibri" w:hAnsi="Calibri"/>
+        </w:rPr>
+      </w:pPr>
+    </w:p>
+    <w:p>
+      <w:pPr>
+        <w:tabs>
+          <w:tab w:val="left" w:pos="3484"/>
+        </w:tabs>
+        <w:rPr>
+          <w:rFonts w:ascii="Calibri" w:hAnsi="Calibri"/>
+        </w:rPr>
+      </w:pPr>
+      <w:r>
+        <w:rPr>
+          <w:rFonts w:ascii="Calibri" w:hAnsi="Calibri"/>
+          <w:noProof/>
+          <w:color w:val="000000" w:themeColor="text1"/>
+        </w:rPr>
+        <mc:AlternateContent>
+          <mc:Choice Requires="wps">
+            <w:drawing>
+              <wp:anchor distT="0" distB="0" distL="114300" distR="114300" simplePos="0" relativeHeight="251806720" behindDoc="0" locked="0" layoutInCell="1" allowOverlap="1" wp14:anchorId="5F40E15A" wp14:editId="2F3D26F3">
+                <wp:simplePos x="0" y="0"/>
+                <wp:positionH relativeFrom="column">
+                  <wp:posOffset>4026310</wp:posOffset>
+                </wp:positionH>
+                <wp:positionV relativeFrom="paragraph">
+                  <wp:posOffset>222885</wp:posOffset>
+                </wp:positionV>
+                <wp:extent cx="2890684" cy="1435100"/>
+                <wp:effectExtent l="0" t="0" r="5080" b="0"/>
+                <wp:wrapNone/>
+                <wp:docPr id="907740238" name="Text Box 3"/>
+                <wp:cNvGraphicFramePr/>
+                <a:graphic xmlns:a="http://schemas.openxmlformats.org/drawingml/2006/main">
+                  <a:graphicData uri="http://schemas.microsoft.com/office/word/2010/wordprocessingShape">
+                    <wps:wsp>
+                      <wps:cNvSpPr txBox="1"/>
+                      <wps:spPr>
+                        <a:xfrm>
+                          <a:off x="0" y="0"/>
+                          <a:ext cx="2890684" cy="1435100"/>
+                        </a:xfrm>
+                        <a:prstGeom prst="rect">
+                          <a:avLst/>
+                        </a:prstGeom>
+                        <a:solidFill>
+                          <a:schemeClr val="lt1"/>
+                        </a:solidFill>
+                        <a:ln w="6350">
+                          <a:noFill/>
+                        </a:ln>
+                      </wps:spPr>
+                      <wps:txbx>
+                        <w:txbxContent>
+                          <w:p>
+                            <w:r>
+                              <w:drawing>
+                                <wp:inline distT="0" distB="0" distL="0" distR="0" wp14:anchorId="20E78606" wp14:editId="5B26DD4E">
+                                  <wp:extent cx="2713355" cy="1209040"/>
+                                  <wp:effectExtent l="0" t="0" r="4445" b="0"/>
+                                  <wp:docPr id="548996349" name="Picture 1" descr="A white background with black text&#10;&#10;Description automatically generated"/>
+                                  <wp:cNvGraphicFramePr>
+                                    <a:graphicFrameLocks xmlns:a="http://schemas.openxmlformats.org/drawingml/2006/main" noChangeAspect="1"/>
+                                  </wp:cNvGraphicFramePr>
+                                  <a:graphic xmlns:a="http://schemas.openxmlformats.org/drawingml/2006/main">
+                                    <a:graphicData uri="http://schemas.openxmlformats.org/drawingml/2006/picture">
+                                      <pic:pic xmlns:pic="http://schemas.openxmlformats.org/drawingml/2006/picture">
+                                        <pic:nvPicPr>
+                                          <pic:cNvPr id="548996349" name="Picture 1" descr="A white background with black text&#10;&#10;Description automatically generated"/>
+                                          <pic:cNvPicPr/>
+                                        </pic:nvPicPr>
+                                        <pic:blipFill>
+                                          <a:blip r:embed="rId52"/>
+                                          <a:stretch>
+                                            <a:fillRect/>
+                                          </a:stretch>
+                                        </pic:blipFill>
+                                        <pic:spPr>
+                                          <a:xfrm>
+                                            <a:off x="0" y="0"/>
+                                            <a:ext cx="2806308" cy="1250459"/>
+                                          </a:xfrm>
+                                          <a:prstGeom prst="rect">
+                                            <a:avLst/>
+                                          </a:prstGeom>
+                                        </pic:spPr>
+                                      </pic:pic>
+                                    </a:graphicData>
+                                  </a:graphic>
+                                </wp:inline>
+                              </w:drawing>
+                            </w:r>
+                          </w:p>
+                        </w:txbxContent>
+                      </wps:txbx>
+                      <wps:bodyPr rot="0" spcFirstLastPara="0" vertOverflow="overflow" horzOverflow="overflow" vert="horz" wrap="square" lIns="91440" tIns="45720" rIns="91440" bIns="45720" numCol="1" spcCol="0" rtlCol="0" fromWordArt="0" anchor="t" anchorCtr="0" forceAA="0" compatLnSpc="1">
+                        <a:prstTxWarp prst="textNoShape">
+                          <a:avLst/>
+                        </a:prstTxWarp>
+                        <a:noAutofit/>
+                      </wps:bodyPr>
+                    </wps:wsp>
+                  </a:graphicData>
+                </a:graphic>
+                <wp14:sizeRelH relativeFrom="margin">
+                  <wp14:pctWidth>0</wp14:pctWidth>
+                </wp14:sizeRelH>
+                <wp14:sizeRelV relativeFrom="margin">
+                  <wp14:pctHeight>0</wp14:pctHeight>
+                </wp14:sizeRelV>
+              </wp:anchor>
+            </w:drawing>
+          </mc:Choice>
+          <mc:Fallback>
+            <w:pict>
+              <v:shape w14:anchorId="5F40E15A" id="_x0000_s1060" type="#_x0000_t202" style="position:absolute;margin-left:317.05pt;margin-top:17.55pt;width:227.6pt;height:113pt;z-index:251806720;visibility:visible;mso-wrap-style:square;mso-width-percent:0;mso-height-percent:0;mso-wrap-distance-left:9pt;mso-wrap-distance-top:0;mso-wrap-distance-right:9pt;mso-wrap-distance-bottom:0;mso-position-horizontal:absolute;mso-position-horizontal-relative:text;mso-position-vertical:absolute;mso-position-vertical-relative:text;mso-width-percent:0;mso-height-percent:0;mso-width-relative:margin;mso-height-relative:margin;v-text-anchor:top" o:gfxdata="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" fillcolor="white [3201]" stroked="f" strokeweight=".5pt">
+                <v:textbox>
+                  <w:txbxContent>
+                    <w:p>
+                      <w:r>
+                        <w:drawing>
+                          <wp:inline distT="0" distB="0" distL="0" distR="0" wp14:anchorId="20E78606" wp14:editId="5B26DD4E">
+                            <wp:extent cx="2713355" cy="1209040"/>
+                            <wp:effectExtent l="0" t="0" r="4445" b="0"/>
+                            <wp:docPr id="548996349" name="Picture 1" descr="A white background with black text&#10;&#10;Description automatically generated"/>
+                            <wp:cNvGraphicFramePr>
+                              <a:graphicFrameLocks xmlns:a="http://schemas.openxmlformats.org/drawingml/2006/main" noChangeAspect="1"/>
+                            </wp:cNvGraphicFramePr>
+                            <a:graphic xmlns:a="http://schemas.openxmlformats.org/drawingml/2006/main">
+                              <a:graphicData uri="http://schemas.openxmlformats.org/drawingml/2006/picture">
+                                <pic:pic xmlns:pic="http://schemas.openxmlformats.org/drawingml/2006/picture">
+                                  <pic:nvPicPr>
+                                    <pic:cNvPr id="548996349" name="Picture 1" descr="A white background with black text&#10;&#10;Description automatically generated"/>
+                                    <pic:cNvPicPr/>
+                                  </pic:nvPicPr>
+                                  <pic:blipFill>
+                                    <a:blip r:embed="rId52"/>
+                                    <a:stretch>
+                                      <a:fillRect/>
+                                    </a:stretch>
+                                  </pic:blipFill>
+                                  <pic:spPr>
+                                    <a:xfrm>
+                                      <a:off x="0" y="0"/>
+                                      <a:ext cx="2806308" cy="1250459"/>
+                                    </a:xfrm>
+                                    <a:prstGeom prst="rect">
+                                      <a:avLst/>
+                                    </a:prstGeom>
+                                  </pic:spPr>
+                                </pic:pic>
+                              </a:graphicData>
+                            </a:graphic>
+                          </wp:inline>
+                        </w:drawing>
+                      </w:r>
+                    </w:p>
+                  </w:txbxContent>
+                </v:textbox>
+              </v:shape>
+            </w:pict>
+          </mc:Fallback>
+        </mc:AlternateContent>
+      </w:r>
+      <w:r>
+        <w:rPr>
+          <w:rFonts w:ascii="Calibri" w:hAnsi="Calibri"/>
+          <w:noProof/>
+          <w:color w:val="000000" w:themeColor="text1"/>
+        </w:rPr>
+        <mc:AlternateContent>
+          <mc:Choice Requires="wps">
+            <w:drawing>
+              <wp:anchor distT="0" distB="0" distL="114300" distR="114300" simplePos="0" relativeHeight="251807744" behindDoc="0" locked="0" layoutInCell="1" allowOverlap="1" wp14:anchorId="26CA7BEC" wp14:editId="19712786">
+                <wp:simplePos x="0" y="0"/>
+                <wp:positionH relativeFrom="column">
+                  <wp:posOffset>3003386</wp:posOffset>
+                </wp:positionH>
+                <wp:positionV relativeFrom="paragraph">
+                  <wp:posOffset>694218</wp:posOffset>
+                </wp:positionV>
+                <wp:extent cx="669658" cy="462117"/>
+                <wp:effectExtent l="0" t="0" r="3810" b="0"/>
+                <wp:wrapNone/>
+                <wp:docPr id="1076520175" name="Text Box 4"/>
+                <wp:cNvGraphicFramePr/>
+                <a:graphic xmlns:a="http://schemas.openxmlformats.org/drawingml/2006/main">
+                  <a:graphicData uri="http://schemas.microsoft.com/office/word/2010/wordprocessingShape">
+                    <wps:wsp>
+                      <wps:cNvSpPr txBox="1"/>
+                      <wps:spPr>
+                        <a:xfrm>
+                          <a:off x="0" y="0"/>
+                          <a:ext cx="669658" cy="462117"/>
+                        </a:xfrm>
+                        <a:prstGeom prst="rect">
+                          <a:avLst/>
+                        </a:prstGeom>
+                        <a:solidFill>
+                          <a:schemeClr val="lt1"/>
+                        </a:solidFill>
+                        <a:ln w="6350">
+                          <a:noFill/>
+                        </a:ln>
+                      </wps:spPr>
+                      <wps:txbx>
+                        <w:txbxContent>
+                          <w:p>
+                            <w:r>
+                              <w:rPr>
+                                <w:noProof/>
+                              </w:rPr>
+                              <w:drawing>
+                                <wp:inline distT="0" distB="0" distL="0" distR="0" wp14:anchorId="11563C25" wp14:editId="3C283C6C">
+                                  <wp:extent cx="414061" cy="294374"/>
+                                  <wp:effectExtent l="0" t="0" r="5080" b="0"/>
+                                  <wp:docPr id="270552006" name="Picture 270552006" descr="Icon&#10;&#10;Description automatically generated"/>
+                                  <wp:cNvGraphicFramePr>
+                                    <a:graphicFrameLocks xmlns:a="http://schemas.openxmlformats.org/drawingml/2006/main" noChangeAspect="1"/>
+                                  </wp:cNvGraphicFramePr>
+                                  <a:graphic xmlns:a="http://schemas.openxmlformats.org/drawingml/2006/main">
+                                    <a:graphicData uri="http://schemas.openxmlformats.org/drawingml/2006/picture">
+                                      <pic:pic xmlns:pic="http://schemas.openxmlformats.org/drawingml/2006/picture">
+                                        <pic:nvPicPr>
+                                          <pic:cNvPr id="4" name="Picture 4" descr="Icon&#10;&#10;Description automatically generated"/>
+                                          <pic:cNvPicPr/>
+                                        </pic:nvPicPr>
+                                        <pic:blipFill>
+                                          <a:blip r:embed="rId49" cstate="print">
+                                            <a:extLst>
+                                              <a:ext uri="{28A0092B-C50C-407E-A947-70E740481C1C}">
+                                                <a14:useLocalDpi xmlns:a14="http://schemas.microsoft.com/office/drawing/2010/main" val="0"/>
+                                              </a:ext>
+                                            </a:extLst>
+                                          </a:blip>
+                                          <a:stretch>
+                                            <a:fillRect/>
+                                          </a:stretch>
+                                        </pic:blipFill>
+                                        <pic:spPr>
+                                          <a:xfrm>
+                                            <a:off x="0" y="0"/>
+                                            <a:ext cx="414061" cy="294374"/>
+                                          </a:xfrm>
+                                          <a:prstGeom prst="rect">
+                                            <a:avLst/>
+                                          </a:prstGeom>
+                                        </pic:spPr>
+                                      </pic:pic>
+                                    </a:graphicData>
+                                  </a:graphic>
+                                </wp:inline>
+                              </w:drawing>
+                            </w:r>
+                          </w:p>
+                        </w:txbxContent>
+                      </wps:txbx>
+                      <wps:bodyPr rot="0" spcFirstLastPara="0" vertOverflow="overflow" horzOverflow="overflow" vert="horz" wrap="square" lIns="91440" tIns="45720" rIns="91440" bIns="45720" numCol="1" spcCol="0" rtlCol="0" fromWordArt="0" anchor="t" anchorCtr="0" forceAA="0" compatLnSpc="1">
+                        <a:prstTxWarp prst="textNoShape">
+                          <a:avLst/>
+                        </a:prstTxWarp>
+                        <a:noAutofit/>
+                      </wps:bodyPr>
+                    </wps:wsp>
+                  </a:graphicData>
+                </a:graphic>
+                <wp14:sizeRelH relativeFrom="margin">
+                  <wp14:pctWidth>0</wp14:pctWidth>
+                </wp14:sizeRelH>
+              </wp:anchor>
+            </w:drawing>
+          </mc:Choice>
+          <mc:Fallback>
+            <w:pict>
+              <v:shape w14:anchorId="26CA7BEC" id="_x0000_s1061" type="#_x0000_t202" style="position:absolute;margin-left:236.5pt;margin-top:54.65pt;width:52.75pt;height:36.4pt;z-index:251807744;visibility:visible;mso-wrap-style:square;mso-width-percent:0;mso-wrap-distance-left:9pt;mso-wrap-distance-top:0;mso-wrap-distance-right:9pt;mso-wrap-distance-bottom:0;mso-position-horizontal:absolute;mso-position-horizontal-relative:text;mso-position-vertical:absolute;mso-position-vertical-relative:text;mso-width-percent:0;mso-width-relative:margin;v-text-anchor:top" o:gfxdata="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" fillcolor="white [3201]" stroked="f" strokeweight=".5pt">
+                <v:textbox>
+                  <w:txbxContent>
+                    <w:p>
+                      <w:r>
+                        <w:rPr>
+                          <w:noProof/>
+                        </w:rPr>
+                        <w:drawing>
+                          <wp:inline distT="0" distB="0" distL="0" distR="0" wp14:anchorId="11563C25" wp14:editId="3C283C6C">
+                            <wp:extent cx="414061" cy="294374"/>
+                            <wp:effectExtent l="0" t="0" r="5080" b="0"/>
+                            <wp:docPr id="270552006" name="Picture 270552006" descr="Icon&#10;&#10;Description automatically generated"/>
+                            <wp:cNvGraphicFramePr>
+                              <a:graphicFrameLocks xmlns:a="http://schemas.openxmlformats.org/drawingml/2006/main" noChangeAspect="1"/>
+                            </wp:cNvGraphicFramePr>
+                            <a:graphic xmlns:a="http://schemas.openxmlformats.org/drawingml/2006/main">
+                              <a:graphicData uri="http://schemas.openxmlformats.org/drawingml/2006/picture">
+                                <pic:pic xmlns:pic="http://schemas.openxmlformats.org/drawingml/2006/picture">
+                                  <pic:nvPicPr>
+                                    <pic:cNvPr id="4" name="Picture 4" descr="Icon&#10;&#10;Description automatically generated"/>
+                                    <pic:cNvPicPr/>
+                                  </pic:nvPicPr>
+                                  <pic:blipFill>
+                                    <a:blip r:embed="rId49" cstate="print">
+                                      <a:extLst>
+                                        <a:ext uri="{28A0092B-C50C-407E-A947-70E740481C1C}">
+                                          <a14:useLocalDpi xmlns:a14="http://schemas.microsoft.com/office/drawing/2010/main" val="0"/>
+                                        </a:ext>
+                                      </a:extLst>
+                                    </a:blip>
+                                    <a:stretch>
+                                      <a:fillRect/>
+                                    </a:stretch>
+                                  </pic:blipFill>
+                                  <pic:spPr>
+                                    <a:xfrm>
+                                      <a:off x="0" y="0"/>
+                                      <a:ext cx="414061" cy="294374"/>
+                                    </a:xfrm>
+                                    <a:prstGeom prst="rect">
+                                      <a:avLst/>
+                                    </a:prstGeom>
+                                  </pic:spPr>
+                                </pic:pic>
+                              </a:graphicData>
+                            </a:graphic>
+                          </wp:inline>
+                        </w:drawing>
+                      </w:r>
+                    </w:p>
+                  </w:txbxContent>
+                </v:textbox>
+              </v:shape>
+            </w:pict>
+          </mc:Fallback>
+        </mc:AlternateContent>
+      </w:r>
+      <w:r>
+        <w:rPr>
+          <w:rFonts w:ascii="Calibri" w:hAnsi="Calibri"/>
+          <w:noProof/>
+          <w:color w:val="000000" w:themeColor="text1"/>
+        </w:rPr>
+        <mc:AlternateContent>
+          <mc:Choice Requires="wps">
+            <w:drawing>
+              <wp:anchor distT="0" distB="0" distL="114300" distR="114300" simplePos="0" relativeHeight="251805696" behindDoc="0" locked="0" layoutInCell="1" allowOverlap="1" wp14:anchorId="0CD501E6" wp14:editId="6677426B">
+                <wp:simplePos x="0" y="0"/>
+                <wp:positionH relativeFrom="column">
+                  <wp:posOffset>29026</wp:posOffset>
+                </wp:positionH>
+                <wp:positionV relativeFrom="paragraph">
+                  <wp:posOffset>355600</wp:posOffset>
+                </wp:positionV>
+                <wp:extent cx="3097161" cy="982980"/>
+                <wp:effectExtent l="0" t="0" r="1905" b="0"/>
+                <wp:wrapNone/>
+                <wp:docPr id="1411700136" name="Text Box 1"/>
+                <wp:cNvGraphicFramePr/>
+                <a:graphic xmlns:a="http://schemas.openxmlformats.org/drawingml/2006/main">
+                  <a:graphicData uri="http://schemas.microsoft.com/office/word/2010/wordprocessingShape">
+                    <wps:wsp>
+                      <wps:cNvSpPr txBox="1"/>
+                      <wps:spPr>
+                        <a:xfrm>
+                          <a:off x="0" y="0"/>
+                          <a:ext cx="3097161" cy="982980"/>
+                        </a:xfrm>
+                        <a:prstGeom prst="rect">
+                          <a:avLst/>
+                        </a:prstGeom>
+                        <a:solidFill>
+                          <a:schemeClr val="lt1"/>
+                        </a:solidFill>
+                        <a:ln w="6350">
+                          <a:noFill/>
+                        </a:ln>
+                      </wps:spPr>
+                      <wps:txbx>
+                        <w:txbxContent>
+                          <w:p>
+                            <w:pPr>
+                              <w:rPr>
+                                <w:sz w:val="22"/>
+                                <w:szCs w:val="22"/>
+                                <w:lang w:val="en-US"/>
+                              </w:rPr>
+                            </w:pPr>
+                            <w:r>
+                              <w:rPr>
+                                <w:sz w:val="22"/>
+                                <w:szCs w:val="22"/>
+                              </w:rPr>
+                              <w:t>Following is an example of a list styled with upper roman numerals:</w:t>
+                            </w:r>
+                          </w:p>
+                          <w:p>
+                            <w:pPr>
+                              <w:rPr>
+                                <w:color w:val="98A7BD" w:themeColor="text2" w:themeTint="80"/>
+                                <w:sz w:val="22"/>
+                                <w:szCs w:val="22"/>
+                                <w:lang w:val="en-US"/>
+                              </w:rPr>
+                            </w:pPr>
+                          </w:p>
+                          <w:p>
+                            <w:pPr>
+                              <w:rPr>
+                                <w:sz w:val="32"/>
+                                <w:szCs w:val="32"/>
+                                <w:lang w:val="en-US"/>
+                              </w:rPr>
+                            </w:pPr>
+                            <w:r>
+                              <w:rPr>
+                                <w:sz w:val="22"/>
+                                <w:szCs w:val="22"/>
+                                <w:lang w:val="en-US"/>
+                              </w:rPr>
+                              <w:t>{{List_Data}}</w:t>
+                            </w:r>
+                          </w:p>
+                          <w:p>
+                            <w:pPr>
+                              <w:rPr>
+                                <w:lang w:val="en-US"/>
+                              </w:rPr>
+                            </w:pPr>
+                          </w:p>
+                        </w:txbxContent>
+                      </wps:txbx>
+                      <wps:bodyPr rot="0" spcFirstLastPara="0" vertOverflow="overflow" horzOverflow="overflow" vert="horz" wrap="square" lIns="91440" tIns="45720" rIns="91440" bIns="45720" numCol="1" spcCol="0" rtlCol="0" fromWordArt="0" anchor="t" anchorCtr="0" forceAA="0" compatLnSpc="1">
+                        <a:prstTxWarp prst="textNoShape">
+                          <a:avLst/>
+                        </a:prstTxWarp>
+                        <a:noAutofit/>
+                      </wps:bodyPr>
+                    </wps:wsp>
+                  </a:graphicData>
+                </a:graphic>
+                <wp14:sizeRelH relativeFrom="margin">
+                  <wp14:pctWidth>0</wp14:pctWidth>
+                </wp14:sizeRelH>
+              </wp:anchor>
+            </w:drawing>
+          </mc:Choice>
+          <mc:Fallback>
+            <w:pict>
+              <v:shape w14:anchorId="0CD501E6" id="_x0000_s1062" type="#_x0000_t202" style="position:absolute;margin-left:2.3pt;margin-top:28pt;width:243.85pt;height:77.4pt;z-index:251805696;visibility:visible;mso-wrap-style:square;mso-width-percent:0;mso-wrap-distance-left:9pt;mso-wrap-distance-top:0;mso-wrap-distance-right:9pt;mso-wrap-distance-bottom:0;mso-position-horizontal:absolute;mso-position-horizontal-relative:text;mso-position-vertical:absolute;mso-position-vertical-relative:text;mso-width-percent:0;mso-width-relative:margin;v-text-anchor:top" o:gfxdata="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" fillcolor="white [3201]" stroked="f" strokeweight=".5pt">
+                <v:textbox>
+                  <w:txbxContent>
+                    <w:p>
+                      <w:pPr>
+                        <w:rPr>
+                          <w:sz w:val="22"/>
+                          <w:szCs w:val="22"/>
+                          <w:lang w:val="en-US"/>
+                        </w:rPr>
+                      </w:pPr>
+                      <w:r>
+                        <w:rPr>
+                          <w:sz w:val="22"/>
+                          <w:szCs w:val="22"/>
+                        </w:rPr>
+                        <w:t>Following is an example of a list styled with upper roman numerals:</w:t>
+                      </w:r>
+                    </w:p>
+                    <w:p>
+                      <w:pPr>
+                        <w:rPr>
+                          <w:color w:val="98A7BD" w:themeColor="text2" w:themeTint="80"/>
+                          <w:sz w:val="22"/>
+                          <w:szCs w:val="22"/>
+                          <w:lang w:val="en-US"/>
+                        </w:rPr>
+                      </w:pPr>
+                    </w:p>
+                    <w:p>
+                      <w:pPr>
+                        <w:rPr>
+                          <w:sz w:val="32"/>
+                          <w:szCs w:val="32"/>
+                          <w:lang w:val="en-US"/>
+                        </w:rPr>
+                      </w:pPr>
+                      <w:r>
+                        <w:rPr>
+                          <w:sz w:val="22"/>
+                          <w:szCs w:val="22"/>
+                          <w:lang w:val="en-US"/>
+                        </w:rPr>
+                        <w:t>{{List_Data}}</w:t>
+                      </w:r>
+                    </w:p>
+                    <w:p>
+                      <w:pPr>
+                        <w:rPr>
+                          <w:lang w:val="en-US"/>
+                        </w:rPr>
+                      </w:pPr>
+                    </w:p>
+                  </w:txbxContent>
+                </v:textbox>
+              </v:shape>
+            </w:pict>
+          </mc:Fallback>
+        </mc:AlternateContent>
+      </w:r>
+      <w:r>
+        <w:rPr>
+          <w:color w:val="2F5496" w:themeColor="accent1" w:themeShade="BF"/>
+        </w:rPr>
+        <w:t xml:space="preserve">              </w:t>
+      </w:r>
+      <w:r>
+        <w:rPr>
+          <w:color w:val="2F5496" w:themeColor="accent1" w:themeShade="BF"/>
+        </w:rPr>
+        <w:t xml:space="preserve">Document template                              </w:t>
+      </w:r>
+      <w:r>
+        <w:rPr>
+          <w:color w:val="2F5496" w:themeColor="accent1" w:themeShade="BF"/>
+        </w:rPr>
+        <w:t xml:space="preserve">                                  </w:t>
+      </w:r>
+      <w:r>
+        <w:rPr>
+          <w:color w:val="2F5496" w:themeColor="accent1" w:themeShade="BF"/>
+        </w:rPr>
+        <w:t xml:space="preserve">          </w:t>
+      </w:r>
+      <w:r>
+        <w:rPr>
+          <w:color w:val="2F5496" w:themeColor="accent1" w:themeShade="BF"/>
+        </w:rPr>
+        <w:t xml:space="preserve">Formatted </w:t>
+      </w:r>
+      <w:r>
+        <w:rPr>
+          <w:color w:val="2F5496" w:themeColor="accent1" w:themeShade="BF"/>
+        </w:rPr>
+        <w:t xml:space="preserve">output                               </w:t>
+      </w:r>
+    </w:p>
     <w:sectPr>
-      <w:footerReference w:type="even" r:id="rId49"/>
-      <w:footerReference w:type="default" r:id="rId50"/>
+      <w:footerReference w:type="even" r:id="rId53"/>
+      <w:footerReference w:type="default" r:id="rId54"/>
       <w:pgSz w:w="12240" w:h="15840"/>
       <w:pgMar w:top="720" w:right="720" w:bottom="720" w:left="720" w:header="720" w:footer="720" w:gutter="0"/>
       <w:cols w:space="720"/>
@@ -36890,6 +38146,11 @@
         <w:docPartUnique/>
       </w:docPartObj>
     </w:sdtPr>
+    <w:sdtEndPr>
+      <w:rPr>
+        <w:rStyle w:val="PageNumber"/>
+      </w:rPr>
+    </w:sdtEndPr>
     <w:sdtContent>
       <w:p>
         <w:pPr>
@@ -36944,6 +38205,11 @@
         <w:docPartUnique/>
       </w:docPartObj>
     </w:sdtPr>
+    <w:sdtEndPr>
+      <w:rPr>
+        <w:rStyle w:val="PageNumber"/>
+      </w:rPr>
+    </w:sdtEndPr>
     <w:sdtContent>
       <w:p>
         <w:pPr>
@@ -37054,15 +38320,15 @@
         <v:path o:extrusionok="f" gradientshapeok="t" o:connecttype="rect"/>
         <o:lock v:ext="edit" aspectratio="t"/>
       </v:shapetype>
-      <v:shape id="_x0000_i1104" type="#_x0000_t75" alt="Shape, circle&#13;&#13;&#13;&#13;&#13;&#13;&#13;&#13;&#13;&#13;&#13;&#13;&#13;&#13;&#13;&#13;&#13;&#13;&#13;&#13;&#13;&#13;&#13;&#13;&#13;&#10;&#13;&#13;&#13;&#13;&#13;&#13;&#13;&#13;&#13;&#13;&#13;&#13;&#13;&#13;&#13;&#13;&#13;&#13;&#13;&#13;&#13;&#13;&#13;&#13;&#13;&#10;Description automatically generated" style="width:16.25pt;height:12.4pt;visibility:visible;mso-wrap-style:square" o:bullet="t">
-        <v:imagedata r:id="rId1" o:title="Shape, circle&#13;&#13;&#13;&#13;&#13;&#13;&#13;&#13;&#13;&#13;&#13;&#13;&#13;&#13;&#13;&#13;&#13;&#13;&#13;&#13;&#13;&#13;&#13;&#13;&#13;&#10;&#13;&#13;&#13;&#13;&#13;&#13;&#13;&#13;&#13;&#13;&#13;&#13;&#13;&#13;&#13;&#13;&#13;&#13;&#13;&#13;&#13;&#13;&#13;&#13;&#13;&#10;Description automatically generated"/>
+      <v:shape id="_x0000_i1170" type="#_x0000_t75" alt="Shape, circle&#13;&#13;&#13;&#13;&#13;&#13;&#13;&#13;&#13;&#13;&#13;&#13;&#13;&#13;&#13;&#13;&#13;&#13;&#13;&#13;&#13;&#13;&#13;&#13;&#13;&#13;&#10;&#13;&#13;&#13;&#13;&#13;&#13;&#13;&#13;&#13;&#13;&#13;&#13;&#13;&#13;&#13;&#13;&#13;&#13;&#13;&#13;&#13;&#13;&#13;&#13;&#13;&#13;&#10;Description automatically generated" style="width:16.25pt;height:12.4pt;visibility:visible;mso-wrap-style:square" o:bullet="t">
+        <v:imagedata r:id="rId1" o:title="Shape, circle&#13;&#13;&#13;&#13;&#13;&#13;&#13;&#13;&#13;&#13;&#13;&#13;&#13;&#13;&#13;&#13;&#13;&#13;&#13;&#13;&#13;&#13;&#13;&#13;&#13;&#13;&#10;&#13;&#13;&#13;&#13;&#13;&#13;&#13;&#13;&#13;&#13;&#13;&#13;&#13;&#13;&#13;&#13;&#13;&#13;&#13;&#13;&#13;&#13;&#13;&#13;&#13;&#13;&#10;Description automatically generated"/>
       </v:shape>
     </w:pict>
   </w:numPicBullet>
   <w:numPicBullet w:numPicBulletId="1">
     <w:pict>
-      <v:shape id="_x0000_i1105" type="#_x0000_t75" alt="Icon&#13;&#13;&#13;&#13;&#13;&#13;&#13;&#13;&#13;&#13;&#13;&#13;&#13;&#13;&#13;&#13;&#13;&#13;&#13;&#13;&#13;&#13;&#13;&#10;&#13;&#13;&#13;&#13;&#13;&#13;&#13;&#13;&#13;&#13;&#13;&#13;&#13;&#13;&#13;&#13;&#13;&#13;&#13;&#13;&#13;&#13;&#13;&#10;Description automatically generated" style="width:44.15pt;height:34.05pt;visibility:visible;mso-wrap-style:square" o:bullet="t">
-        <v:imagedata r:id="rId2" o:title="Icon&#13;&#13;&#13;&#13;&#13;&#13;&#13;&#13;&#13;&#13;&#13;&#13;&#13;&#13;&#13;&#13;&#13;&#13;&#13;&#13;&#13;&#13;&#13;&#10;&#13;&#13;&#13;&#13;&#13;&#13;&#13;&#13;&#13;&#13;&#13;&#13;&#13;&#13;&#13;&#13;&#13;&#13;&#13;&#13;&#13;&#13;&#13;&#10;Description automatically generated"/>
+      <v:shape id="_x0000_i1171" type="#_x0000_t75" alt="Icon&#13;&#13;&#13;&#13;&#13;&#13;&#13;&#13;&#13;&#13;&#13;&#13;&#13;&#13;&#13;&#13;&#13;&#13;&#13;&#13;&#13;&#13;&#13;&#13;&#10;&#13;&#13;&#13;&#13;&#13;&#13;&#13;&#13;&#13;&#13;&#13;&#13;&#13;&#13;&#13;&#13;&#13;&#13;&#13;&#13;&#13;&#13;&#13;&#13;&#10;Description automatically generated" style="width:44.15pt;height:34.05pt;visibility:visible;mso-wrap-style:square" o:bullet="t">
+        <v:imagedata r:id="rId2" o:title="Icon&#13;&#13;&#13;&#13;&#13;&#13;&#13;&#13;&#13;&#13;&#13;&#13;&#13;&#13;&#13;&#13;&#13;&#13;&#13;&#13;&#13;&#13;&#13;&#13;&#10;&#13;&#13;&#13;&#13;&#13;&#13;&#13;&#13;&#13;&#13;&#13;&#13;&#13;&#13;&#13;&#13;&#13;&#13;&#13;&#13;&#13;&#13;&#13;&#13;&#10;Description automatically generated"/>
       </v:shape>
     </w:pict>
   </w:numPicBullet>
@@ -38620,7 +39886,6 @@
   <w:style w:type="character" w:default="1" w:styleId="DefaultParagraphFont">
     <w:name w:val="Default Paragraph Font"/>
     <w:uiPriority w:val="1"/>
-    <w:semiHidden/>
     <w:unhideWhenUsed/>
   </w:style>
   <w:style w:type="table" w:default="1" w:styleId="TableNormal">
@@ -39516,10 +40781,6 @@
 </file>
 
 <file path=customXml/item1.xml><?xml version="1.0" encoding="utf-8"?>
-<b:Sources xmlns:b="http://schemas.openxmlformats.org/officeDocument/2006/bibliography" xmlns="http://schemas.openxmlformats.org/officeDocument/2006/bibliography" SelectedStyle="/APASixthEditionOfficeOnline.xsl" StyleName="APA" Version="6"/>
-</file>
-
-<file path=customXml/item2.xml><?xml version="1.0" encoding="utf-8"?>
 <p:properties xmlns:p="http://schemas.microsoft.com/office/2006/metadata/properties" xmlns:xsi="http://www.w3.org/2001/XMLSchema-instance" xmlns:pc="http://schemas.microsoft.com/office/infopath/2007/PartnerControls">
   <documentManagement>
     <_Flow_SignoffStatus xmlns="aab61444-553f-457f-a1db-67639d445603" xsi:nil="true"/>
@@ -39531,16 +40792,7 @@
 </p:properties>
 </file>
 
-<file path=customXml/item3.xml><?xml version="1.0" encoding="utf-8"?>
-<?mso-contentType ?>
-<FormTemplates xmlns="http://schemas.microsoft.com/sharepoint/v3/contenttype/forms">
-  <Display>DocumentLibraryForm</Display>
-  <Edit>DocumentLibraryForm</Edit>
-  <New>DocumentLibraryForm</New>
-</FormTemplates>
-</file>
-
-<file path=customXml/item4.xml><?xml version="1.0" encoding="utf-8"?>
+<file path=customXml/item2.xml><?xml version="1.0" encoding="utf-8"?>
 <ct:contentTypeSchema xmlns:ct="http://schemas.microsoft.com/office/2006/metadata/contentType" xmlns:ma="http://schemas.microsoft.com/office/2006/metadata/properties/metaAttributes" ct:_="" ma:_="" ma:contentTypeName="Document" ma:contentTypeID="0x010100C43361956DF0094E8CC67B382F5A293E" ma:contentTypeVersion="15" ma:contentTypeDescription="Create a new document." ma:contentTypeScope="" ma:versionID="1328e33e4c04c01d7ccc8a8a57fc2a68">
   <xsd:schema xmlns:xsd="http://www.w3.org/2001/XMLSchema" xmlns:xs="http://www.w3.org/2001/XMLSchema" xmlns:p="http://schemas.microsoft.com/office/2006/metadata/properties" xmlns:ns2="aab61444-553f-457f-a1db-67639d445603" xmlns:ns3="90bb68d2-36a7-4862-9fdd-843637a2a29d" targetNamespace="http://schemas.microsoft.com/office/2006/metadata/properties" ma:root="true" ma:fieldsID="587a21dc0a31b8f1ed68571802e9d43a" ns2:_="" ns3:_="">
     <xsd:import namespace="aab61444-553f-457f-a1db-67639d445603"/>
@@ -39777,15 +41029,20 @@
 </ct:contentTypeSchema>
 </file>
 
-<file path=customXml/itemProps1.xml><?xml version="1.0" encoding="utf-8"?>
-<ds:datastoreItem xmlns:ds="http://schemas.openxmlformats.org/officeDocument/2006/customXml" ds:itemID="{324E9110-5860-604A-8CA9-C6D777D77D4D}">
-  <ds:schemaRefs>
-    <ds:schemaRef ds:uri="http://schemas.openxmlformats.org/officeDocument/2006/bibliography"/>
-  </ds:schemaRefs>
-</ds:datastoreItem>
+<file path=customXml/item3.xml><?xml version="1.0" encoding="utf-8"?>
+<?mso-contentType ?>
+<FormTemplates xmlns="http://schemas.microsoft.com/sharepoint/v3/contenttype/forms">
+  <Display>DocumentLibraryForm</Display>
+  <Edit>DocumentLibraryForm</Edit>
+  <New>DocumentLibraryForm</New>
+</FormTemplates>
 </file>
 
-<file path=customXml/itemProps2.xml><?xml version="1.0" encoding="utf-8"?>
+<file path=customXml/item4.xml><?xml version="1.0" encoding="utf-8"?>
+<b:Sources xmlns:b="http://schemas.openxmlformats.org/officeDocument/2006/bibliography" xmlns="http://schemas.openxmlformats.org/officeDocument/2006/bibliography" SelectedStyle="/APASixthEditionOfficeOnline.xsl" StyleName="APA" Version="6"/>
+</file>
+
+<file path=customXml/itemProps1.xml><?xml version="1.0" encoding="utf-8"?>
 <ds:datastoreItem xmlns:ds="http://schemas.openxmlformats.org/officeDocument/2006/customXml" ds:itemID="{8D2AFFAC-7A61-48CC-B559-B31CD5662BB6}">
   <ds:schemaRefs>
     <ds:schemaRef ds:uri="http://schemas.microsoft.com/office/2006/metadata/properties"/>
@@ -39795,15 +41052,7 @@
 </ds:datastoreItem>
 </file>
 
-<file path=customXml/itemProps3.xml><?xml version="1.0" encoding="utf-8"?>
-<ds:datastoreItem xmlns:ds="http://schemas.openxmlformats.org/officeDocument/2006/customXml" ds:itemID="{3D8FF9BC-2A5E-456A-A867-0EB5D2BE4D00}">
-  <ds:schemaRefs>
-    <ds:schemaRef ds:uri="http://schemas.microsoft.com/sharepoint/v3/contenttype/forms"/>
-  </ds:schemaRefs>
-</ds:datastoreItem>
-</file>
-
-<file path=customXml/itemProps4.xml><?xml version="1.0" encoding="utf-8"?>
+<file path=customXml/itemProps2.xml><?xml version="1.0" encoding="utf-8"?>
 <ds:datastoreItem xmlns:ds="http://schemas.openxmlformats.org/officeDocument/2006/customXml" ds:itemID="{CAAEF86F-834E-4037-B241-C326FF069BB7}">
   <ds:schemaRefs>
     <ds:schemaRef ds:uri="http://schemas.microsoft.com/office/2006/metadata/contentType"/>
@@ -39820,4 +41069,20 @@
     <ds:schemaRef ds:uri="http://schemas.microsoft.com/internal/obd"/>
   </ds:schemaRefs>
 </ds:datastoreItem>
+</file>
+
+<file path=customXml/itemProps3.xml><?xml version="1.0" encoding="utf-8"?>
+<ds:datastoreItem xmlns:ds="http://schemas.openxmlformats.org/officeDocument/2006/customXml" ds:itemID="{3D8FF9BC-2A5E-456A-A867-0EB5D2BE4D00}">
+  <ds:schemaRefs>
+    <ds:schemaRef ds:uri="http://schemas.microsoft.com/sharepoint/v3/contenttype/forms"/>
+  </ds:schemaRefs>
+</ds:datastoreItem>
+</file>
+
+<file path=customXml/itemProps4.xml><?xml version="1.0" encoding="utf-8"?>
+<ds:datastoreItem xmlns:ds="http://schemas.openxmlformats.org/officeDocument/2006/customXml" ds:itemID="{324E9110-5860-604A-8CA9-C6D777D77D4D}">
+  <ds:schemaRefs>
+    <ds:schemaRef ds:uri="http://schemas.openxmlformats.org/officeDocument/2006/bibliography"/>
+  </ds:schemaRefs>
+</ds:datastoreItem>
 </file>
</xml_diff>